<commit_message>
1st edit word file
</commit_message>
<xml_diff>
--- a/rapport projet.docx
+++ b/rapport projet.docx
@@ -1,6 +1,6 @@
 
 <file path=word/document.xml><?xml version="1.0" encoding="utf-8"?>
-<w:document xmlns:wpc="http://schemas.microsoft.com/office/word/2010/wordprocessingCanvas" xmlns:cx="http://schemas.microsoft.com/office/drawing/2014/chartex" xmlns:cx1="http://schemas.microsoft.com/office/drawing/2015/9/8/chartex" xmlns:mc="http://schemas.openxmlformats.org/markup-compatibility/2006" xmlns:o="urn:schemas-microsoft-com:office:office" xmlns:r="http://schemas.openxmlformats.org/officeDocument/2006/relationships" xmlns:m="http://schemas.openxmlformats.org/officeDocument/2006/math" xmlns:v="urn:schemas-microsoft-com:vml" xmlns:wp14="http://schemas.microsoft.com/office/word/2010/wordprocessingDrawing" xmlns:wp="http://schemas.openxmlformats.org/drawingml/2006/wordprocessingDrawing" xmlns:w10="urn:schemas-microsoft-com:office:word" xmlns:w="http://schemas.openxmlformats.org/wordprocessingml/2006/main" xmlns:w14="http://schemas.microsoft.com/office/word/2010/wordml" xmlns:w15="http://schemas.microsoft.com/office/word/2012/wordml" xmlns:w16se="http://schemas.microsoft.com/office/word/2015/wordml/symex" xmlns:wpg="http://schemas.microsoft.com/office/word/2010/wordprocessingGroup" xmlns:wpi="http://schemas.microsoft.com/office/word/2010/wordprocessingInk" xmlns:wne="http://schemas.microsoft.com/office/word/2006/wordml" xmlns:wps="http://schemas.microsoft.com/office/word/2010/wordprocessingShape" mc:Ignorable="w14 w15 w16se wp14">
+<w:document xmlns:wpc="http://schemas.microsoft.com/office/word/2010/wordprocessingCanvas" xmlns:cx="http://schemas.microsoft.com/office/drawing/2014/chartex" xmlns:cx1="http://schemas.microsoft.com/office/drawing/2015/9/8/chartex" xmlns:cx2="http://schemas.microsoft.com/office/drawing/2015/10/21/chartex" xmlns:cx3="http://schemas.microsoft.com/office/drawing/2016/5/9/chartex" xmlns:cx4="http://schemas.microsoft.com/office/drawing/2016/5/10/chartex" xmlns:cx5="http://schemas.microsoft.com/office/drawing/2016/5/11/chartex" xmlns:cx6="http://schemas.microsoft.com/office/drawing/2016/5/12/chartex" xmlns:cx7="http://schemas.microsoft.com/office/drawing/2016/5/13/chartex" xmlns:cx8="http://schemas.microsoft.com/office/drawing/2016/5/14/chartex" xmlns:mc="http://schemas.openxmlformats.org/markup-compatibility/2006" xmlns:aink="http://schemas.microsoft.com/office/drawing/2016/ink" xmlns:am3d="http://schemas.microsoft.com/office/drawing/2017/model3d" xmlns:o="urn:schemas-microsoft-com:office:office" xmlns:r="http://schemas.openxmlformats.org/officeDocument/2006/relationships" xmlns:m="http://schemas.openxmlformats.org/officeDocument/2006/math" xmlns:v="urn:schemas-microsoft-com:vml" xmlns:wp14="http://schemas.microsoft.com/office/word/2010/wordprocessingDrawing" xmlns:wp="http://schemas.openxmlformats.org/drawingml/2006/wordprocessingDrawing" xmlns:w10="urn:schemas-microsoft-com:office:word" xmlns:w="http://schemas.openxmlformats.org/wordprocessingml/2006/main" xmlns:w14="http://schemas.microsoft.com/office/word/2010/wordml" xmlns:w15="http://schemas.microsoft.com/office/word/2012/wordml" xmlns:w16cid="http://schemas.microsoft.com/office/word/2016/wordml/cid" xmlns:w16se="http://schemas.microsoft.com/office/word/2015/wordml/symex" xmlns:wpg="http://schemas.microsoft.com/office/word/2010/wordprocessingGroup" xmlns:wpi="http://schemas.microsoft.com/office/word/2010/wordprocessingInk" xmlns:wne="http://schemas.microsoft.com/office/word/2006/wordml" xmlns:wps="http://schemas.microsoft.com/office/word/2010/wordprocessingShape" mc:Ignorable="w14 w15 w16se w16cid wp14">
   <w:body>
     <w:p>
       <w:pPr>
@@ -22,7 +22,7 @@
           <w:lang w:val="en-US"/>
         </w:rPr>
         <w:drawing>
-          <wp:anchor distT="0" distB="0" distL="114300" distR="114300" simplePos="0" relativeHeight="251658240" behindDoc="0" locked="0" layoutInCell="1" allowOverlap="1">
+          <wp:anchor distT="0" distB="0" distL="114300" distR="114300" simplePos="0" relativeHeight="251658240" behindDoc="0" locked="0" layoutInCell="1" allowOverlap="1" wp14:anchorId="46A2C993" wp14:editId="6E1BECD5">
             <wp:simplePos x="0" y="0"/>
             <wp:positionH relativeFrom="margin">
               <wp:align>left</wp:align>
@@ -86,7 +86,7 @@
           <w:lang w:val="en-US"/>
         </w:rPr>
         <w:drawing>
-          <wp:anchor distT="0" distB="0" distL="114300" distR="114300" simplePos="0" relativeHeight="251659264" behindDoc="0" locked="0" layoutInCell="1" allowOverlap="1">
+          <wp:anchor distT="0" distB="0" distL="114300" distR="114300" simplePos="0" relativeHeight="251659264" behindDoc="0" locked="0" layoutInCell="1" allowOverlap="1" wp14:anchorId="40599ED1" wp14:editId="492E8015">
             <wp:simplePos x="0" y="0"/>
             <wp:positionH relativeFrom="margin">
               <wp:align>right</wp:align>
@@ -910,20 +910,842 @@
         <w:lastRenderedPageBreak/>
         <w:br w:type="page"/>
       </w:r>
+    </w:p>
+    <w:p>
+      <w:pPr>
+        <w:pStyle w:val="Heading1"/>
+        <w:rPr>
+          <w:rFonts w:ascii="Open Sans" w:hAnsi="Open Sans" w:cs="Open Sans"/>
+          <w:sz w:val="36"/>
+          <w:szCs w:val="36"/>
+        </w:rPr>
+      </w:pPr>
+    </w:p>
+    <w:p>
+      <w:pPr>
+        <w:pStyle w:val="Heading1"/>
+        <w:spacing w:line="276" w:lineRule="auto"/>
+        <w:rPr>
+          <w:rFonts w:ascii="Open Sans" w:hAnsi="Open Sans" w:cs="Open Sans"/>
+          <w:sz w:val="36"/>
+          <w:szCs w:val="36"/>
+        </w:rPr>
+      </w:pPr>
+      <w:r>
+        <w:rPr>
+          <w:rFonts w:ascii="Open Sans" w:hAnsi="Open Sans" w:cs="Open Sans"/>
+          <w:sz w:val="36"/>
+          <w:szCs w:val="36"/>
+        </w:rPr>
+        <w:t xml:space="preserve">1. </w:t>
+      </w:r>
+      <w:r>
+        <w:rPr>
+          <w:rFonts w:ascii="Open Sans" w:hAnsi="Open Sans" w:cs="Open Sans"/>
+          <w:sz w:val="36"/>
+          <w:szCs w:val="36"/>
+        </w:rPr>
+        <w:t>INTRODUCTION</w:t>
+      </w:r>
+      <w:r>
+        <w:rPr>
+          <w:rFonts w:ascii="Open Sans" w:hAnsi="Open Sans" w:cs="Open Sans"/>
+          <w:sz w:val="36"/>
+          <w:szCs w:val="36"/>
+        </w:rPr>
+        <w:t xml:space="preserve"> :</w:t>
+      </w:r>
+    </w:p>
+    <w:p>
+      <w:pPr>
+        <w:spacing w:line="276" w:lineRule="auto"/>
+      </w:pPr>
+    </w:p>
+    <w:p>
+      <w:pPr>
+        <w:spacing w:line="276" w:lineRule="auto"/>
+        <w:rPr>
+          <w:rFonts w:ascii="Open Sans" w:hAnsi="Open Sans" w:cs="Arial"/>
+          <w:sz w:val="24"/>
+          <w:szCs w:val="24"/>
+        </w:rPr>
+      </w:pPr>
+      <w:r>
+        <w:rPr>
+          <w:rFonts w:ascii="Open Sans" w:hAnsi="Open Sans" w:cs="Open Sans"/>
+          <w:sz w:val="24"/>
+          <w:szCs w:val="24"/>
+        </w:rPr>
+        <w:tab/>
+      </w:r>
+      <w:r>
+        <w:rPr>
+          <w:rFonts w:ascii="Open Sans" w:hAnsi="Open Sans" w:cs="Open Sans"/>
+          <w:sz w:val="24"/>
+          <w:szCs w:val="24"/>
+        </w:rPr>
+        <w:t>En</w:t>
+      </w:r>
+      <w:r>
+        <w:rPr>
+          <w:rFonts w:ascii="Open Sans" w:hAnsi="Open Sans" w:cs="Open Sans"/>
+          <w:sz w:val="24"/>
+          <w:szCs w:val="24"/>
+        </w:rPr>
+        <w:t xml:space="preserve"> 2020, </w:t>
+      </w:r>
+      <w:r>
+        <w:rPr>
+          <w:rFonts w:ascii="Open Sans" w:hAnsi="Open Sans" w:cs="Open Sans"/>
+          <w:sz w:val="24"/>
+          <w:szCs w:val="24"/>
+        </w:rPr>
+        <w:t>l’humanité</w:t>
+      </w:r>
+      <w:r>
+        <w:rPr>
+          <w:rFonts w:ascii="Open Sans" w:hAnsi="Open Sans" w:cs="Open Sans"/>
+          <w:sz w:val="24"/>
+          <w:szCs w:val="24"/>
+        </w:rPr>
+        <w:t xml:space="preserve"> a</w:t>
+      </w:r>
+      <w:r>
+        <w:rPr>
+          <w:rFonts w:ascii="Open Sans" w:hAnsi="Open Sans" w:cs="Open Sans"/>
+          <w:sz w:val="24"/>
+          <w:szCs w:val="24"/>
+        </w:rPr>
+        <w:t xml:space="preserve"> vécu</w:t>
+      </w:r>
+      <w:r>
+        <w:rPr>
+          <w:rFonts w:ascii="Open Sans" w:hAnsi="Open Sans" w:cs="Open Sans"/>
+          <w:sz w:val="24"/>
+          <w:szCs w:val="24"/>
+        </w:rPr>
+        <w:t xml:space="preserve"> une </w:t>
+      </w:r>
+      <w:r>
+        <w:rPr>
+          <w:rFonts w:ascii="Open Sans" w:hAnsi="Open Sans" w:cs="Open Sans"/>
+          <w:sz w:val="24"/>
+          <w:szCs w:val="24"/>
+        </w:rPr>
+        <w:t>pandémie</w:t>
+      </w:r>
+      <w:r>
+        <w:rPr>
+          <w:rFonts w:ascii="Open Sans" w:hAnsi="Open Sans" w:cs="Open Sans"/>
+          <w:sz w:val="24"/>
+          <w:szCs w:val="24"/>
+        </w:rPr>
+        <w:t xml:space="preserve"> </w:t>
+      </w:r>
+      <w:r>
+        <w:rPr>
+          <w:rFonts w:ascii="Open Sans" w:hAnsi="Open Sans" w:cs="Open Sans"/>
+          <w:sz w:val="24"/>
+          <w:szCs w:val="24"/>
+        </w:rPr>
+        <w:t>nommé</w:t>
+      </w:r>
+      <w:r>
+        <w:rPr>
+          <w:rFonts w:ascii="Open Sans" w:hAnsi="Open Sans" w:cs="Open Sans"/>
+          <w:sz w:val="24"/>
+          <w:szCs w:val="24"/>
+        </w:rPr>
+        <w:t>e</w:t>
+      </w:r>
+      <w:r>
+        <w:rPr>
+          <w:rFonts w:ascii="Open Sans" w:hAnsi="Open Sans" w:cs="Open Sans"/>
+          <w:sz w:val="24"/>
+          <w:szCs w:val="24"/>
+        </w:rPr>
+        <w:t xml:space="preserve"> </w:t>
+      </w:r>
+      <w:r>
+        <w:rPr>
+          <w:rFonts w:ascii="Open Sans" w:hAnsi="Open Sans" w:cs="Open Sans"/>
+          <w:sz w:val="24"/>
+          <w:szCs w:val="24"/>
+        </w:rPr>
+        <w:t>«</w:t>
+      </w:r>
+      <w:r>
+        <w:rPr>
+          <w:rFonts w:ascii="Open Sans" w:hAnsi="Open Sans" w:cs="Open Sans"/>
+          <w:b/>
+          <w:bCs/>
+          <w:sz w:val="24"/>
+          <w:szCs w:val="24"/>
+        </w:rPr>
+        <w:t> Corona virus </w:t>
+      </w:r>
+      <w:r>
+        <w:rPr>
+          <w:rFonts w:ascii="Open Sans" w:hAnsi="Open Sans" w:cs="Open Sans"/>
+          <w:sz w:val="24"/>
+          <w:szCs w:val="24"/>
+        </w:rPr>
+        <w:t>»</w:t>
+      </w:r>
+      <w:r>
+        <w:rPr>
+          <w:rFonts w:ascii="Open Sans" w:hAnsi="Open Sans" w:cs="Open Sans"/>
+          <w:sz w:val="24"/>
+          <w:szCs w:val="24"/>
+        </w:rPr>
+        <w:t xml:space="preserve"> ou bien l’abréviation </w:t>
+      </w:r>
+      <w:r>
+        <w:rPr>
+          <w:rFonts w:ascii="Open Sans" w:hAnsi="Open Sans" w:cs="Open Sans"/>
+          <w:sz w:val="24"/>
+          <w:szCs w:val="24"/>
+        </w:rPr>
+        <w:t>«</w:t>
+      </w:r>
+      <w:r>
+        <w:rPr>
+          <w:rFonts w:ascii="Open Sans" w:hAnsi="Open Sans" w:cs="Open Sans"/>
+          <w:b/>
+          <w:bCs/>
+          <w:sz w:val="24"/>
+          <w:szCs w:val="24"/>
+        </w:rPr>
+        <w:t> Covid-19 </w:t>
+      </w:r>
+      <w:r>
+        <w:rPr>
+          <w:rFonts w:ascii="Open Sans" w:hAnsi="Open Sans" w:cs="Open Sans"/>
+          <w:sz w:val="24"/>
+          <w:szCs w:val="24"/>
+        </w:rPr>
+        <w:t>»</w:t>
+      </w:r>
+      <w:r>
+        <w:rPr>
+          <w:rFonts w:ascii="Open Sans" w:hAnsi="Open Sans" w:cs="Open Sans"/>
+          <w:sz w:val="24"/>
+          <w:szCs w:val="24"/>
+        </w:rPr>
+        <w:t>.</w:t>
+      </w:r>
+      <w:r>
+        <w:rPr>
+          <w:rFonts w:ascii="Open Sans" w:hAnsi="Open Sans" w:cs="Open Sans"/>
+          <w:sz w:val="24"/>
+          <w:szCs w:val="24"/>
+        </w:rPr>
+        <w:t xml:space="preserve"> Ce virus a touché presque tous les pays dont le nombre de cas </w:t>
+      </w:r>
+      <w:r>
+        <w:rPr>
+          <w:rFonts w:ascii="Open Sans" w:hAnsi="Open Sans" w:cs="Open Sans"/>
+          <w:sz w:val="24"/>
+          <w:szCs w:val="24"/>
+        </w:rPr>
+        <w:t>touchés</w:t>
+      </w:r>
+      <w:r>
+        <w:rPr>
+          <w:rFonts w:ascii="Open Sans" w:hAnsi="Open Sans" w:cs="Open Sans"/>
+          <w:sz w:val="24"/>
+          <w:szCs w:val="24"/>
+        </w:rPr>
+        <w:t xml:space="preserve"> par le virus </w:t>
+      </w:r>
+      <w:r>
+        <w:rPr>
+          <w:rFonts w:ascii="Open Sans" w:hAnsi="Open Sans" w:cs="Open Sans"/>
+          <w:sz w:val="24"/>
+          <w:szCs w:val="24"/>
+        </w:rPr>
+        <w:t>a</w:t>
+      </w:r>
+      <w:r>
+        <w:rPr>
+          <w:rFonts w:ascii="Open Sans" w:hAnsi="Open Sans" w:cs="Open Sans"/>
+          <w:sz w:val="24"/>
+          <w:szCs w:val="24"/>
+        </w:rPr>
+        <w:t xml:space="preserve"> dépassé 80 millions de la population mondiale, </w:t>
+      </w:r>
+      <w:r>
+        <w:rPr>
+          <w:rFonts w:ascii="Open Sans" w:hAnsi="Open Sans" w:cs="Open Sans"/>
+          <w:b/>
+          <w:bCs/>
+          <w:sz w:val="24"/>
+          <w:szCs w:val="24"/>
+        </w:rPr>
+        <w:t>2.5%</w:t>
+      </w:r>
+      <w:r>
+        <w:rPr>
+          <w:rFonts w:ascii="Open Sans" w:hAnsi="Open Sans" w:cs="Open Sans"/>
+          <w:sz w:val="24"/>
+          <w:szCs w:val="24"/>
+        </w:rPr>
+        <w:t xml:space="preserve"> des cas sont des décès.</w:t>
+      </w:r>
+      <w:r>
+        <w:rPr>
+          <w:rFonts w:ascii="Open Sans" w:hAnsi="Open Sans" w:cs="Open Sans"/>
+          <w:sz w:val="24"/>
+          <w:szCs w:val="24"/>
+        </w:rPr>
+        <w:t xml:space="preserve"> </w:t>
+      </w:r>
+      <w:r>
+        <w:rPr>
+          <w:rFonts w:ascii="Open Sans" w:hAnsi="Open Sans" w:cs="Open Sans"/>
+          <w:sz w:val="24"/>
+          <w:szCs w:val="24"/>
+        </w:rPr>
+        <w:t xml:space="preserve">Malheureusement ces statistiques augmentent jour par jour et avec </w:t>
+      </w:r>
+      <w:r>
+        <w:rPr>
+          <w:rFonts w:ascii="Open Sans" w:hAnsi="Open Sans" w:cs="Open Sans"/>
+          <w:sz w:val="24"/>
+          <w:szCs w:val="24"/>
+        </w:rPr>
+        <w:t>des pourcentages</w:t>
+      </w:r>
+      <w:r>
+        <w:rPr>
+          <w:rFonts w:ascii="Open Sans" w:hAnsi="Open Sans" w:cs="Open Sans"/>
+          <w:sz w:val="24"/>
+          <w:szCs w:val="24"/>
+        </w:rPr>
+        <w:t xml:space="preserve"> énormes</w:t>
+      </w:r>
+      <w:r>
+        <w:rPr>
+          <w:rFonts w:ascii="Open Sans" w:hAnsi="Open Sans" w:cs="Open Sans"/>
+          <w:sz w:val="24"/>
+          <w:szCs w:val="24"/>
+        </w:rPr>
+        <w:t>.</w:t>
+      </w:r>
+      <w:r>
+        <w:rPr>
+          <w:rFonts w:ascii="Open Sans" w:hAnsi="Open Sans" w:cs="Open Sans"/>
+          <w:sz w:val="24"/>
+          <w:szCs w:val="24"/>
+        </w:rPr>
+        <w:t xml:space="preserve"> Les informaticiens n’ont pas </w:t>
+      </w:r>
+      <w:r>
+        <w:rPr>
+          <w:rFonts w:ascii="Open Sans" w:hAnsi="Open Sans" w:cs="Open Sans"/>
+          <w:sz w:val="24"/>
+          <w:szCs w:val="24"/>
+        </w:rPr>
+        <w:t xml:space="preserve">resté </w:t>
+      </w:r>
+      <w:r>
+        <w:rPr>
+          <w:rFonts w:ascii="Open Sans" w:hAnsi="Open Sans" w:cs="Arial"/>
+          <w:sz w:val="24"/>
+          <w:szCs w:val="24"/>
+        </w:rPr>
+        <w:t xml:space="preserve">les bras croisés, donc </w:t>
+      </w:r>
+      <w:r>
+        <w:rPr>
+          <w:rFonts w:ascii="Open Sans" w:hAnsi="Open Sans" w:cs="Arial"/>
+          <w:sz w:val="24"/>
+          <w:szCs w:val="24"/>
+        </w:rPr>
+        <w:t xml:space="preserve">plusieurs systèmes et plateformes ont été </w:t>
+      </w:r>
+      <w:r>
+        <w:rPr>
+          <w:rFonts w:ascii="Open Sans" w:hAnsi="Open Sans" w:cs="Arial"/>
+          <w:sz w:val="24"/>
+          <w:szCs w:val="24"/>
+        </w:rPr>
+        <w:t>cré</w:t>
+      </w:r>
+      <w:r>
+        <w:rPr>
+          <w:rFonts w:ascii="Open Sans" w:hAnsi="Open Sans" w:cs="Arial"/>
+          <w:sz w:val="24"/>
+          <w:szCs w:val="24"/>
+        </w:rPr>
+        <w:t>er</w:t>
+      </w:r>
+      <w:r>
+        <w:rPr>
+          <w:rFonts w:ascii="Open Sans" w:hAnsi="Open Sans" w:cs="Arial"/>
+          <w:sz w:val="24"/>
+          <w:szCs w:val="24"/>
+        </w:rPr>
+        <w:t xml:space="preserve"> pend</w:t>
+      </w:r>
+      <w:r>
+        <w:rPr>
+          <w:rFonts w:ascii="Open Sans" w:hAnsi="Open Sans" w:cs="Arial"/>
+          <w:sz w:val="24"/>
+          <w:szCs w:val="24"/>
+        </w:rPr>
+        <w:t>a</w:t>
+      </w:r>
+      <w:r>
+        <w:rPr>
+          <w:rFonts w:ascii="Open Sans" w:hAnsi="Open Sans" w:cs="Arial"/>
+          <w:sz w:val="24"/>
+          <w:szCs w:val="24"/>
+        </w:rPr>
+        <w:t xml:space="preserve">nt </w:t>
+      </w:r>
+      <w:r>
+        <w:rPr>
+          <w:rFonts w:ascii="Open Sans" w:hAnsi="Open Sans" w:cs="Arial"/>
+          <w:sz w:val="24"/>
+          <w:szCs w:val="24"/>
+        </w:rPr>
+        <w:t>cette épidémie</w:t>
+      </w:r>
+      <w:r>
+        <w:rPr>
+          <w:rFonts w:ascii="Open Sans" w:hAnsi="Open Sans" w:cs="Arial"/>
+          <w:sz w:val="24"/>
+          <w:szCs w:val="24"/>
+        </w:rPr>
+        <w:t xml:space="preserve"> </w:t>
+      </w:r>
+      <w:r>
+        <w:rPr>
+          <w:rFonts w:ascii="Open Sans" w:hAnsi="Open Sans" w:cs="Arial"/>
+          <w:sz w:val="24"/>
+          <w:szCs w:val="24"/>
+        </w:rPr>
+        <w:t>comme les sites qui sui</w:t>
+      </w:r>
+      <w:r>
+        <w:rPr>
+          <w:rFonts w:ascii="Open Sans" w:hAnsi="Open Sans" w:cs="Arial"/>
+          <w:sz w:val="24"/>
+          <w:szCs w:val="24"/>
+        </w:rPr>
+        <w:t>vent</w:t>
+      </w:r>
+      <w:r>
+        <w:rPr>
+          <w:rFonts w:ascii="Open Sans" w:hAnsi="Open Sans" w:cs="Arial"/>
+          <w:sz w:val="24"/>
+          <w:szCs w:val="24"/>
+        </w:rPr>
+        <w:t xml:space="preserve"> </w:t>
+      </w:r>
+      <w:r>
+        <w:rPr>
+          <w:rFonts w:ascii="Open Sans" w:hAnsi="Open Sans" w:cs="Arial"/>
+          <w:sz w:val="24"/>
+          <w:szCs w:val="24"/>
+        </w:rPr>
+        <w:t>le nombre</w:t>
+      </w:r>
+      <w:r>
+        <w:rPr>
+          <w:rFonts w:ascii="Open Sans" w:hAnsi="Open Sans" w:cs="Arial"/>
+          <w:sz w:val="24"/>
+          <w:szCs w:val="24"/>
+        </w:rPr>
+        <w:t xml:space="preserve"> des cas par jours</w:t>
+      </w:r>
+      <w:r>
+        <w:rPr>
+          <w:rFonts w:ascii="Open Sans" w:hAnsi="Open Sans" w:cs="Arial"/>
+          <w:sz w:val="24"/>
+          <w:szCs w:val="24"/>
+        </w:rPr>
+        <w:t>,</w:t>
+      </w:r>
+      <w:r>
+        <w:rPr>
+          <w:rFonts w:ascii="Open Sans" w:hAnsi="Open Sans" w:cs="Arial"/>
+          <w:sz w:val="24"/>
+          <w:szCs w:val="24"/>
+        </w:rPr>
+        <w:t xml:space="preserve"> les décès …. </w:t>
+      </w:r>
+      <w:r>
+        <w:rPr>
+          <w:rFonts w:ascii="Open Sans" w:hAnsi="Open Sans" w:cs="Arial"/>
+          <w:sz w:val="24"/>
+          <w:szCs w:val="24"/>
+        </w:rPr>
+        <w:t>Mêmes</w:t>
+      </w:r>
+      <w:r>
+        <w:rPr>
+          <w:rFonts w:ascii="Open Sans" w:hAnsi="Open Sans" w:cs="Arial"/>
+          <w:sz w:val="24"/>
+          <w:szCs w:val="24"/>
+        </w:rPr>
+        <w:t xml:space="preserve"> en </w:t>
+      </w:r>
+      <w:r>
+        <w:rPr>
+          <w:rFonts w:ascii="Open Sans" w:hAnsi="Open Sans" w:cs="Arial"/>
+          <w:sz w:val="24"/>
+          <w:szCs w:val="24"/>
+        </w:rPr>
+        <w:t>Algérie</w:t>
+      </w:r>
+      <w:r>
+        <w:rPr>
+          <w:rFonts w:ascii="Open Sans" w:hAnsi="Open Sans" w:cs="Arial"/>
+          <w:sz w:val="24"/>
+          <w:szCs w:val="24"/>
+        </w:rPr>
+        <w:t xml:space="preserve"> </w:t>
+      </w:r>
+      <w:r>
+        <w:rPr>
+          <w:rFonts w:ascii="Open Sans" w:hAnsi="Open Sans" w:cs="Arial"/>
+          <w:sz w:val="24"/>
+          <w:szCs w:val="24"/>
+        </w:rPr>
+        <w:t>plusieurs</w:t>
+      </w:r>
+      <w:r>
+        <w:rPr>
+          <w:rFonts w:ascii="Open Sans" w:hAnsi="Open Sans" w:cs="Arial"/>
+          <w:sz w:val="24"/>
+          <w:szCs w:val="24"/>
+        </w:rPr>
+        <w:t xml:space="preserve"> </w:t>
+      </w:r>
+      <w:r>
+        <w:rPr>
+          <w:rFonts w:ascii="Open Sans" w:hAnsi="Open Sans" w:cs="Arial"/>
+          <w:sz w:val="24"/>
+          <w:szCs w:val="24"/>
+        </w:rPr>
+        <w:t xml:space="preserve">plateformes ont été établis dans ce sens. </w:t>
+      </w:r>
+    </w:p>
+    <w:p>
+      <w:pPr>
+        <w:spacing w:line="276" w:lineRule="auto"/>
+        <w:rPr>
+          <w:rFonts w:ascii="Open Sans" w:hAnsi="Open Sans" w:cs="Arial"/>
+          <w:sz w:val="24"/>
+          <w:szCs w:val="24"/>
+        </w:rPr>
+      </w:pPr>
+      <w:r>
+        <w:rPr>
+          <w:rFonts w:ascii="Open Sans" w:hAnsi="Open Sans" w:cs="Arial"/>
+          <w:sz w:val="24"/>
+          <w:szCs w:val="24"/>
+        </w:rPr>
+        <w:t xml:space="preserve">Comme la propagation du virus a obligé les gouvernements a imposé un confinement total, ce </w:t>
+      </w:r>
+      <w:r>
+        <w:rPr>
+          <w:rFonts w:ascii="Open Sans" w:hAnsi="Open Sans" w:cs="Arial"/>
+          <w:sz w:val="24"/>
+          <w:szCs w:val="24"/>
+        </w:rPr>
+        <w:t>dernier a</w:t>
+      </w:r>
+      <w:r>
+        <w:rPr>
+          <w:rFonts w:ascii="Open Sans" w:hAnsi="Open Sans" w:cs="Arial"/>
+          <w:sz w:val="24"/>
+          <w:szCs w:val="24"/>
+        </w:rPr>
+        <w:t xml:space="preserve"> produit des impacts phycologiques, sociaux</w:t>
+      </w:r>
+      <w:r>
+        <w:rPr>
+          <w:rFonts w:ascii="Open Sans" w:hAnsi="Open Sans" w:cs="Arial"/>
+          <w:sz w:val="24"/>
+          <w:szCs w:val="24"/>
+        </w:rPr>
+        <w:t>,</w:t>
+      </w:r>
+      <w:r>
+        <w:rPr>
+          <w:rFonts w:ascii="Open Sans" w:hAnsi="Open Sans" w:cs="Arial"/>
+          <w:sz w:val="24"/>
+          <w:szCs w:val="24"/>
+        </w:rPr>
+        <w:t xml:space="preserve"> économiques</w:t>
+      </w:r>
+      <w:r>
+        <w:rPr>
+          <w:rFonts w:ascii="Open Sans" w:hAnsi="Open Sans" w:cs="Arial"/>
+          <w:sz w:val="24"/>
+          <w:szCs w:val="24"/>
+        </w:rPr>
+        <w:t>….</w:t>
+      </w:r>
+      <w:r>
+        <w:rPr>
+          <w:rFonts w:ascii="Open Sans" w:hAnsi="Open Sans" w:cs="Arial"/>
+          <w:sz w:val="24"/>
+          <w:szCs w:val="24"/>
+        </w:rPr>
+        <w:t xml:space="preserve"> </w:t>
+      </w:r>
+      <w:r>
+        <w:rPr>
+          <w:rFonts w:ascii="Open Sans" w:hAnsi="Open Sans" w:cs="Arial"/>
+          <w:sz w:val="24"/>
+          <w:szCs w:val="24"/>
+        </w:rPr>
+        <w:t>Qu’</w:t>
+      </w:r>
+      <w:r>
+        <w:rPr>
+          <w:rFonts w:ascii="Open Sans" w:hAnsi="Open Sans" w:cs="Arial"/>
+          <w:sz w:val="24"/>
+          <w:szCs w:val="24"/>
+        </w:rPr>
+        <w:t xml:space="preserve">ils </w:t>
+      </w:r>
+      <w:r>
+        <w:rPr>
+          <w:rFonts w:ascii="Open Sans" w:hAnsi="Open Sans" w:cs="Arial"/>
+          <w:sz w:val="24"/>
+          <w:szCs w:val="24"/>
+        </w:rPr>
+        <w:t>ont affecté</w:t>
+      </w:r>
+      <w:r>
+        <w:rPr>
+          <w:rFonts w:ascii="Open Sans" w:hAnsi="Open Sans" w:cs="Arial"/>
+          <w:sz w:val="24"/>
+          <w:szCs w:val="24"/>
+        </w:rPr>
+        <w:t xml:space="preserve"> tous les pays du monde</w:t>
+      </w:r>
+      <w:r>
+        <w:rPr>
+          <w:rFonts w:ascii="Open Sans" w:hAnsi="Open Sans" w:cs="Arial"/>
+          <w:sz w:val="24"/>
+          <w:szCs w:val="24"/>
+        </w:rPr>
+        <w:t>. Ces aspects n’ont pas été traite</w:t>
+      </w:r>
+      <w:r>
+        <w:rPr>
+          <w:rFonts w:ascii="Open Sans" w:hAnsi="Open Sans" w:cs="Arial"/>
+          <w:sz w:val="24"/>
+          <w:szCs w:val="24"/>
+        </w:rPr>
+        <w:t>r</w:t>
+      </w:r>
+      <w:r>
+        <w:rPr>
+          <w:rFonts w:ascii="Open Sans" w:hAnsi="Open Sans" w:cs="Arial"/>
+          <w:sz w:val="24"/>
+          <w:szCs w:val="24"/>
+        </w:rPr>
+        <w:t xml:space="preserve"> bien de la part des informaticiens ou bien les développeurs</w:t>
+      </w:r>
+      <w:r>
+        <w:rPr>
+          <w:rFonts w:ascii="Open Sans" w:hAnsi="Open Sans" w:cs="Arial"/>
+          <w:sz w:val="24"/>
+          <w:szCs w:val="24"/>
+        </w:rPr>
+        <w:t>.</w:t>
+      </w:r>
+    </w:p>
+    <w:p>
+      <w:pPr>
+        <w:spacing w:line="276" w:lineRule="auto"/>
+        <w:rPr>
+          <w:rFonts w:ascii="Open Sans" w:hAnsi="Open Sans" w:cs="Open Sans"/>
+          <w:sz w:val="24"/>
+          <w:szCs w:val="24"/>
+        </w:rPr>
+      </w:pPr>
+      <w:r>
+        <w:rPr>
+          <w:rFonts w:ascii="Open Sans" w:hAnsi="Open Sans" w:cs="Arial"/>
+          <w:sz w:val="24"/>
+          <w:szCs w:val="24"/>
+        </w:rPr>
+        <w:t xml:space="preserve">Parlant de l’Algérie, les programmes qui traitent ces aspects n’existent pas pratiquement </w:t>
+      </w:r>
+      <w:r>
+        <w:rPr>
+          <w:rFonts w:ascii="Open Sans" w:hAnsi="Open Sans" w:cs="Arial"/>
+          <w:sz w:val="24"/>
+          <w:szCs w:val="24"/>
+        </w:rPr>
+        <w:t xml:space="preserve">et </w:t>
+      </w:r>
+      <w:r>
+        <w:rPr>
+          <w:rFonts w:ascii="Open Sans" w:hAnsi="Open Sans" w:cs="Arial"/>
+          <w:sz w:val="24"/>
+          <w:szCs w:val="24"/>
+        </w:rPr>
+        <w:t>leurs utilisations</w:t>
+      </w:r>
+      <w:r>
+        <w:rPr>
+          <w:rFonts w:ascii="Open Sans" w:hAnsi="Open Sans" w:cs="Arial"/>
+          <w:sz w:val="24"/>
+          <w:szCs w:val="24"/>
+        </w:rPr>
+        <w:t xml:space="preserve"> dans les différent</w:t>
+      </w:r>
+      <w:r>
+        <w:rPr>
+          <w:rFonts w:ascii="Open Sans" w:hAnsi="Open Sans" w:cs="Arial"/>
+          <w:sz w:val="24"/>
+          <w:szCs w:val="24"/>
+        </w:rPr>
+        <w:t>e</w:t>
+      </w:r>
+      <w:r>
+        <w:rPr>
+          <w:rFonts w:ascii="Open Sans" w:hAnsi="Open Sans" w:cs="Arial"/>
+          <w:sz w:val="24"/>
+          <w:szCs w:val="24"/>
+        </w:rPr>
+        <w:t xml:space="preserve">s administrations est peu fréquentes.  </w:t>
+      </w:r>
+      <w:r>
+        <w:rPr>
+          <w:rFonts w:ascii="Open Sans" w:hAnsi="Open Sans" w:cs="Arial"/>
+          <w:sz w:val="24"/>
+          <w:szCs w:val="24"/>
+        </w:rPr>
+        <w:t xml:space="preserve">  </w:t>
+      </w:r>
+    </w:p>
+    <w:p/>
+    <w:p>
+      <w:pPr>
+        <w:rPr>
+          <w:rFonts w:ascii="Open Sans" w:hAnsi="Open Sans" w:cs="Open Sans"/>
+          <w:sz w:val="28"/>
+          <w:szCs w:val="28"/>
+        </w:rPr>
+      </w:pPr>
+    </w:p>
+    <w:p>
+      <w:pPr>
+        <w:rPr>
+          <w:rFonts w:asciiTheme="majorHAnsi" w:eastAsiaTheme="majorEastAsia" w:hAnsiTheme="majorHAnsi" w:cstheme="majorBidi"/>
+          <w:noProof/>
+          <w:color w:val="5B9BD5" w:themeColor="accent1"/>
+          <w:spacing w:val="-10"/>
+          <w:kern w:val="28"/>
+          <w:sz w:val="56"/>
+          <w:szCs w:val="56"/>
+        </w:rPr>
+      </w:pPr>
+      <w:r>
+        <w:rPr>
+          <w:noProof/>
+          <w:color w:val="5B9BD5" w:themeColor="accent1"/>
+        </w:rPr>
+        <w:br w:type="page"/>
+      </w:r>
+    </w:p>
+    <w:p>
+      <w:pPr>
+        <w:pStyle w:val="Heading1"/>
+        <w:spacing w:line="276" w:lineRule="auto"/>
+        <w:rPr>
+          <w:rFonts w:ascii="Open Sans" w:hAnsi="Open Sans" w:cs="Open Sans"/>
+          <w:noProof/>
+          <w:sz w:val="36"/>
+          <w:szCs w:val="36"/>
+        </w:rPr>
+      </w:pPr>
+      <w:r>
+        <w:rPr>
+          <w:rFonts w:ascii="Open Sans" w:hAnsi="Open Sans" w:cs="Open Sans"/>
+          <w:noProof/>
+          <w:sz w:val="36"/>
+          <w:szCs w:val="36"/>
+        </w:rPr>
+        <w:lastRenderedPageBreak/>
+        <w:t>2.  BESOINS ET OBJECTIFS DU PROJET</w:t>
+      </w:r>
+      <w:r>
+        <w:rPr>
+          <w:rFonts w:ascii="Open Sans" w:hAnsi="Open Sans" w:cs="Open Sans"/>
+          <w:noProof/>
+          <w:sz w:val="36"/>
+          <w:szCs w:val="36"/>
+        </w:rPr>
+        <w:t> :</w:t>
+      </w:r>
+    </w:p>
+    <w:p>
+      <w:pPr>
+        <w:pStyle w:val="Heading2"/>
+        <w:spacing w:line="276" w:lineRule="auto"/>
+        <w:rPr>
+          <w:rFonts w:ascii="Open Sans" w:hAnsi="Open Sans" w:cs="Open Sans"/>
+          <w:sz w:val="28"/>
+          <w:szCs w:val="28"/>
+        </w:rPr>
+      </w:pPr>
+      <w:r>
+        <w:rPr>
+          <w:rFonts w:ascii="Open Sans" w:hAnsi="Open Sans" w:cs="Open Sans"/>
+          <w:sz w:val="28"/>
+          <w:szCs w:val="28"/>
+        </w:rPr>
+        <w:tab/>
+      </w:r>
+      <w:r>
+        <w:rPr>
+          <w:rFonts w:ascii="Open Sans" w:hAnsi="Open Sans" w:cs="Open Sans"/>
+          <w:sz w:val="28"/>
+          <w:szCs w:val="28"/>
+        </w:rPr>
+        <w:t>1. CONTEXTE :</w:t>
+      </w:r>
+    </w:p>
+    <w:p>
+      <w:pPr>
+        <w:rPr>
+          <w:rFonts w:ascii="Open Sans" w:hAnsi="Open Sans" w:cs="Open Sans"/>
+          <w:sz w:val="24"/>
+          <w:szCs w:val="24"/>
+        </w:rPr>
+      </w:pPr>
+      <w:r>
+        <w:tab/>
+      </w:r>
+      <w:r>
+        <w:rPr>
+          <w:rFonts w:ascii="Open Sans" w:hAnsi="Open Sans" w:cs="Open Sans"/>
+          <w:sz w:val="24"/>
+          <w:szCs w:val="24"/>
+        </w:rPr>
+        <w:t>Dont le but de traiter les impacts sociaux de la pandémie</w:t>
+      </w:r>
+      <w:r>
+        <w:rPr>
+          <w:rFonts w:ascii="Open Sans" w:hAnsi="Open Sans" w:cs="Open Sans"/>
+          <w:sz w:val="24"/>
+          <w:szCs w:val="24"/>
+        </w:rPr>
+        <w:t xml:space="preserve">, on propose le thème de gestion des dons et d’aides </w:t>
+      </w:r>
       <w:bookmarkStart w:id="0" w:name="_GoBack"/>
       <w:bookmarkEnd w:id="0"/>
-    </w:p>
-    <w:p>
-      <w:pPr>
-        <w:rPr>
-          <w:rFonts w:ascii="Open Sans" w:hAnsi="Open Sans" w:cs="Open Sans"/>
-          <w:b/>
-          <w:bCs/>
-          <w:noProof/>
-          <w:sz w:val="28"/>
-          <w:szCs w:val="28"/>
-        </w:rPr>
-      </w:pPr>
     </w:p>
     <w:sectPr>
       <w:footerReference w:type="default" r:id="rId9"/>
@@ -944,7 +1766,7 @@
 </file>
 
 <file path=word/endnotes.xml><?xml version="1.0" encoding="utf-8"?>
-<w:endnotes xmlns:wpc="http://schemas.microsoft.com/office/word/2010/wordprocessingCanvas" xmlns:cx="http://schemas.microsoft.com/office/drawing/2014/chartex" xmlns:cx1="http://schemas.microsoft.com/office/drawing/2015/9/8/chartex" xmlns:mc="http://schemas.openxmlformats.org/markup-compatibility/2006" xmlns:o="urn:schemas-microsoft-com:office:office" xmlns:r="http://schemas.openxmlformats.org/officeDocument/2006/relationships" xmlns:m="http://schemas.openxmlformats.org/officeDocument/2006/math" xmlns:v="urn:schemas-microsoft-com:vml" xmlns:wp14="http://schemas.microsoft.com/office/word/2010/wordprocessingDrawing" xmlns:wp="http://schemas.openxmlformats.org/drawingml/2006/wordprocessingDrawing" xmlns:w10="urn:schemas-microsoft-com:office:word" xmlns:w="http://schemas.openxmlformats.org/wordprocessingml/2006/main" xmlns:w14="http://schemas.microsoft.com/office/word/2010/wordml" xmlns:w15="http://schemas.microsoft.com/office/word/2012/wordml" xmlns:w16se="http://schemas.microsoft.com/office/word/2015/wordml/symex" xmlns:wpg="http://schemas.microsoft.com/office/word/2010/wordprocessingGroup" xmlns:wpi="http://schemas.microsoft.com/office/word/2010/wordprocessingInk" xmlns:wne="http://schemas.microsoft.com/office/word/2006/wordml" xmlns:wps="http://schemas.microsoft.com/office/word/2010/wordprocessingShape" mc:Ignorable="w14 w15 w16se wp14">
+<w:endnotes xmlns:wpc="http://schemas.microsoft.com/office/word/2010/wordprocessingCanvas" xmlns:cx="http://schemas.microsoft.com/office/drawing/2014/chartex" xmlns:cx1="http://schemas.microsoft.com/office/drawing/2015/9/8/chartex" xmlns:cx2="http://schemas.microsoft.com/office/drawing/2015/10/21/chartex" xmlns:cx3="http://schemas.microsoft.com/office/drawing/2016/5/9/chartex" xmlns:cx4="http://schemas.microsoft.com/office/drawing/2016/5/10/chartex" xmlns:cx5="http://schemas.microsoft.com/office/drawing/2016/5/11/chartex" xmlns:cx6="http://schemas.microsoft.com/office/drawing/2016/5/12/chartex" xmlns:cx7="http://schemas.microsoft.com/office/drawing/2016/5/13/chartex" xmlns:cx8="http://schemas.microsoft.com/office/drawing/2016/5/14/chartex" xmlns:mc="http://schemas.openxmlformats.org/markup-compatibility/2006" xmlns:aink="http://schemas.microsoft.com/office/drawing/2016/ink" xmlns:am3d="http://schemas.microsoft.com/office/drawing/2017/model3d" xmlns:o="urn:schemas-microsoft-com:office:office" xmlns:r="http://schemas.openxmlformats.org/officeDocument/2006/relationships" xmlns:m="http://schemas.openxmlformats.org/officeDocument/2006/math" xmlns:v="urn:schemas-microsoft-com:vml" xmlns:wp14="http://schemas.microsoft.com/office/word/2010/wordprocessingDrawing" xmlns:wp="http://schemas.openxmlformats.org/drawingml/2006/wordprocessingDrawing" xmlns:w10="urn:schemas-microsoft-com:office:word" xmlns:w="http://schemas.openxmlformats.org/wordprocessingml/2006/main" xmlns:w14="http://schemas.microsoft.com/office/word/2010/wordml" xmlns:w15="http://schemas.microsoft.com/office/word/2012/wordml" xmlns:w16cid="http://schemas.microsoft.com/office/word/2016/wordml/cid" xmlns:w16se="http://schemas.microsoft.com/office/word/2015/wordml/symex" xmlns:wpg="http://schemas.microsoft.com/office/word/2010/wordprocessingGroup" xmlns:wpi="http://schemas.microsoft.com/office/word/2010/wordprocessingInk" xmlns:wne="http://schemas.microsoft.com/office/word/2006/wordml" xmlns:wps="http://schemas.microsoft.com/office/word/2010/wordprocessingShape" mc:Ignorable="w14 w15 w16se w16cid wp14">
   <w:endnote w:type="separator" w:id="-1">
     <w:p>
       <w:pPr>
@@ -969,7 +1791,7 @@
 </file>
 
 <file path=word/footer1.xml><?xml version="1.0" encoding="utf-8"?>
-<w:ftr xmlns:wpc="http://schemas.microsoft.com/office/word/2010/wordprocessingCanvas" xmlns:cx="http://schemas.microsoft.com/office/drawing/2014/chartex" xmlns:cx1="http://schemas.microsoft.com/office/drawing/2015/9/8/chartex" xmlns:mc="http://schemas.openxmlformats.org/markup-compatibility/2006" xmlns:o="urn:schemas-microsoft-com:office:office" xmlns:r="http://schemas.openxmlformats.org/officeDocument/2006/relationships" xmlns:m="http://schemas.openxmlformats.org/officeDocument/2006/math" xmlns:v="urn:schemas-microsoft-com:vml" xmlns:wp14="http://schemas.microsoft.com/office/word/2010/wordprocessingDrawing" xmlns:wp="http://schemas.openxmlformats.org/drawingml/2006/wordprocessingDrawing" xmlns:w10="urn:schemas-microsoft-com:office:word" xmlns:w="http://schemas.openxmlformats.org/wordprocessingml/2006/main" xmlns:w14="http://schemas.microsoft.com/office/word/2010/wordml" xmlns:w15="http://schemas.microsoft.com/office/word/2012/wordml" xmlns:w16se="http://schemas.microsoft.com/office/word/2015/wordml/symex" xmlns:wpg="http://schemas.microsoft.com/office/word/2010/wordprocessingGroup" xmlns:wpi="http://schemas.microsoft.com/office/word/2010/wordprocessingInk" xmlns:wne="http://schemas.microsoft.com/office/word/2006/wordml" xmlns:wps="http://schemas.microsoft.com/office/word/2010/wordprocessingShape" mc:Ignorable="w14 w15 w16se wp14">
+<w:ftr xmlns:wpc="http://schemas.microsoft.com/office/word/2010/wordprocessingCanvas" xmlns:cx="http://schemas.microsoft.com/office/drawing/2014/chartex" xmlns:cx1="http://schemas.microsoft.com/office/drawing/2015/9/8/chartex" xmlns:cx2="http://schemas.microsoft.com/office/drawing/2015/10/21/chartex" xmlns:cx3="http://schemas.microsoft.com/office/drawing/2016/5/9/chartex" xmlns:cx4="http://schemas.microsoft.com/office/drawing/2016/5/10/chartex" xmlns:cx5="http://schemas.microsoft.com/office/drawing/2016/5/11/chartex" xmlns:cx6="http://schemas.microsoft.com/office/drawing/2016/5/12/chartex" xmlns:cx7="http://schemas.microsoft.com/office/drawing/2016/5/13/chartex" xmlns:cx8="http://schemas.microsoft.com/office/drawing/2016/5/14/chartex" xmlns:mc="http://schemas.openxmlformats.org/markup-compatibility/2006" xmlns:aink="http://schemas.microsoft.com/office/drawing/2016/ink" xmlns:am3d="http://schemas.microsoft.com/office/drawing/2017/model3d" xmlns:o="urn:schemas-microsoft-com:office:office" xmlns:r="http://schemas.openxmlformats.org/officeDocument/2006/relationships" xmlns:m="http://schemas.openxmlformats.org/officeDocument/2006/math" xmlns:v="urn:schemas-microsoft-com:vml" xmlns:wp14="http://schemas.microsoft.com/office/word/2010/wordprocessingDrawing" xmlns:wp="http://schemas.openxmlformats.org/drawingml/2006/wordprocessingDrawing" xmlns:w10="urn:schemas-microsoft-com:office:word" xmlns:w="http://schemas.openxmlformats.org/wordprocessingml/2006/main" xmlns:w14="http://schemas.microsoft.com/office/word/2010/wordml" xmlns:w15="http://schemas.microsoft.com/office/word/2012/wordml" xmlns:w16cid="http://schemas.microsoft.com/office/word/2016/wordml/cid" xmlns:w16se="http://schemas.microsoft.com/office/word/2015/wordml/symex" xmlns:wpg="http://schemas.microsoft.com/office/word/2010/wordprocessingGroup" xmlns:wpi="http://schemas.microsoft.com/office/word/2010/wordprocessingInk" xmlns:wne="http://schemas.microsoft.com/office/word/2006/wordml" xmlns:wps="http://schemas.microsoft.com/office/word/2010/wordprocessingShape" mc:Ignorable="w14 w15 w16se w16cid wp14">
   <w:sdt>
     <w:sdtPr>
       <w:id w:val="553430685"/>
@@ -1022,7 +1844,7 @@
 </file>
 
 <file path=word/footnotes.xml><?xml version="1.0" encoding="utf-8"?>
-<w:footnotes xmlns:wpc="http://schemas.microsoft.com/office/word/2010/wordprocessingCanvas" xmlns:cx="http://schemas.microsoft.com/office/drawing/2014/chartex" xmlns:cx1="http://schemas.microsoft.com/office/drawing/2015/9/8/chartex" xmlns:mc="http://schemas.openxmlformats.org/markup-compatibility/2006" xmlns:o="urn:schemas-microsoft-com:office:office" xmlns:r="http://schemas.openxmlformats.org/officeDocument/2006/relationships" xmlns:m="http://schemas.openxmlformats.org/officeDocument/2006/math" xmlns:v="urn:schemas-microsoft-com:vml" xmlns:wp14="http://schemas.microsoft.com/office/word/2010/wordprocessingDrawing" xmlns:wp="http://schemas.openxmlformats.org/drawingml/2006/wordprocessingDrawing" xmlns:w10="urn:schemas-microsoft-com:office:word" xmlns:w="http://schemas.openxmlformats.org/wordprocessingml/2006/main" xmlns:w14="http://schemas.microsoft.com/office/word/2010/wordml" xmlns:w15="http://schemas.microsoft.com/office/word/2012/wordml" xmlns:w16se="http://schemas.microsoft.com/office/word/2015/wordml/symex" xmlns:wpg="http://schemas.microsoft.com/office/word/2010/wordprocessingGroup" xmlns:wpi="http://schemas.microsoft.com/office/word/2010/wordprocessingInk" xmlns:wne="http://schemas.microsoft.com/office/word/2006/wordml" xmlns:wps="http://schemas.microsoft.com/office/word/2010/wordprocessingShape" mc:Ignorable="w14 w15 w16se wp14">
+<w:footnotes xmlns:wpc="http://schemas.microsoft.com/office/word/2010/wordprocessingCanvas" xmlns:cx="http://schemas.microsoft.com/office/drawing/2014/chartex" xmlns:cx1="http://schemas.microsoft.com/office/drawing/2015/9/8/chartex" xmlns:cx2="http://schemas.microsoft.com/office/drawing/2015/10/21/chartex" xmlns:cx3="http://schemas.microsoft.com/office/drawing/2016/5/9/chartex" xmlns:cx4="http://schemas.microsoft.com/office/drawing/2016/5/10/chartex" xmlns:cx5="http://schemas.microsoft.com/office/drawing/2016/5/11/chartex" xmlns:cx6="http://schemas.microsoft.com/office/drawing/2016/5/12/chartex" xmlns:cx7="http://schemas.microsoft.com/office/drawing/2016/5/13/chartex" xmlns:cx8="http://schemas.microsoft.com/office/drawing/2016/5/14/chartex" xmlns:mc="http://schemas.openxmlformats.org/markup-compatibility/2006" xmlns:aink="http://schemas.microsoft.com/office/drawing/2016/ink" xmlns:am3d="http://schemas.microsoft.com/office/drawing/2017/model3d" xmlns:o="urn:schemas-microsoft-com:office:office" xmlns:r="http://schemas.openxmlformats.org/officeDocument/2006/relationships" xmlns:m="http://schemas.openxmlformats.org/officeDocument/2006/math" xmlns:v="urn:schemas-microsoft-com:vml" xmlns:wp14="http://schemas.microsoft.com/office/word/2010/wordprocessingDrawing" xmlns:wp="http://schemas.openxmlformats.org/drawingml/2006/wordprocessingDrawing" xmlns:w10="urn:schemas-microsoft-com:office:word" xmlns:w="http://schemas.openxmlformats.org/wordprocessingml/2006/main" xmlns:w14="http://schemas.microsoft.com/office/word/2010/wordml" xmlns:w15="http://schemas.microsoft.com/office/word/2012/wordml" xmlns:w16cid="http://schemas.microsoft.com/office/word/2016/wordml/cid" xmlns:w16se="http://schemas.microsoft.com/office/word/2015/wordml/symex" xmlns:wpg="http://schemas.microsoft.com/office/word/2010/wordprocessingGroup" xmlns:wpi="http://schemas.microsoft.com/office/word/2010/wordprocessingInk" xmlns:wne="http://schemas.microsoft.com/office/word/2006/wordml" xmlns:wps="http://schemas.microsoft.com/office/word/2010/wordprocessingShape" mc:Ignorable="w14 w15 w16se w16cid wp14">
   <w:footnote w:type="separator" w:id="-1">
     <w:p>
       <w:pPr>
@@ -1047,8 +1869,186 @@
 </file>
 
 <file path=word/numbering.xml><?xml version="1.0" encoding="utf-8"?>
-<w:numbering xmlns:wpc="http://schemas.microsoft.com/office/word/2010/wordprocessingCanvas" xmlns:cx="http://schemas.microsoft.com/office/drawing/2014/chartex" xmlns:cx1="http://schemas.microsoft.com/office/drawing/2015/9/8/chartex" xmlns:mc="http://schemas.openxmlformats.org/markup-compatibility/2006" xmlns:o="urn:schemas-microsoft-com:office:office" xmlns:r="http://schemas.openxmlformats.org/officeDocument/2006/relationships" xmlns:m="http://schemas.openxmlformats.org/officeDocument/2006/math" xmlns:v="urn:schemas-microsoft-com:vml" xmlns:wp14="http://schemas.microsoft.com/office/word/2010/wordprocessingDrawing" xmlns:wp="http://schemas.openxmlformats.org/drawingml/2006/wordprocessingDrawing" xmlns:w10="urn:schemas-microsoft-com:office:word" xmlns:w="http://schemas.openxmlformats.org/wordprocessingml/2006/main" xmlns:w14="http://schemas.microsoft.com/office/word/2010/wordml" xmlns:w15="http://schemas.microsoft.com/office/word/2012/wordml" xmlns:w16se="http://schemas.microsoft.com/office/word/2015/wordml/symex" xmlns:wpg="http://schemas.microsoft.com/office/word/2010/wordprocessingGroup" xmlns:wpi="http://schemas.microsoft.com/office/word/2010/wordprocessingInk" xmlns:wne="http://schemas.microsoft.com/office/word/2006/wordml" xmlns:wps="http://schemas.microsoft.com/office/word/2010/wordprocessingShape" mc:Ignorable="w14 w15 w16se wp14">
+<w:numbering xmlns:wpc="http://schemas.microsoft.com/office/word/2010/wordprocessingCanvas" xmlns:cx="http://schemas.microsoft.com/office/drawing/2014/chartex" xmlns:cx1="http://schemas.microsoft.com/office/drawing/2015/9/8/chartex" xmlns:cx2="http://schemas.microsoft.com/office/drawing/2015/10/21/chartex" xmlns:cx3="http://schemas.microsoft.com/office/drawing/2016/5/9/chartex" xmlns:cx4="http://schemas.microsoft.com/office/drawing/2016/5/10/chartex" xmlns:cx5="http://schemas.microsoft.com/office/drawing/2016/5/11/chartex" xmlns:cx6="http://schemas.microsoft.com/office/drawing/2016/5/12/chartex" xmlns:cx7="http://schemas.microsoft.com/office/drawing/2016/5/13/chartex" xmlns:cx8="http://schemas.microsoft.com/office/drawing/2016/5/14/chartex" xmlns:mc="http://schemas.openxmlformats.org/markup-compatibility/2006" xmlns:aink="http://schemas.microsoft.com/office/drawing/2016/ink" xmlns:am3d="http://schemas.microsoft.com/office/drawing/2017/model3d" xmlns:o="urn:schemas-microsoft-com:office:office" xmlns:r="http://schemas.openxmlformats.org/officeDocument/2006/relationships" xmlns:m="http://schemas.openxmlformats.org/officeDocument/2006/math" xmlns:v="urn:schemas-microsoft-com:vml" xmlns:wp14="http://schemas.microsoft.com/office/word/2010/wordprocessingDrawing" xmlns:wp="http://schemas.openxmlformats.org/drawingml/2006/wordprocessingDrawing" xmlns:w10="urn:schemas-microsoft-com:office:word" xmlns:w="http://schemas.openxmlformats.org/wordprocessingml/2006/main" xmlns:w14="http://schemas.microsoft.com/office/word/2010/wordml" xmlns:w15="http://schemas.microsoft.com/office/word/2012/wordml" xmlns:w16cid="http://schemas.microsoft.com/office/word/2016/wordml/cid" xmlns:w16se="http://schemas.microsoft.com/office/word/2015/wordml/symex" xmlns:wpg="http://schemas.microsoft.com/office/word/2010/wordprocessingGroup" xmlns:wpi="http://schemas.microsoft.com/office/word/2010/wordprocessingInk" xmlns:wne="http://schemas.microsoft.com/office/word/2006/wordml" xmlns:wps="http://schemas.microsoft.com/office/word/2010/wordprocessingShape" mc:Ignorable="w14 w15 w16se w16cid wp14">
   <w:abstractNum w:abstractNumId="0" w15:restartNumberingAfterBreak="0">
+    <w:nsid w:val="06661E21"/>
+    <w:multiLevelType w:val="hybridMultilevel"/>
+    <w:tmpl w:val="AC026402"/>
+    <w:lvl w:ilvl="0" w:tplc="0409000F">
+      <w:start w:val="1"/>
+      <w:numFmt w:val="decimal"/>
+      <w:lvlText w:val="%1."/>
+      <w:lvlJc w:val="left"/>
+      <w:pPr>
+        <w:ind w:left="720" w:hanging="360"/>
+      </w:pPr>
+      <w:rPr>
+        <w:rFonts w:hint="default"/>
+      </w:rPr>
+    </w:lvl>
+    <w:lvl w:ilvl="1" w:tplc="04090019" w:tentative="1">
+      <w:start w:val="1"/>
+      <w:numFmt w:val="lowerLetter"/>
+      <w:lvlText w:val="%2."/>
+      <w:lvlJc w:val="left"/>
+      <w:pPr>
+        <w:ind w:left="1440" w:hanging="360"/>
+      </w:pPr>
+    </w:lvl>
+    <w:lvl w:ilvl="2" w:tplc="0409001B" w:tentative="1">
+      <w:start w:val="1"/>
+      <w:numFmt w:val="lowerRoman"/>
+      <w:lvlText w:val="%3."/>
+      <w:lvlJc w:val="right"/>
+      <w:pPr>
+        <w:ind w:left="2160" w:hanging="180"/>
+      </w:pPr>
+    </w:lvl>
+    <w:lvl w:ilvl="3" w:tplc="0409000F" w:tentative="1">
+      <w:start w:val="1"/>
+      <w:numFmt w:val="decimal"/>
+      <w:lvlText w:val="%4."/>
+      <w:lvlJc w:val="left"/>
+      <w:pPr>
+        <w:ind w:left="2880" w:hanging="360"/>
+      </w:pPr>
+    </w:lvl>
+    <w:lvl w:ilvl="4" w:tplc="04090019" w:tentative="1">
+      <w:start w:val="1"/>
+      <w:numFmt w:val="lowerLetter"/>
+      <w:lvlText w:val="%5."/>
+      <w:lvlJc w:val="left"/>
+      <w:pPr>
+        <w:ind w:left="3600" w:hanging="360"/>
+      </w:pPr>
+    </w:lvl>
+    <w:lvl w:ilvl="5" w:tplc="0409001B" w:tentative="1">
+      <w:start w:val="1"/>
+      <w:numFmt w:val="lowerRoman"/>
+      <w:lvlText w:val="%6."/>
+      <w:lvlJc w:val="right"/>
+      <w:pPr>
+        <w:ind w:left="4320" w:hanging="180"/>
+      </w:pPr>
+    </w:lvl>
+    <w:lvl w:ilvl="6" w:tplc="0409000F" w:tentative="1">
+      <w:start w:val="1"/>
+      <w:numFmt w:val="decimal"/>
+      <w:lvlText w:val="%7."/>
+      <w:lvlJc w:val="left"/>
+      <w:pPr>
+        <w:ind w:left="5040" w:hanging="360"/>
+      </w:pPr>
+    </w:lvl>
+    <w:lvl w:ilvl="7" w:tplc="04090019" w:tentative="1">
+      <w:start w:val="1"/>
+      <w:numFmt w:val="lowerLetter"/>
+      <w:lvlText w:val="%8."/>
+      <w:lvlJc w:val="left"/>
+      <w:pPr>
+        <w:ind w:left="5760" w:hanging="360"/>
+      </w:pPr>
+    </w:lvl>
+    <w:lvl w:ilvl="8" w:tplc="0409001B" w:tentative="1">
+      <w:start w:val="1"/>
+      <w:numFmt w:val="lowerRoman"/>
+      <w:lvlText w:val="%9."/>
+      <w:lvlJc w:val="right"/>
+      <w:pPr>
+        <w:ind w:left="6480" w:hanging="180"/>
+      </w:pPr>
+    </w:lvl>
+  </w:abstractNum>
+  <w:abstractNum w:abstractNumId="1" w15:restartNumberingAfterBreak="0">
+    <w:nsid w:val="21155411"/>
+    <w:multiLevelType w:val="hybridMultilevel"/>
+    <w:tmpl w:val="9C04DDAA"/>
+    <w:lvl w:ilvl="0" w:tplc="CCB005CC">
+      <w:start w:val="1"/>
+      <w:numFmt w:val="decimal"/>
+      <w:lvlText w:val="%1"/>
+      <w:lvlJc w:val="left"/>
+      <w:pPr>
+        <w:ind w:left="720" w:hanging="360"/>
+      </w:pPr>
+      <w:rPr>
+        <w:rFonts w:hint="default"/>
+      </w:rPr>
+    </w:lvl>
+    <w:lvl w:ilvl="1" w:tplc="04090019" w:tentative="1">
+      <w:start w:val="1"/>
+      <w:numFmt w:val="lowerLetter"/>
+      <w:lvlText w:val="%2."/>
+      <w:lvlJc w:val="left"/>
+      <w:pPr>
+        <w:ind w:left="1440" w:hanging="360"/>
+      </w:pPr>
+    </w:lvl>
+    <w:lvl w:ilvl="2" w:tplc="0409001B" w:tentative="1">
+      <w:start w:val="1"/>
+      <w:numFmt w:val="lowerRoman"/>
+      <w:lvlText w:val="%3."/>
+      <w:lvlJc w:val="right"/>
+      <w:pPr>
+        <w:ind w:left="2160" w:hanging="180"/>
+      </w:pPr>
+    </w:lvl>
+    <w:lvl w:ilvl="3" w:tplc="0409000F" w:tentative="1">
+      <w:start w:val="1"/>
+      <w:numFmt w:val="decimal"/>
+      <w:lvlText w:val="%4."/>
+      <w:lvlJc w:val="left"/>
+      <w:pPr>
+        <w:ind w:left="2880" w:hanging="360"/>
+      </w:pPr>
+    </w:lvl>
+    <w:lvl w:ilvl="4" w:tplc="04090019" w:tentative="1">
+      <w:start w:val="1"/>
+      <w:numFmt w:val="lowerLetter"/>
+      <w:lvlText w:val="%5."/>
+      <w:lvlJc w:val="left"/>
+      <w:pPr>
+        <w:ind w:left="3600" w:hanging="360"/>
+      </w:pPr>
+    </w:lvl>
+    <w:lvl w:ilvl="5" w:tplc="0409001B" w:tentative="1">
+      <w:start w:val="1"/>
+      <w:numFmt w:val="lowerRoman"/>
+      <w:lvlText w:val="%6."/>
+      <w:lvlJc w:val="right"/>
+      <w:pPr>
+        <w:ind w:left="4320" w:hanging="180"/>
+      </w:pPr>
+    </w:lvl>
+    <w:lvl w:ilvl="6" w:tplc="0409000F" w:tentative="1">
+      <w:start w:val="1"/>
+      <w:numFmt w:val="decimal"/>
+      <w:lvlText w:val="%7."/>
+      <w:lvlJc w:val="left"/>
+      <w:pPr>
+        <w:ind w:left="5040" w:hanging="360"/>
+      </w:pPr>
+    </w:lvl>
+    <w:lvl w:ilvl="7" w:tplc="04090019" w:tentative="1">
+      <w:start w:val="1"/>
+      <w:numFmt w:val="lowerLetter"/>
+      <w:lvlText w:val="%8."/>
+      <w:lvlJc w:val="left"/>
+      <w:pPr>
+        <w:ind w:left="5760" w:hanging="360"/>
+      </w:pPr>
+    </w:lvl>
+    <w:lvl w:ilvl="8" w:tplc="0409001B" w:tentative="1">
+      <w:start w:val="1"/>
+      <w:numFmt w:val="lowerRoman"/>
+      <w:lvlText w:val="%9."/>
+      <w:lvlJc w:val="right"/>
+      <w:pPr>
+        <w:ind w:left="6480" w:hanging="180"/>
+      </w:pPr>
+    </w:lvl>
+  </w:abstractNum>
+  <w:abstractNum w:abstractNumId="2" w15:restartNumberingAfterBreak="0">
     <w:nsid w:val="31C221DA"/>
     <w:multiLevelType w:val="hybridMultilevel"/>
     <w:tmpl w:val="3E86F5B8"/>
@@ -1161,7 +2161,274 @@
       </w:rPr>
     </w:lvl>
   </w:abstractNum>
-  <w:abstractNum w:abstractNumId="1" w15:restartNumberingAfterBreak="0">
+  <w:abstractNum w:abstractNumId="3" w15:restartNumberingAfterBreak="0">
+    <w:nsid w:val="3E4A6031"/>
+    <w:multiLevelType w:val="hybridMultilevel"/>
+    <w:tmpl w:val="334448DA"/>
+    <w:lvl w:ilvl="0" w:tplc="23609B74">
+      <w:start w:val="1"/>
+      <w:numFmt w:val="decimal"/>
+      <w:lvlText w:val="%1."/>
+      <w:lvlJc w:val="left"/>
+      <w:pPr>
+        <w:ind w:left="750" w:hanging="390"/>
+      </w:pPr>
+      <w:rPr>
+        <w:rFonts w:hint="default"/>
+      </w:rPr>
+    </w:lvl>
+    <w:lvl w:ilvl="1" w:tplc="040C0019" w:tentative="1">
+      <w:start w:val="1"/>
+      <w:numFmt w:val="lowerLetter"/>
+      <w:lvlText w:val="%2."/>
+      <w:lvlJc w:val="left"/>
+      <w:pPr>
+        <w:ind w:left="1440" w:hanging="360"/>
+      </w:pPr>
+    </w:lvl>
+    <w:lvl w:ilvl="2" w:tplc="040C001B" w:tentative="1">
+      <w:start w:val="1"/>
+      <w:numFmt w:val="lowerRoman"/>
+      <w:lvlText w:val="%3."/>
+      <w:lvlJc w:val="right"/>
+      <w:pPr>
+        <w:ind w:left="2160" w:hanging="180"/>
+      </w:pPr>
+    </w:lvl>
+    <w:lvl w:ilvl="3" w:tplc="040C000F" w:tentative="1">
+      <w:start w:val="1"/>
+      <w:numFmt w:val="decimal"/>
+      <w:lvlText w:val="%4."/>
+      <w:lvlJc w:val="left"/>
+      <w:pPr>
+        <w:ind w:left="2880" w:hanging="360"/>
+      </w:pPr>
+    </w:lvl>
+    <w:lvl w:ilvl="4" w:tplc="040C0019" w:tentative="1">
+      <w:start w:val="1"/>
+      <w:numFmt w:val="lowerLetter"/>
+      <w:lvlText w:val="%5."/>
+      <w:lvlJc w:val="left"/>
+      <w:pPr>
+        <w:ind w:left="3600" w:hanging="360"/>
+      </w:pPr>
+    </w:lvl>
+    <w:lvl w:ilvl="5" w:tplc="040C001B" w:tentative="1">
+      <w:start w:val="1"/>
+      <w:numFmt w:val="lowerRoman"/>
+      <w:lvlText w:val="%6."/>
+      <w:lvlJc w:val="right"/>
+      <w:pPr>
+        <w:ind w:left="4320" w:hanging="180"/>
+      </w:pPr>
+    </w:lvl>
+    <w:lvl w:ilvl="6" w:tplc="040C000F" w:tentative="1">
+      <w:start w:val="1"/>
+      <w:numFmt w:val="decimal"/>
+      <w:lvlText w:val="%7."/>
+      <w:lvlJc w:val="left"/>
+      <w:pPr>
+        <w:ind w:left="5040" w:hanging="360"/>
+      </w:pPr>
+    </w:lvl>
+    <w:lvl w:ilvl="7" w:tplc="040C0019" w:tentative="1">
+      <w:start w:val="1"/>
+      <w:numFmt w:val="lowerLetter"/>
+      <w:lvlText w:val="%8."/>
+      <w:lvlJc w:val="left"/>
+      <w:pPr>
+        <w:ind w:left="5760" w:hanging="360"/>
+      </w:pPr>
+    </w:lvl>
+    <w:lvl w:ilvl="8" w:tplc="040C001B" w:tentative="1">
+      <w:start w:val="1"/>
+      <w:numFmt w:val="lowerRoman"/>
+      <w:lvlText w:val="%9."/>
+      <w:lvlJc w:val="right"/>
+      <w:pPr>
+        <w:ind w:left="6480" w:hanging="180"/>
+      </w:pPr>
+    </w:lvl>
+  </w:abstractNum>
+  <w:abstractNum w:abstractNumId="4" w15:restartNumberingAfterBreak="0">
+    <w:nsid w:val="4F802205"/>
+    <w:multiLevelType w:val="hybridMultilevel"/>
+    <w:tmpl w:val="73EA40B2"/>
+    <w:lvl w:ilvl="0" w:tplc="0409000F">
+      <w:start w:val="1"/>
+      <w:numFmt w:val="decimal"/>
+      <w:lvlText w:val="%1."/>
+      <w:lvlJc w:val="left"/>
+      <w:pPr>
+        <w:ind w:left="720" w:hanging="360"/>
+      </w:pPr>
+      <w:rPr>
+        <w:rFonts w:hint="default"/>
+      </w:rPr>
+    </w:lvl>
+    <w:lvl w:ilvl="1" w:tplc="04090019" w:tentative="1">
+      <w:start w:val="1"/>
+      <w:numFmt w:val="lowerLetter"/>
+      <w:lvlText w:val="%2."/>
+      <w:lvlJc w:val="left"/>
+      <w:pPr>
+        <w:ind w:left="1440" w:hanging="360"/>
+      </w:pPr>
+    </w:lvl>
+    <w:lvl w:ilvl="2" w:tplc="0409001B" w:tentative="1">
+      <w:start w:val="1"/>
+      <w:numFmt w:val="lowerRoman"/>
+      <w:lvlText w:val="%3."/>
+      <w:lvlJc w:val="right"/>
+      <w:pPr>
+        <w:ind w:left="2160" w:hanging="180"/>
+      </w:pPr>
+    </w:lvl>
+    <w:lvl w:ilvl="3" w:tplc="0409000F" w:tentative="1">
+      <w:start w:val="1"/>
+      <w:numFmt w:val="decimal"/>
+      <w:lvlText w:val="%4."/>
+      <w:lvlJc w:val="left"/>
+      <w:pPr>
+        <w:ind w:left="2880" w:hanging="360"/>
+      </w:pPr>
+    </w:lvl>
+    <w:lvl w:ilvl="4" w:tplc="04090019" w:tentative="1">
+      <w:start w:val="1"/>
+      <w:numFmt w:val="lowerLetter"/>
+      <w:lvlText w:val="%5."/>
+      <w:lvlJc w:val="left"/>
+      <w:pPr>
+        <w:ind w:left="3600" w:hanging="360"/>
+      </w:pPr>
+    </w:lvl>
+    <w:lvl w:ilvl="5" w:tplc="0409001B" w:tentative="1">
+      <w:start w:val="1"/>
+      <w:numFmt w:val="lowerRoman"/>
+      <w:lvlText w:val="%6."/>
+      <w:lvlJc w:val="right"/>
+      <w:pPr>
+        <w:ind w:left="4320" w:hanging="180"/>
+      </w:pPr>
+    </w:lvl>
+    <w:lvl w:ilvl="6" w:tplc="0409000F" w:tentative="1">
+      <w:start w:val="1"/>
+      <w:numFmt w:val="decimal"/>
+      <w:lvlText w:val="%7."/>
+      <w:lvlJc w:val="left"/>
+      <w:pPr>
+        <w:ind w:left="5040" w:hanging="360"/>
+      </w:pPr>
+    </w:lvl>
+    <w:lvl w:ilvl="7" w:tplc="04090019" w:tentative="1">
+      <w:start w:val="1"/>
+      <w:numFmt w:val="lowerLetter"/>
+      <w:lvlText w:val="%8."/>
+      <w:lvlJc w:val="left"/>
+      <w:pPr>
+        <w:ind w:left="5760" w:hanging="360"/>
+      </w:pPr>
+    </w:lvl>
+    <w:lvl w:ilvl="8" w:tplc="0409001B" w:tentative="1">
+      <w:start w:val="1"/>
+      <w:numFmt w:val="lowerRoman"/>
+      <w:lvlText w:val="%9."/>
+      <w:lvlJc w:val="right"/>
+      <w:pPr>
+        <w:ind w:left="6480" w:hanging="180"/>
+      </w:pPr>
+    </w:lvl>
+  </w:abstractNum>
+  <w:abstractNum w:abstractNumId="5" w15:restartNumberingAfterBreak="0">
+    <w:nsid w:val="53035F20"/>
+    <w:multiLevelType w:val="hybridMultilevel"/>
+    <w:tmpl w:val="CC72B478"/>
+    <w:lvl w:ilvl="0" w:tplc="0409000F">
+      <w:start w:val="1"/>
+      <w:numFmt w:val="decimal"/>
+      <w:lvlText w:val="%1."/>
+      <w:lvlJc w:val="left"/>
+      <w:pPr>
+        <w:ind w:left="720" w:hanging="360"/>
+      </w:pPr>
+      <w:rPr>
+        <w:rFonts w:hint="default"/>
+      </w:rPr>
+    </w:lvl>
+    <w:lvl w:ilvl="1" w:tplc="04090019" w:tentative="1">
+      <w:start w:val="1"/>
+      <w:numFmt w:val="lowerLetter"/>
+      <w:lvlText w:val="%2."/>
+      <w:lvlJc w:val="left"/>
+      <w:pPr>
+        <w:ind w:left="1440" w:hanging="360"/>
+      </w:pPr>
+    </w:lvl>
+    <w:lvl w:ilvl="2" w:tplc="0409001B" w:tentative="1">
+      <w:start w:val="1"/>
+      <w:numFmt w:val="lowerRoman"/>
+      <w:lvlText w:val="%3."/>
+      <w:lvlJc w:val="right"/>
+      <w:pPr>
+        <w:ind w:left="2160" w:hanging="180"/>
+      </w:pPr>
+    </w:lvl>
+    <w:lvl w:ilvl="3" w:tplc="0409000F" w:tentative="1">
+      <w:start w:val="1"/>
+      <w:numFmt w:val="decimal"/>
+      <w:lvlText w:val="%4."/>
+      <w:lvlJc w:val="left"/>
+      <w:pPr>
+        <w:ind w:left="2880" w:hanging="360"/>
+      </w:pPr>
+    </w:lvl>
+    <w:lvl w:ilvl="4" w:tplc="04090019" w:tentative="1">
+      <w:start w:val="1"/>
+      <w:numFmt w:val="lowerLetter"/>
+      <w:lvlText w:val="%5."/>
+      <w:lvlJc w:val="left"/>
+      <w:pPr>
+        <w:ind w:left="3600" w:hanging="360"/>
+      </w:pPr>
+    </w:lvl>
+    <w:lvl w:ilvl="5" w:tplc="0409001B" w:tentative="1">
+      <w:start w:val="1"/>
+      <w:numFmt w:val="lowerRoman"/>
+      <w:lvlText w:val="%6."/>
+      <w:lvlJc w:val="right"/>
+      <w:pPr>
+        <w:ind w:left="4320" w:hanging="180"/>
+      </w:pPr>
+    </w:lvl>
+    <w:lvl w:ilvl="6" w:tplc="0409000F" w:tentative="1">
+      <w:start w:val="1"/>
+      <w:numFmt w:val="decimal"/>
+      <w:lvlText w:val="%7."/>
+      <w:lvlJc w:val="left"/>
+      <w:pPr>
+        <w:ind w:left="5040" w:hanging="360"/>
+      </w:pPr>
+    </w:lvl>
+    <w:lvl w:ilvl="7" w:tplc="04090019" w:tentative="1">
+      <w:start w:val="1"/>
+      <w:numFmt w:val="lowerLetter"/>
+      <w:lvlText w:val="%8."/>
+      <w:lvlJc w:val="left"/>
+      <w:pPr>
+        <w:ind w:left="5760" w:hanging="360"/>
+      </w:pPr>
+    </w:lvl>
+    <w:lvl w:ilvl="8" w:tplc="0409001B" w:tentative="1">
+      <w:start w:val="1"/>
+      <w:numFmt w:val="lowerRoman"/>
+      <w:lvlText w:val="%9."/>
+      <w:lvlJc w:val="right"/>
+      <w:pPr>
+        <w:ind w:left="6480" w:hanging="180"/>
+      </w:pPr>
+    </w:lvl>
+  </w:abstractNum>
+  <w:abstractNum w:abstractNumId="6" w15:restartNumberingAfterBreak="0">
     <w:nsid w:val="6EB8570B"/>
     <w:multiLevelType w:val="hybridMultilevel"/>
     <w:tmpl w:val="E5E4E166"/>
@@ -1274,17 +2541,124 @@
       </w:rPr>
     </w:lvl>
   </w:abstractNum>
+  <w:abstractNum w:abstractNumId="7" w15:restartNumberingAfterBreak="0">
+    <w:nsid w:val="71F7680F"/>
+    <w:multiLevelType w:val="hybridMultilevel"/>
+    <w:tmpl w:val="506A8598"/>
+    <w:lvl w:ilvl="0" w:tplc="0409000F">
+      <w:start w:val="1"/>
+      <w:numFmt w:val="decimal"/>
+      <w:lvlText w:val="%1."/>
+      <w:lvlJc w:val="left"/>
+      <w:pPr>
+        <w:ind w:left="720" w:hanging="360"/>
+      </w:pPr>
+      <w:rPr>
+        <w:rFonts w:hint="default"/>
+      </w:rPr>
+    </w:lvl>
+    <w:lvl w:ilvl="1" w:tplc="04090019" w:tentative="1">
+      <w:start w:val="1"/>
+      <w:numFmt w:val="lowerLetter"/>
+      <w:lvlText w:val="%2."/>
+      <w:lvlJc w:val="left"/>
+      <w:pPr>
+        <w:ind w:left="1440" w:hanging="360"/>
+      </w:pPr>
+    </w:lvl>
+    <w:lvl w:ilvl="2" w:tplc="0409001B" w:tentative="1">
+      <w:start w:val="1"/>
+      <w:numFmt w:val="lowerRoman"/>
+      <w:lvlText w:val="%3."/>
+      <w:lvlJc w:val="right"/>
+      <w:pPr>
+        <w:ind w:left="2160" w:hanging="180"/>
+      </w:pPr>
+    </w:lvl>
+    <w:lvl w:ilvl="3" w:tplc="0409000F" w:tentative="1">
+      <w:start w:val="1"/>
+      <w:numFmt w:val="decimal"/>
+      <w:lvlText w:val="%4."/>
+      <w:lvlJc w:val="left"/>
+      <w:pPr>
+        <w:ind w:left="2880" w:hanging="360"/>
+      </w:pPr>
+    </w:lvl>
+    <w:lvl w:ilvl="4" w:tplc="04090019" w:tentative="1">
+      <w:start w:val="1"/>
+      <w:numFmt w:val="lowerLetter"/>
+      <w:lvlText w:val="%5."/>
+      <w:lvlJc w:val="left"/>
+      <w:pPr>
+        <w:ind w:left="3600" w:hanging="360"/>
+      </w:pPr>
+    </w:lvl>
+    <w:lvl w:ilvl="5" w:tplc="0409001B" w:tentative="1">
+      <w:start w:val="1"/>
+      <w:numFmt w:val="lowerRoman"/>
+      <w:lvlText w:val="%6."/>
+      <w:lvlJc w:val="right"/>
+      <w:pPr>
+        <w:ind w:left="4320" w:hanging="180"/>
+      </w:pPr>
+    </w:lvl>
+    <w:lvl w:ilvl="6" w:tplc="0409000F" w:tentative="1">
+      <w:start w:val="1"/>
+      <w:numFmt w:val="decimal"/>
+      <w:lvlText w:val="%7."/>
+      <w:lvlJc w:val="left"/>
+      <w:pPr>
+        <w:ind w:left="5040" w:hanging="360"/>
+      </w:pPr>
+    </w:lvl>
+    <w:lvl w:ilvl="7" w:tplc="04090019" w:tentative="1">
+      <w:start w:val="1"/>
+      <w:numFmt w:val="lowerLetter"/>
+      <w:lvlText w:val="%8."/>
+      <w:lvlJc w:val="left"/>
+      <w:pPr>
+        <w:ind w:left="5760" w:hanging="360"/>
+      </w:pPr>
+    </w:lvl>
+    <w:lvl w:ilvl="8" w:tplc="0409001B" w:tentative="1">
+      <w:start w:val="1"/>
+      <w:numFmt w:val="lowerRoman"/>
+      <w:lvlText w:val="%9."/>
+      <w:lvlJc w:val="right"/>
+      <w:pPr>
+        <w:ind w:left="6480" w:hanging="180"/>
+      </w:pPr>
+    </w:lvl>
+  </w:abstractNum>
   <w:num w:numId="1">
+    <w:abstractNumId w:val="2"/>
+  </w:num>
+  <w:num w:numId="2">
+    <w:abstractNumId w:val="6"/>
+  </w:num>
+  <w:num w:numId="3">
+    <w:abstractNumId w:val="7"/>
+  </w:num>
+  <w:num w:numId="4">
+    <w:abstractNumId w:val="4"/>
+  </w:num>
+  <w:num w:numId="5">
+    <w:abstractNumId w:val="1"/>
+  </w:num>
+  <w:num w:numId="6">
     <w:abstractNumId w:val="0"/>
   </w:num>
-  <w:num w:numId="2">
-    <w:abstractNumId w:val="1"/>
+  <w:num w:numId="7">
+    <w:abstractNumId w:val="5"/>
+  </w:num>
+  <w:num w:numId="8">
+    <w:abstractNumId w:val="3"/>
   </w:num>
 </w:numbering>
 </file>
 
 <file path=word/styles.xml><?xml version="1.0" encoding="utf-8"?>
-<w:styles xmlns:mc="http://schemas.openxmlformats.org/markup-compatibility/2006" xmlns:r="http://schemas.openxmlformats.org/officeDocument/2006/relationships" xmlns:w="http://schemas.openxmlformats.org/wordprocessingml/2006/main" xmlns:w14="http://schemas.microsoft.com/office/word/2010/wordml" xmlns:w15="http://schemas.microsoft.com/office/word/2012/wordml" xmlns:w16se="http://schemas.microsoft.com/office/word/2015/wordml/symex" mc:Ignorable="w14 w15 w16se">
+<w:styles xmlns:mc="http://schemas.openxmlformats.org/markup-compatibility/2006" xmlns:r="http://schemas.openxmlformats.org/officeDocument/2006/relationships" xmlns:w="http://schemas.openxmlformats.org/wordprocessingml/2006/main" xmlns:w14="http://schemas.microsoft.com/office/word/2010/wordml" xmlns:w15="http://schemas.microsoft.com/office/word/2012/wordml" xmlns:w16cid="http://schemas.microsoft.com/office/word/2016/wordml/cid" xmlns:w16se="http://schemas.microsoft.com/office/word/2015/wordml/symex" mc:Ignorable="w14 w15 w16se w16cid">
   <w:docDefaults>
     <w:rPrDefault>
       <w:rPr>
@@ -1300,7 +2674,7 @@
       </w:pPr>
     </w:pPrDefault>
   </w:docDefaults>
-  <w:latentStyles w:defLockedState="0" w:defUIPriority="99" w:defSemiHidden="0" w:defUnhideWhenUsed="0" w:defQFormat="0" w:count="371">
+  <w:latentStyles w:defLockedState="0" w:defUIPriority="99" w:defSemiHidden="0" w:defUnhideWhenUsed="0" w:defQFormat="0" w:count="376">
     <w:lsdException w:name="Normal" w:uiPriority="0" w:qFormat="1"/>
     <w:lsdException w:name="heading 1" w:uiPriority="9" w:qFormat="1"/>
     <w:lsdException w:name="heading 2" w:semiHidden="1" w:uiPriority="9" w:unhideWhenUsed="1" w:qFormat="1"/>
@@ -1672,12 +3046,60 @@
     <w:lsdException w:name="List Table 5 Dark Accent 6" w:uiPriority="50"/>
     <w:lsdException w:name="List Table 6 Colorful Accent 6" w:uiPriority="51"/>
     <w:lsdException w:name="List Table 7 Colorful Accent 6" w:uiPriority="52"/>
+    <w:lsdException w:name="Mention" w:semiHidden="1" w:unhideWhenUsed="1"/>
+    <w:lsdException w:name="Smart Hyperlink" w:semiHidden="1" w:unhideWhenUsed="1"/>
+    <w:lsdException w:name="Hashtag" w:semiHidden="1" w:unhideWhenUsed="1"/>
+    <w:lsdException w:name="Unresolved Mention" w:semiHidden="1" w:unhideWhenUsed="1"/>
+    <w:lsdException w:name="Smart Link" w:semiHidden="1" w:unhideWhenUsed="1"/>
   </w:latentStyles>
   <w:style w:type="paragraph" w:default="1" w:styleId="Normal">
     <w:name w:val="Normal"/>
     <w:qFormat/>
     <w:rPr>
       <w:lang w:val="fr-FR"/>
+    </w:rPr>
+  </w:style>
+  <w:style w:type="paragraph" w:styleId="Heading1">
+    <w:name w:val="heading 1"/>
+    <w:basedOn w:val="Normal"/>
+    <w:next w:val="Normal"/>
+    <w:link w:val="Heading1Char"/>
+    <w:uiPriority w:val="9"/>
+    <w:qFormat/>
+    <w:rsid w:val="00F747A5"/>
+    <w:pPr>
+      <w:keepNext/>
+      <w:keepLines/>
+      <w:spacing w:before="240" w:after="0"/>
+      <w:outlineLvl w:val="0"/>
+    </w:pPr>
+    <w:rPr>
+      <w:rFonts w:asciiTheme="majorHAnsi" w:eastAsiaTheme="majorEastAsia" w:hAnsiTheme="majorHAnsi" w:cstheme="majorBidi"/>
+      <w:color w:val="2E74B5" w:themeColor="accent1" w:themeShade="BF"/>
+      <w:sz w:val="32"/>
+      <w:szCs w:val="32"/>
+    </w:rPr>
+  </w:style>
+  <w:style w:type="paragraph" w:styleId="Heading2">
+    <w:name w:val="heading 2"/>
+    <w:basedOn w:val="Normal"/>
+    <w:next w:val="Normal"/>
+    <w:link w:val="Heading2Char"/>
+    <w:uiPriority w:val="9"/>
+    <w:unhideWhenUsed/>
+    <w:qFormat/>
+    <w:rsid w:val="007905B8"/>
+    <w:pPr>
+      <w:keepNext/>
+      <w:keepLines/>
+      <w:spacing w:before="40" w:after="0"/>
+      <w:outlineLvl w:val="1"/>
+    </w:pPr>
+    <w:rPr>
+      <w:rFonts w:asciiTheme="majorHAnsi" w:eastAsiaTheme="majorEastAsia" w:hAnsiTheme="majorHAnsi" w:cstheme="majorBidi"/>
+      <w:color w:val="2E74B5" w:themeColor="accent1" w:themeShade="BF"/>
+      <w:sz w:val="26"/>
+      <w:szCs w:val="26"/>
     </w:rPr>
   </w:style>
   <w:style w:type="character" w:default="1" w:styleId="DefaultParagraphFont">
@@ -1800,6 +3222,49 @@
     <w:uiPriority w:val="99"/>
     <w:rsid w:val="00876F2E"/>
     <w:rPr>
+      <w:lang w:val="fr-FR"/>
+    </w:rPr>
+  </w:style>
+  <w:style w:type="character" w:customStyle="1" w:styleId="Heading1Char">
+    <w:name w:val="Heading 1 Char"/>
+    <w:basedOn w:val="DefaultParagraphFont"/>
+    <w:link w:val="Heading1"/>
+    <w:uiPriority w:val="9"/>
+    <w:rsid w:val="00F747A5"/>
+    <w:rPr>
+      <w:rFonts w:asciiTheme="majorHAnsi" w:eastAsiaTheme="majorEastAsia" w:hAnsiTheme="majorHAnsi" w:cstheme="majorBidi"/>
+      <w:color w:val="2E74B5" w:themeColor="accent1" w:themeShade="BF"/>
+      <w:sz w:val="32"/>
+      <w:szCs w:val="32"/>
+      <w:lang w:val="fr-FR"/>
+    </w:rPr>
+  </w:style>
+  <w:style w:type="paragraph" w:styleId="TOCHeading">
+    <w:name w:val="TOC Heading"/>
+    <w:basedOn w:val="Heading1"/>
+    <w:next w:val="Normal"/>
+    <w:uiPriority w:val="39"/>
+    <w:unhideWhenUsed/>
+    <w:qFormat/>
+    <w:rsid w:val="00F747A5"/>
+    <w:pPr>
+      <w:outlineLvl w:val="9"/>
+    </w:pPr>
+    <w:rPr>
+      <w:lang w:val="en-US"/>
+    </w:rPr>
+  </w:style>
+  <w:style w:type="character" w:customStyle="1" w:styleId="Heading2Char">
+    <w:name w:val="Heading 2 Char"/>
+    <w:basedOn w:val="DefaultParagraphFont"/>
+    <w:link w:val="Heading2"/>
+    <w:uiPriority w:val="9"/>
+    <w:rsid w:val="007905B8"/>
+    <w:rPr>
+      <w:rFonts w:asciiTheme="majorHAnsi" w:eastAsiaTheme="majorEastAsia" w:hAnsiTheme="majorHAnsi" w:cstheme="majorBidi"/>
+      <w:color w:val="2E74B5" w:themeColor="accent1" w:themeShade="BF"/>
+      <w:sz w:val="26"/>
+      <w:szCs w:val="26"/>
       <w:lang w:val="fr-FR"/>
     </w:rPr>
   </w:style>
@@ -2072,7 +3537,7 @@
 </file>
 
 <file path=customXml/itemProps1.xml><?xml version="1.0" encoding="utf-8"?>
-<ds:datastoreItem xmlns:ds="http://schemas.openxmlformats.org/officeDocument/2006/customXml" ds:itemID="{EAA7F40C-F4F2-4B8D-85A9-69B7E80DD796}">
+<ds:datastoreItem xmlns:ds="http://schemas.openxmlformats.org/officeDocument/2006/customXml" ds:itemID="{63781D5B-577F-424A-901D-B01EAD517098}">
   <ds:schemaRefs>
     <ds:schemaRef ds:uri="http://schemas.openxmlformats.org/officeDocument/2006/bibliography"/>
   </ds:schemaRefs>

</xml_diff>

<commit_message>
Ending the introduction and the projet purpeses
</commit_message>
<xml_diff>
--- a/rapport projet.docx
+++ b/rapport projet.docx
@@ -1,6 +1,6 @@
 
 <file path=word/document.xml><?xml version="1.0" encoding="utf-8"?>
-<w:document xmlns:wpc="http://schemas.microsoft.com/office/word/2010/wordprocessingCanvas" xmlns:cx="http://schemas.microsoft.com/office/drawing/2014/chartex" xmlns:cx1="http://schemas.microsoft.com/office/drawing/2015/9/8/chartex" xmlns:cx2="http://schemas.microsoft.com/office/drawing/2015/10/21/chartex" xmlns:cx3="http://schemas.microsoft.com/office/drawing/2016/5/9/chartex" xmlns:cx4="http://schemas.microsoft.com/office/drawing/2016/5/10/chartex" xmlns:cx5="http://schemas.microsoft.com/office/drawing/2016/5/11/chartex" xmlns:cx6="http://schemas.microsoft.com/office/drawing/2016/5/12/chartex" xmlns:cx7="http://schemas.microsoft.com/office/drawing/2016/5/13/chartex" xmlns:cx8="http://schemas.microsoft.com/office/drawing/2016/5/14/chartex" xmlns:mc="http://schemas.openxmlformats.org/markup-compatibility/2006" xmlns:aink="http://schemas.microsoft.com/office/drawing/2016/ink" xmlns:am3d="http://schemas.microsoft.com/office/drawing/2017/model3d" xmlns:o="urn:schemas-microsoft-com:office:office" xmlns:r="http://schemas.openxmlformats.org/officeDocument/2006/relationships" xmlns:m="http://schemas.openxmlformats.org/officeDocument/2006/math" xmlns:v="urn:schemas-microsoft-com:vml" xmlns:wp14="http://schemas.microsoft.com/office/word/2010/wordprocessingDrawing" xmlns:wp="http://schemas.openxmlformats.org/drawingml/2006/wordprocessingDrawing" xmlns:w10="urn:schemas-microsoft-com:office:word" xmlns:w="http://schemas.openxmlformats.org/wordprocessingml/2006/main" xmlns:w14="http://schemas.microsoft.com/office/word/2010/wordml" xmlns:w15="http://schemas.microsoft.com/office/word/2012/wordml" xmlns:w16cid="http://schemas.microsoft.com/office/word/2016/wordml/cid" xmlns:w16se="http://schemas.microsoft.com/office/word/2015/wordml/symex" xmlns:wpg="http://schemas.microsoft.com/office/word/2010/wordprocessingGroup" xmlns:wpi="http://schemas.microsoft.com/office/word/2010/wordprocessingInk" xmlns:wne="http://schemas.microsoft.com/office/word/2006/wordml" xmlns:wps="http://schemas.microsoft.com/office/word/2010/wordprocessingShape" mc:Ignorable="w14 w15 w16se w16cid wp14">
+<w:document xmlns:wpc="http://schemas.microsoft.com/office/word/2010/wordprocessingCanvas" xmlns:cx="http://schemas.microsoft.com/office/drawing/2014/chartex" xmlns:cx1="http://schemas.microsoft.com/office/drawing/2015/9/8/chartex" xmlns:mc="http://schemas.openxmlformats.org/markup-compatibility/2006" xmlns:o="urn:schemas-microsoft-com:office:office" xmlns:r="http://schemas.openxmlformats.org/officeDocument/2006/relationships" xmlns:m="http://schemas.openxmlformats.org/officeDocument/2006/math" xmlns:v="urn:schemas-microsoft-com:vml" xmlns:wp14="http://schemas.microsoft.com/office/word/2010/wordprocessingDrawing" xmlns:wp="http://schemas.openxmlformats.org/drawingml/2006/wordprocessingDrawing" xmlns:w10="urn:schemas-microsoft-com:office:word" xmlns:w="http://schemas.openxmlformats.org/wordprocessingml/2006/main" xmlns:w14="http://schemas.microsoft.com/office/word/2010/wordml" xmlns:w15="http://schemas.microsoft.com/office/word/2012/wordml" xmlns:w16se="http://schemas.microsoft.com/office/word/2015/wordml/symex" xmlns:wpg="http://schemas.microsoft.com/office/word/2010/wordprocessingGroup" xmlns:wpi="http://schemas.microsoft.com/office/word/2010/wordprocessingInk" xmlns:wne="http://schemas.microsoft.com/office/word/2006/wordml" xmlns:wps="http://schemas.microsoft.com/office/word/2010/wordprocessingShape" mc:Ignorable="w14 w15 w16se wp14">
   <w:body>
     <w:p>
       <w:pPr>
@@ -403,8 +403,6 @@
       <w:pPr>
         <w:rPr>
           <w:rFonts w:ascii="Open Sans" w:hAnsi="Open Sans" w:cs="Open Sans"/>
-          <w:b/>
-          <w:bCs/>
           <w:noProof/>
           <w:sz w:val="24"/>
           <w:szCs w:val="24"/>
@@ -517,6 +515,15 @@
         </w:rPr>
         <w:t xml:space="preserve">Matricule : </w:t>
       </w:r>
+      <w:r>
+        <w:rPr>
+          <w:rFonts w:ascii="Open Sans" w:hAnsi="Open Sans" w:cs="Open Sans"/>
+          <w:noProof/>
+          <w:sz w:val="24"/>
+          <w:szCs w:val="24"/>
+        </w:rPr>
+        <w:t>161733054628</w:t>
+      </w:r>
     </w:p>
     <w:p>
       <w:pPr>
@@ -891,6 +898,411 @@
         <w:t xml:space="preserve"> 2020-2021</w:t>
       </w:r>
     </w:p>
+    <w:sdt>
+      <w:sdtPr>
+        <w:id w:val="666213578"/>
+        <w:docPartObj>
+          <w:docPartGallery w:val="Table of Contents"/>
+          <w:docPartUnique/>
+        </w:docPartObj>
+      </w:sdtPr>
+      <w:sdtEndPr>
+        <w:rPr>
+          <w:rFonts w:asciiTheme="minorHAnsi" w:eastAsiaTheme="minorHAnsi" w:hAnsiTheme="minorHAnsi" w:cstheme="minorBidi"/>
+          <w:b/>
+          <w:bCs/>
+          <w:noProof/>
+          <w:color w:val="auto"/>
+          <w:sz w:val="22"/>
+          <w:szCs w:val="22"/>
+          <w:lang w:val="fr-FR"/>
+        </w:rPr>
+      </w:sdtEndPr>
+      <w:sdtContent>
+        <w:p>
+          <w:pPr>
+            <w:pStyle w:val="TOCHeading"/>
+          </w:pPr>
+          <w:r>
+            <w:t>Contents</w:t>
+          </w:r>
+        </w:p>
+        <w:p>
+          <w:pPr>
+            <w:pStyle w:val="TOC1"/>
+            <w:tabs>
+              <w:tab w:val="right" w:leader="dot" w:pos="10790"/>
+            </w:tabs>
+            <w:rPr>
+              <w:rFonts w:eastAsiaTheme="minorEastAsia"/>
+              <w:noProof/>
+              <w:lang w:val="en-US"/>
+            </w:rPr>
+          </w:pPr>
+          <w:r>
+            <w:fldChar w:fldCharType="begin"/>
+          </w:r>
+          <w:r>
+            <w:instrText xml:space="preserve"> TOC \o "1-3" \h \z \u </w:instrText>
+          </w:r>
+          <w:r>
+            <w:fldChar w:fldCharType="separate"/>
+          </w:r>
+          <w:hyperlink w:anchor="_Toc60686338" w:history="1">
+            <w:r>
+              <w:rPr>
+                <w:rStyle w:val="Hyperlink"/>
+                <w:rFonts w:ascii="Open Sans" w:hAnsi="Open Sans" w:cs="Open Sans"/>
+                <w:noProof/>
+              </w:rPr>
+              <w:t>1. INTRODUCTION :</w:t>
+            </w:r>
+            <w:r>
+              <w:rPr>
+                <w:noProof/>
+                <w:webHidden/>
+              </w:rPr>
+              <w:tab/>
+            </w:r>
+            <w:r>
+              <w:rPr>
+                <w:noProof/>
+                <w:webHidden/>
+              </w:rPr>
+              <w:fldChar w:fldCharType="begin"/>
+            </w:r>
+            <w:r>
+              <w:rPr>
+                <w:noProof/>
+                <w:webHidden/>
+              </w:rPr>
+              <w:instrText xml:space="preserve"> PAGEREF _Toc60686338 \h </w:instrText>
+            </w:r>
+            <w:r>
+              <w:rPr>
+                <w:noProof/>
+                <w:webHidden/>
+              </w:rPr>
+            </w:r>
+            <w:r>
+              <w:rPr>
+                <w:noProof/>
+                <w:webHidden/>
+              </w:rPr>
+              <w:fldChar w:fldCharType="separate"/>
+            </w:r>
+            <w:r>
+              <w:rPr>
+                <w:noProof/>
+                <w:webHidden/>
+              </w:rPr>
+              <w:t>3</w:t>
+            </w:r>
+            <w:r>
+              <w:rPr>
+                <w:noProof/>
+                <w:webHidden/>
+              </w:rPr>
+              <w:fldChar w:fldCharType="end"/>
+            </w:r>
+          </w:hyperlink>
+        </w:p>
+        <w:p>
+          <w:pPr>
+            <w:pStyle w:val="TOC1"/>
+            <w:tabs>
+              <w:tab w:val="right" w:leader="dot" w:pos="10790"/>
+            </w:tabs>
+            <w:rPr>
+              <w:rFonts w:eastAsiaTheme="minorEastAsia"/>
+              <w:noProof/>
+              <w:lang w:val="en-US"/>
+            </w:rPr>
+          </w:pPr>
+          <w:hyperlink w:anchor="_Toc60686339" w:history="1">
+            <w:r>
+              <w:rPr>
+                <w:rStyle w:val="Hyperlink"/>
+                <w:rFonts w:ascii="Open Sans" w:hAnsi="Open Sans" w:cs="Open Sans"/>
+                <w:noProof/>
+              </w:rPr>
+              <w:t>2.  BESOINS ET OBJECTIFS DU PROJET :</w:t>
+            </w:r>
+            <w:r>
+              <w:rPr>
+                <w:noProof/>
+                <w:webHidden/>
+              </w:rPr>
+              <w:tab/>
+            </w:r>
+            <w:r>
+              <w:rPr>
+                <w:noProof/>
+                <w:webHidden/>
+              </w:rPr>
+              <w:fldChar w:fldCharType="begin"/>
+            </w:r>
+            <w:r>
+              <w:rPr>
+                <w:noProof/>
+                <w:webHidden/>
+              </w:rPr>
+              <w:instrText xml:space="preserve"> PAGEREF _Toc60686339 \h </w:instrText>
+            </w:r>
+            <w:r>
+              <w:rPr>
+                <w:noProof/>
+                <w:webHidden/>
+              </w:rPr>
+            </w:r>
+            <w:r>
+              <w:rPr>
+                <w:noProof/>
+                <w:webHidden/>
+              </w:rPr>
+              <w:fldChar w:fldCharType="separate"/>
+            </w:r>
+            <w:r>
+              <w:rPr>
+                <w:noProof/>
+                <w:webHidden/>
+              </w:rPr>
+              <w:t>4</w:t>
+            </w:r>
+            <w:r>
+              <w:rPr>
+                <w:noProof/>
+                <w:webHidden/>
+              </w:rPr>
+              <w:fldChar w:fldCharType="end"/>
+            </w:r>
+          </w:hyperlink>
+        </w:p>
+        <w:p>
+          <w:pPr>
+            <w:pStyle w:val="TOC2"/>
+            <w:tabs>
+              <w:tab w:val="right" w:leader="dot" w:pos="10790"/>
+            </w:tabs>
+            <w:rPr>
+              <w:rFonts w:eastAsiaTheme="minorEastAsia"/>
+              <w:noProof/>
+              <w:lang w:val="en-US"/>
+            </w:rPr>
+          </w:pPr>
+          <w:hyperlink w:anchor="_Toc60686340" w:history="1">
+            <w:r>
+              <w:rPr>
+                <w:rStyle w:val="Hyperlink"/>
+                <w:rFonts w:ascii="Open Sans" w:hAnsi="Open Sans" w:cs="Open Sans"/>
+                <w:noProof/>
+              </w:rPr>
+              <w:t>1. CONTEXTE :</w:t>
+            </w:r>
+            <w:r>
+              <w:rPr>
+                <w:noProof/>
+                <w:webHidden/>
+              </w:rPr>
+              <w:tab/>
+            </w:r>
+            <w:r>
+              <w:rPr>
+                <w:noProof/>
+                <w:webHidden/>
+              </w:rPr>
+              <w:fldChar w:fldCharType="begin"/>
+            </w:r>
+            <w:r>
+              <w:rPr>
+                <w:noProof/>
+                <w:webHidden/>
+              </w:rPr>
+              <w:instrText xml:space="preserve"> PAGEREF _Toc60686340 \h </w:instrText>
+            </w:r>
+            <w:r>
+              <w:rPr>
+                <w:noProof/>
+                <w:webHidden/>
+              </w:rPr>
+            </w:r>
+            <w:r>
+              <w:rPr>
+                <w:noProof/>
+                <w:webHidden/>
+              </w:rPr>
+              <w:fldChar w:fldCharType="separate"/>
+            </w:r>
+            <w:r>
+              <w:rPr>
+                <w:noProof/>
+                <w:webHidden/>
+              </w:rPr>
+              <w:t>4</w:t>
+            </w:r>
+            <w:r>
+              <w:rPr>
+                <w:noProof/>
+                <w:webHidden/>
+              </w:rPr>
+              <w:fldChar w:fldCharType="end"/>
+            </w:r>
+          </w:hyperlink>
+        </w:p>
+        <w:p>
+          <w:pPr>
+            <w:pStyle w:val="TOC2"/>
+            <w:tabs>
+              <w:tab w:val="right" w:leader="dot" w:pos="10790"/>
+            </w:tabs>
+            <w:rPr>
+              <w:rFonts w:eastAsiaTheme="minorEastAsia"/>
+              <w:noProof/>
+              <w:lang w:val="en-US"/>
+            </w:rPr>
+          </w:pPr>
+          <w:hyperlink w:anchor="_Toc60686341" w:history="1">
+            <w:r>
+              <w:rPr>
+                <w:rStyle w:val="Hyperlink"/>
+                <w:rFonts w:ascii="Open Sans" w:hAnsi="Open Sans" w:cs="Open Sans"/>
+                <w:noProof/>
+              </w:rPr>
+              <w:t>2. OBJECTIFS DU PROJET :</w:t>
+            </w:r>
+            <w:r>
+              <w:rPr>
+                <w:noProof/>
+                <w:webHidden/>
+              </w:rPr>
+              <w:tab/>
+            </w:r>
+            <w:r>
+              <w:rPr>
+                <w:noProof/>
+                <w:webHidden/>
+              </w:rPr>
+              <w:fldChar w:fldCharType="begin"/>
+            </w:r>
+            <w:r>
+              <w:rPr>
+                <w:noProof/>
+                <w:webHidden/>
+              </w:rPr>
+              <w:instrText xml:space="preserve"> PAGEREF _Toc60686341 \h </w:instrText>
+            </w:r>
+            <w:r>
+              <w:rPr>
+                <w:noProof/>
+                <w:webHidden/>
+              </w:rPr>
+            </w:r>
+            <w:r>
+              <w:rPr>
+                <w:noProof/>
+                <w:webHidden/>
+              </w:rPr>
+              <w:fldChar w:fldCharType="separate"/>
+            </w:r>
+            <w:r>
+              <w:rPr>
+                <w:noProof/>
+                <w:webHidden/>
+              </w:rPr>
+              <w:t>4</w:t>
+            </w:r>
+            <w:r>
+              <w:rPr>
+                <w:noProof/>
+                <w:webHidden/>
+              </w:rPr>
+              <w:fldChar w:fldCharType="end"/>
+            </w:r>
+          </w:hyperlink>
+        </w:p>
+        <w:p>
+          <w:pPr>
+            <w:pStyle w:val="TOC1"/>
+            <w:tabs>
+              <w:tab w:val="right" w:leader="dot" w:pos="10790"/>
+            </w:tabs>
+            <w:rPr>
+              <w:rFonts w:eastAsiaTheme="minorEastAsia"/>
+              <w:noProof/>
+              <w:lang w:val="en-US"/>
+            </w:rPr>
+          </w:pPr>
+          <w:hyperlink w:anchor="_Toc60686342" w:history="1">
+            <w:r>
+              <w:rPr>
+                <w:rStyle w:val="Hyperlink"/>
+                <w:rFonts w:ascii="Open Sans" w:hAnsi="Open Sans" w:cs="Open Sans"/>
+                <w:noProof/>
+              </w:rPr>
+              <w:t>3. CONCEPTION DU PROJET :</w:t>
+            </w:r>
+            <w:r>
+              <w:rPr>
+                <w:noProof/>
+                <w:webHidden/>
+              </w:rPr>
+              <w:tab/>
+            </w:r>
+            <w:r>
+              <w:rPr>
+                <w:noProof/>
+                <w:webHidden/>
+              </w:rPr>
+              <w:fldChar w:fldCharType="begin"/>
+            </w:r>
+            <w:r>
+              <w:rPr>
+                <w:noProof/>
+                <w:webHidden/>
+              </w:rPr>
+              <w:instrText xml:space="preserve"> PAGEREF _Toc60686342 \h </w:instrText>
+            </w:r>
+            <w:r>
+              <w:rPr>
+                <w:noProof/>
+                <w:webHidden/>
+              </w:rPr>
+            </w:r>
+            <w:r>
+              <w:rPr>
+                <w:noProof/>
+                <w:webHidden/>
+              </w:rPr>
+              <w:fldChar w:fldCharType="separate"/>
+            </w:r>
+            <w:r>
+              <w:rPr>
+                <w:noProof/>
+                <w:webHidden/>
+              </w:rPr>
+              <w:t>5</w:t>
+            </w:r>
+            <w:r>
+              <w:rPr>
+                <w:noProof/>
+                <w:webHidden/>
+              </w:rPr>
+              <w:fldChar w:fldCharType="end"/>
+            </w:r>
+          </w:hyperlink>
+        </w:p>
+        <w:p>
+          <w:r>
+            <w:rPr>
+              <w:b/>
+              <w:bCs/>
+              <w:noProof/>
+            </w:rPr>
+            <w:fldChar w:fldCharType="end"/>
+          </w:r>
+        </w:p>
+      </w:sdtContent>
+    </w:sdt>
     <w:p>
       <w:pPr>
         <w:rPr>
@@ -907,7 +1319,6 @@
           <w:sz w:val="28"/>
           <w:szCs w:val="28"/>
         </w:rPr>
-        <w:lastRenderedPageBreak/>
         <w:br w:type="page"/>
       </w:r>
     </w:p>
@@ -931,6 +1342,7 @@
           <w:szCs w:val="36"/>
         </w:rPr>
       </w:pPr>
+      <w:bookmarkStart w:id="0" w:name="_Toc60686338"/>
       <w:r>
         <w:rPr>
           <w:rFonts w:ascii="Open Sans" w:hAnsi="Open Sans" w:cs="Open Sans"/>
@@ -955,6 +1367,7 @@
         </w:rPr>
         <w:t xml:space="preserve"> :</w:t>
       </w:r>
+      <w:bookmarkEnd w:id="0"/>
     </w:p>
     <w:p>
       <w:pPr>
@@ -965,7 +1378,7 @@
       <w:pPr>
         <w:spacing w:line="276" w:lineRule="auto"/>
         <w:rPr>
-          <w:rFonts w:ascii="Open Sans" w:hAnsi="Open Sans" w:cs="Arial"/>
+          <w:rFonts w:ascii="Open Sans" w:hAnsi="Open Sans" w:cs="Open Sans"/>
           <w:sz w:val="24"/>
           <w:szCs w:val="24"/>
         </w:rPr>
@@ -984,55 +1397,41 @@
           <w:sz w:val="24"/>
           <w:szCs w:val="24"/>
         </w:rPr>
-        <w:t>En</w:t>
-      </w:r>
-      <w:r>
-        <w:rPr>
-          <w:rFonts w:ascii="Open Sans" w:hAnsi="Open Sans" w:cs="Open Sans"/>
-          <w:sz w:val="24"/>
-          <w:szCs w:val="24"/>
-        </w:rPr>
-        <w:t xml:space="preserve"> 2020, </w:t>
-      </w:r>
-      <w:r>
-        <w:rPr>
-          <w:rFonts w:ascii="Open Sans" w:hAnsi="Open Sans" w:cs="Open Sans"/>
-          <w:sz w:val="24"/>
-          <w:szCs w:val="24"/>
-        </w:rPr>
-        <w:t>l’humanité</w:t>
-      </w:r>
-      <w:r>
-        <w:rPr>
-          <w:rFonts w:ascii="Open Sans" w:hAnsi="Open Sans" w:cs="Open Sans"/>
-          <w:sz w:val="24"/>
-          <w:szCs w:val="24"/>
-        </w:rPr>
-        <w:t xml:space="preserve"> a</w:t>
-      </w:r>
-      <w:r>
-        <w:rPr>
-          <w:rFonts w:ascii="Open Sans" w:hAnsi="Open Sans" w:cs="Open Sans"/>
-          <w:sz w:val="24"/>
-          <w:szCs w:val="24"/>
-        </w:rPr>
-        <w:t xml:space="preserve"> vécu</w:t>
-      </w:r>
-      <w:r>
-        <w:rPr>
-          <w:rFonts w:ascii="Open Sans" w:hAnsi="Open Sans" w:cs="Open Sans"/>
-          <w:sz w:val="24"/>
-          <w:szCs w:val="24"/>
-        </w:rPr>
-        <w:t xml:space="preserve"> une </w:t>
-      </w:r>
-      <w:r>
-        <w:rPr>
-          <w:rFonts w:ascii="Open Sans" w:hAnsi="Open Sans" w:cs="Open Sans"/>
-          <w:sz w:val="24"/>
-          <w:szCs w:val="24"/>
-        </w:rPr>
-        <w:t>pandémie</w:t>
+        <w:t xml:space="preserve">Dans le cadre de la 3eme année du cycle </w:t>
+      </w:r>
+      <w:hyperlink r:id="rId9" w:history="1">
+        <w:r>
+          <w:rPr>
+            <w:rStyle w:val="Hyperlink"/>
+            <w:rFonts w:ascii="Open Sans" w:hAnsi="Open Sans" w:cs="Open Sans"/>
+            <w:color w:val="auto"/>
+            <w:sz w:val="24"/>
+            <w:szCs w:val="24"/>
+            <w:u w:val="none"/>
+            <w:shd w:val="clear" w:color="auto" w:fill="FFFFFF"/>
+          </w:rPr>
+          <w:t>ingénierie des systèmes d’information et des l</w:t>
+        </w:r>
+        <w:r>
+          <w:rPr>
+            <w:rStyle w:val="Hyperlink"/>
+            <w:rFonts w:ascii="Open Sans" w:hAnsi="Open Sans" w:cs="Open Sans"/>
+            <w:color w:val="auto"/>
+            <w:sz w:val="24"/>
+            <w:szCs w:val="24"/>
+            <w:u w:val="none"/>
+            <w:shd w:val="clear" w:color="auto" w:fill="FFFFFF"/>
+          </w:rPr>
+          <w:t>ogiciels</w:t>
+        </w:r>
+      </w:hyperlink>
+      <w:r>
+        <w:rPr>
+          <w:rFonts w:ascii="Open Sans" w:hAnsi="Open Sans" w:cs="Open Sans"/>
+          <w:sz w:val="24"/>
+          <w:szCs w:val="24"/>
+        </w:rPr>
+        <w:t xml:space="preserve"> à l’université de l’USTHB,</w:t>
       </w:r>
       <w:r>
         <w:rPr>
@@ -1048,7 +1447,139 @@
           <w:sz w:val="24"/>
           <w:szCs w:val="24"/>
         </w:rPr>
-        <w:t>nommé</w:t>
+        <w:t>on est demandé d’</w:t>
+      </w:r>
+      <w:r>
+        <w:rPr>
+          <w:rFonts w:ascii="Open Sans" w:hAnsi="Open Sans" w:cs="Open Sans"/>
+          <w:sz w:val="24"/>
+          <w:szCs w:val="24"/>
+        </w:rPr>
+        <w:t>élaborer un programme qui traite les impact</w:t>
+      </w:r>
+      <w:r>
+        <w:rPr>
+          <w:rFonts w:ascii="Open Sans" w:hAnsi="Open Sans" w:cs="Open Sans"/>
+          <w:sz w:val="24"/>
+          <w:szCs w:val="24"/>
+        </w:rPr>
+        <w:t>s</w:t>
+      </w:r>
+      <w:r>
+        <w:rPr>
+          <w:rFonts w:ascii="Open Sans" w:hAnsi="Open Sans" w:cs="Open Sans"/>
+          <w:sz w:val="24"/>
+          <w:szCs w:val="24"/>
+        </w:rPr>
+        <w:t xml:space="preserve"> psychologiques, sociaux ou bien économiques de la pandémie qui a touché le monde </w:t>
+      </w:r>
+      <w:r>
+        <w:rPr>
+          <w:rFonts w:ascii="Open Sans" w:hAnsi="Open Sans" w:cs="Open Sans"/>
+          <w:sz w:val="24"/>
+          <w:szCs w:val="24"/>
+        </w:rPr>
+        <w:t>en</w:t>
+      </w:r>
+      <w:r>
+        <w:rPr>
+          <w:rFonts w:ascii="Open Sans" w:hAnsi="Open Sans" w:cs="Open Sans"/>
+          <w:sz w:val="24"/>
+          <w:szCs w:val="24"/>
+        </w:rPr>
+        <w:t xml:space="preserve"> 2020 nommée « </w:t>
+      </w:r>
+      <w:r>
+        <w:rPr>
+          <w:rFonts w:ascii="Open Sans" w:hAnsi="Open Sans" w:cs="Open Sans"/>
+          <w:b/>
+          <w:bCs/>
+          <w:sz w:val="24"/>
+          <w:szCs w:val="24"/>
+        </w:rPr>
+        <w:t>Corona virus</w:t>
+      </w:r>
+      <w:r>
+        <w:rPr>
+          <w:rFonts w:ascii="Open Sans" w:hAnsi="Open Sans" w:cs="Open Sans"/>
+          <w:sz w:val="24"/>
+          <w:szCs w:val="24"/>
+        </w:rPr>
+        <w:t> »</w:t>
+      </w:r>
+      <w:r>
+        <w:rPr>
+          <w:rFonts w:ascii="Open Sans" w:hAnsi="Open Sans" w:cs="Open Sans"/>
+          <w:sz w:val="24"/>
+          <w:szCs w:val="24"/>
+        </w:rPr>
+        <w:t>. Ce document e</w:t>
+      </w:r>
+      <w:r>
+        <w:rPr>
+          <w:rFonts w:ascii="Open Sans" w:hAnsi="Open Sans" w:cs="Open Sans"/>
+          <w:sz w:val="24"/>
+          <w:szCs w:val="24"/>
+        </w:rPr>
+        <w:t>s</w:t>
+      </w:r>
+      <w:r>
+        <w:rPr>
+          <w:rFonts w:ascii="Open Sans" w:hAnsi="Open Sans" w:cs="Open Sans"/>
+          <w:sz w:val="24"/>
+          <w:szCs w:val="24"/>
+        </w:rPr>
+        <w:t>t le rapport qui décris tous les processus de développement de ce logiciel.</w:t>
+      </w:r>
+    </w:p>
+    <w:p>
+      <w:pPr>
+        <w:spacing w:line="276" w:lineRule="auto"/>
+        <w:rPr>
+          <w:rFonts w:ascii="Open Sans" w:hAnsi="Open Sans" w:cs="Open Sans"/>
+          <w:sz w:val="24"/>
+          <w:szCs w:val="24"/>
+        </w:rPr>
+      </w:pPr>
+      <w:r>
+        <w:rPr>
+          <w:rFonts w:ascii="Open Sans" w:hAnsi="Open Sans" w:cs="Open Sans"/>
+          <w:sz w:val="24"/>
+          <w:szCs w:val="24"/>
+        </w:rPr>
+        <w:tab/>
+      </w:r>
+      <w:r>
+        <w:rPr>
+          <w:rFonts w:ascii="Open Sans" w:hAnsi="Open Sans" w:cs="Open Sans"/>
+          <w:sz w:val="24"/>
+          <w:szCs w:val="24"/>
+        </w:rPr>
+        <w:t>Ce document va contenir les étapes qu’on a suivi, ainsi que la partie conception de programme : les use cases, la description de ces cas d’utilisation, les diagrammes de séquences,</w:t>
+      </w:r>
+      <w:r>
+        <w:rPr>
+          <w:rFonts w:ascii="Open Sans" w:hAnsi="Open Sans" w:cs="Open Sans"/>
+          <w:sz w:val="24"/>
+          <w:szCs w:val="24"/>
+        </w:rPr>
+        <w:t xml:space="preserve"> </w:t>
+      </w:r>
+      <w:r>
+        <w:rPr>
+          <w:rFonts w:ascii="Open Sans" w:hAnsi="Open Sans" w:cs="Open Sans"/>
+          <w:sz w:val="24"/>
+          <w:szCs w:val="24"/>
+        </w:rPr>
+        <w:t xml:space="preserve">Le diagramme de classe …… </w:t>
+      </w:r>
+      <w:r>
+        <w:rPr>
+          <w:rFonts w:ascii="Open Sans" w:hAnsi="Open Sans" w:cs="Open Sans"/>
+          <w:sz w:val="24"/>
+          <w:szCs w:val="24"/>
+        </w:rPr>
+        <w:t>Ce projet va être réaliser avec l</w:t>
       </w:r>
       <w:r>
         <w:rPr>
@@ -1072,561 +1603,41 @@
           <w:sz w:val="24"/>
           <w:szCs w:val="24"/>
         </w:rPr>
-        <w:t>«</w:t>
-      </w:r>
-      <w:r>
-        <w:rPr>
-          <w:rFonts w:ascii="Open Sans" w:hAnsi="Open Sans" w:cs="Open Sans"/>
-          <w:b/>
-          <w:bCs/>
-          <w:sz w:val="24"/>
-          <w:szCs w:val="24"/>
-        </w:rPr>
-        <w:t> Corona virus </w:t>
-      </w:r>
-      <w:r>
-        <w:rPr>
-          <w:rFonts w:ascii="Open Sans" w:hAnsi="Open Sans" w:cs="Open Sans"/>
-          <w:sz w:val="24"/>
-          <w:szCs w:val="24"/>
-        </w:rPr>
-        <w:t>»</w:t>
-      </w:r>
-      <w:r>
-        <w:rPr>
-          <w:rFonts w:ascii="Open Sans" w:hAnsi="Open Sans" w:cs="Open Sans"/>
-          <w:sz w:val="24"/>
-          <w:szCs w:val="24"/>
-        </w:rPr>
-        <w:t xml:space="preserve"> ou bien l’abréviation </w:t>
-      </w:r>
-      <w:r>
-        <w:rPr>
-          <w:rFonts w:ascii="Open Sans" w:hAnsi="Open Sans" w:cs="Open Sans"/>
-          <w:sz w:val="24"/>
-          <w:szCs w:val="24"/>
-        </w:rPr>
-        <w:t>«</w:t>
-      </w:r>
-      <w:r>
-        <w:rPr>
-          <w:rFonts w:ascii="Open Sans" w:hAnsi="Open Sans" w:cs="Open Sans"/>
-          <w:b/>
-          <w:bCs/>
-          <w:sz w:val="24"/>
-          <w:szCs w:val="24"/>
-        </w:rPr>
-        <w:t> Covid-19 </w:t>
-      </w:r>
-      <w:r>
-        <w:rPr>
-          <w:rFonts w:ascii="Open Sans" w:hAnsi="Open Sans" w:cs="Open Sans"/>
-          <w:sz w:val="24"/>
-          <w:szCs w:val="24"/>
-        </w:rPr>
-        <w:t>»</w:t>
-      </w:r>
-      <w:r>
-        <w:rPr>
-          <w:rFonts w:ascii="Open Sans" w:hAnsi="Open Sans" w:cs="Open Sans"/>
-          <w:sz w:val="24"/>
-          <w:szCs w:val="24"/>
-        </w:rPr>
-        <w:t>.</w:t>
-      </w:r>
-      <w:r>
-        <w:rPr>
-          <w:rFonts w:ascii="Open Sans" w:hAnsi="Open Sans" w:cs="Open Sans"/>
-          <w:sz w:val="24"/>
-          <w:szCs w:val="24"/>
-        </w:rPr>
-        <w:t xml:space="preserve"> Ce virus a touché presque tous les pays dont le nombre de cas </w:t>
-      </w:r>
-      <w:r>
-        <w:rPr>
-          <w:rFonts w:ascii="Open Sans" w:hAnsi="Open Sans" w:cs="Open Sans"/>
-          <w:sz w:val="24"/>
-          <w:szCs w:val="24"/>
-        </w:rPr>
-        <w:t>touchés</w:t>
-      </w:r>
-      <w:r>
-        <w:rPr>
-          <w:rFonts w:ascii="Open Sans" w:hAnsi="Open Sans" w:cs="Open Sans"/>
-          <w:sz w:val="24"/>
-          <w:szCs w:val="24"/>
-        </w:rPr>
-        <w:t xml:space="preserve"> par le virus </w:t>
-      </w:r>
-      <w:r>
-        <w:rPr>
-          <w:rFonts w:ascii="Open Sans" w:hAnsi="Open Sans" w:cs="Open Sans"/>
-          <w:sz w:val="24"/>
-          <w:szCs w:val="24"/>
-        </w:rPr>
-        <w:t>a</w:t>
-      </w:r>
-      <w:r>
-        <w:rPr>
-          <w:rFonts w:ascii="Open Sans" w:hAnsi="Open Sans" w:cs="Open Sans"/>
-          <w:sz w:val="24"/>
-          <w:szCs w:val="24"/>
-        </w:rPr>
-        <w:t xml:space="preserve"> dépassé 80 millions de la population mondiale, </w:t>
-      </w:r>
-      <w:r>
-        <w:rPr>
-          <w:rFonts w:ascii="Open Sans" w:hAnsi="Open Sans" w:cs="Open Sans"/>
-          <w:b/>
-          <w:bCs/>
-          <w:sz w:val="24"/>
-          <w:szCs w:val="24"/>
-        </w:rPr>
-        <w:t>2.5%</w:t>
-      </w:r>
-      <w:r>
-        <w:rPr>
-          <w:rFonts w:ascii="Open Sans" w:hAnsi="Open Sans" w:cs="Open Sans"/>
-          <w:sz w:val="24"/>
-          <w:szCs w:val="24"/>
-        </w:rPr>
-        <w:t xml:space="preserve"> des cas sont des décès.</w:t>
-      </w:r>
-      <w:r>
-        <w:rPr>
-          <w:rFonts w:ascii="Open Sans" w:hAnsi="Open Sans" w:cs="Open Sans"/>
-          <w:sz w:val="24"/>
-          <w:szCs w:val="24"/>
-        </w:rPr>
-        <w:t xml:space="preserve"> </w:t>
-      </w:r>
-      <w:r>
-        <w:rPr>
-          <w:rFonts w:ascii="Open Sans" w:hAnsi="Open Sans" w:cs="Open Sans"/>
-          <w:sz w:val="24"/>
-          <w:szCs w:val="24"/>
-        </w:rPr>
-        <w:t xml:space="preserve">Malheureusement ces statistiques augmentent jour par jour et avec </w:t>
-      </w:r>
-      <w:r>
-        <w:rPr>
-          <w:rFonts w:ascii="Open Sans" w:hAnsi="Open Sans" w:cs="Open Sans"/>
-          <w:sz w:val="24"/>
-          <w:szCs w:val="24"/>
-        </w:rPr>
-        <w:t>des pourcentages</w:t>
-      </w:r>
-      <w:r>
-        <w:rPr>
-          <w:rFonts w:ascii="Open Sans" w:hAnsi="Open Sans" w:cs="Open Sans"/>
-          <w:sz w:val="24"/>
-          <w:szCs w:val="24"/>
-        </w:rPr>
-        <w:t xml:space="preserve"> énormes</w:t>
-      </w:r>
-      <w:r>
-        <w:rPr>
-          <w:rFonts w:ascii="Open Sans" w:hAnsi="Open Sans" w:cs="Open Sans"/>
-          <w:sz w:val="24"/>
-          <w:szCs w:val="24"/>
-        </w:rPr>
-        <w:t>.</w:t>
-      </w:r>
-      <w:r>
-        <w:rPr>
-          <w:rFonts w:ascii="Open Sans" w:hAnsi="Open Sans" w:cs="Open Sans"/>
-          <w:sz w:val="24"/>
-          <w:szCs w:val="24"/>
-        </w:rPr>
-        <w:t xml:space="preserve"> Les informaticiens n’ont pas </w:t>
-      </w:r>
-      <w:r>
-        <w:rPr>
-          <w:rFonts w:ascii="Open Sans" w:hAnsi="Open Sans" w:cs="Open Sans"/>
-          <w:sz w:val="24"/>
-          <w:szCs w:val="24"/>
-        </w:rPr>
-        <w:t xml:space="preserve">resté </w:t>
-      </w:r>
-      <w:r>
-        <w:rPr>
-          <w:rFonts w:ascii="Open Sans" w:hAnsi="Open Sans" w:cs="Arial"/>
-          <w:sz w:val="24"/>
-          <w:szCs w:val="24"/>
-        </w:rPr>
-        <w:t xml:space="preserve">les bras croisés, donc </w:t>
-      </w:r>
-      <w:r>
-        <w:rPr>
-          <w:rFonts w:ascii="Open Sans" w:hAnsi="Open Sans" w:cs="Arial"/>
-          <w:sz w:val="24"/>
-          <w:szCs w:val="24"/>
-        </w:rPr>
-        <w:t xml:space="preserve">plusieurs systèmes et plateformes ont été </w:t>
-      </w:r>
-      <w:r>
-        <w:rPr>
-          <w:rFonts w:ascii="Open Sans" w:hAnsi="Open Sans" w:cs="Arial"/>
-          <w:sz w:val="24"/>
-          <w:szCs w:val="24"/>
-        </w:rPr>
-        <w:t>cré</w:t>
-      </w:r>
-      <w:r>
-        <w:rPr>
-          <w:rFonts w:ascii="Open Sans" w:hAnsi="Open Sans" w:cs="Arial"/>
-          <w:sz w:val="24"/>
-          <w:szCs w:val="24"/>
-        </w:rPr>
-        <w:t>er</w:t>
-      </w:r>
-      <w:r>
-        <w:rPr>
-          <w:rFonts w:ascii="Open Sans" w:hAnsi="Open Sans" w:cs="Arial"/>
-          <w:sz w:val="24"/>
-          <w:szCs w:val="24"/>
-        </w:rPr>
-        <w:t xml:space="preserve"> pend</w:t>
-      </w:r>
-      <w:r>
-        <w:rPr>
-          <w:rFonts w:ascii="Open Sans" w:hAnsi="Open Sans" w:cs="Arial"/>
-          <w:sz w:val="24"/>
-          <w:szCs w:val="24"/>
-        </w:rPr>
-        <w:t>a</w:t>
-      </w:r>
-      <w:r>
-        <w:rPr>
-          <w:rFonts w:ascii="Open Sans" w:hAnsi="Open Sans" w:cs="Arial"/>
-          <w:sz w:val="24"/>
-          <w:szCs w:val="24"/>
-        </w:rPr>
-        <w:t xml:space="preserve">nt </w:t>
-      </w:r>
-      <w:r>
-        <w:rPr>
-          <w:rFonts w:ascii="Open Sans" w:hAnsi="Open Sans" w:cs="Arial"/>
-          <w:sz w:val="24"/>
-          <w:szCs w:val="24"/>
-        </w:rPr>
-        <w:t>cette épidémie</w:t>
-      </w:r>
-      <w:r>
-        <w:rPr>
-          <w:rFonts w:ascii="Open Sans" w:hAnsi="Open Sans" w:cs="Arial"/>
-          <w:sz w:val="24"/>
-          <w:szCs w:val="24"/>
-        </w:rPr>
-        <w:t xml:space="preserve"> </w:t>
-      </w:r>
-      <w:r>
-        <w:rPr>
-          <w:rFonts w:ascii="Open Sans" w:hAnsi="Open Sans" w:cs="Arial"/>
-          <w:sz w:val="24"/>
-          <w:szCs w:val="24"/>
-        </w:rPr>
-        <w:t>comme les sites qui sui</w:t>
-      </w:r>
-      <w:r>
-        <w:rPr>
-          <w:rFonts w:ascii="Open Sans" w:hAnsi="Open Sans" w:cs="Arial"/>
-          <w:sz w:val="24"/>
-          <w:szCs w:val="24"/>
-        </w:rPr>
-        <w:t>vent</w:t>
-      </w:r>
-      <w:r>
-        <w:rPr>
-          <w:rFonts w:ascii="Open Sans" w:hAnsi="Open Sans" w:cs="Arial"/>
-          <w:sz w:val="24"/>
-          <w:szCs w:val="24"/>
-        </w:rPr>
-        <w:t xml:space="preserve"> </w:t>
-      </w:r>
-      <w:r>
-        <w:rPr>
-          <w:rFonts w:ascii="Open Sans" w:hAnsi="Open Sans" w:cs="Arial"/>
-          <w:sz w:val="24"/>
-          <w:szCs w:val="24"/>
-        </w:rPr>
-        <w:t>le nombre</w:t>
-      </w:r>
-      <w:r>
-        <w:rPr>
-          <w:rFonts w:ascii="Open Sans" w:hAnsi="Open Sans" w:cs="Arial"/>
-          <w:sz w:val="24"/>
-          <w:szCs w:val="24"/>
-        </w:rPr>
-        <w:t xml:space="preserve"> des cas par jours</w:t>
-      </w:r>
-      <w:r>
-        <w:rPr>
-          <w:rFonts w:ascii="Open Sans" w:hAnsi="Open Sans" w:cs="Arial"/>
-          <w:sz w:val="24"/>
-          <w:szCs w:val="24"/>
-        </w:rPr>
-        <w:t>,</w:t>
-      </w:r>
-      <w:r>
-        <w:rPr>
-          <w:rFonts w:ascii="Open Sans" w:hAnsi="Open Sans" w:cs="Arial"/>
-          <w:sz w:val="24"/>
-          <w:szCs w:val="24"/>
-        </w:rPr>
-        <w:t xml:space="preserve"> les décès …. </w:t>
-      </w:r>
-      <w:r>
-        <w:rPr>
-          <w:rFonts w:ascii="Open Sans" w:hAnsi="Open Sans" w:cs="Arial"/>
-          <w:sz w:val="24"/>
-          <w:szCs w:val="24"/>
-        </w:rPr>
-        <w:t>Mêmes</w:t>
-      </w:r>
-      <w:r>
-        <w:rPr>
-          <w:rFonts w:ascii="Open Sans" w:hAnsi="Open Sans" w:cs="Arial"/>
-          <w:sz w:val="24"/>
-          <w:szCs w:val="24"/>
-        </w:rPr>
-        <w:t xml:space="preserve"> en </w:t>
-      </w:r>
-      <w:r>
-        <w:rPr>
-          <w:rFonts w:ascii="Open Sans" w:hAnsi="Open Sans" w:cs="Arial"/>
-          <w:sz w:val="24"/>
-          <w:szCs w:val="24"/>
-        </w:rPr>
-        <w:t>Algérie</w:t>
-      </w:r>
-      <w:r>
-        <w:rPr>
-          <w:rFonts w:ascii="Open Sans" w:hAnsi="Open Sans" w:cs="Arial"/>
-          <w:sz w:val="24"/>
-          <w:szCs w:val="24"/>
-        </w:rPr>
-        <w:t xml:space="preserve"> </w:t>
-      </w:r>
-      <w:r>
-        <w:rPr>
-          <w:rFonts w:ascii="Open Sans" w:hAnsi="Open Sans" w:cs="Arial"/>
-          <w:sz w:val="24"/>
-          <w:szCs w:val="24"/>
-        </w:rPr>
-        <w:t>plusieurs</w:t>
-      </w:r>
-      <w:r>
-        <w:rPr>
-          <w:rFonts w:ascii="Open Sans" w:hAnsi="Open Sans" w:cs="Arial"/>
-          <w:sz w:val="24"/>
-          <w:szCs w:val="24"/>
-        </w:rPr>
-        <w:t xml:space="preserve"> </w:t>
-      </w:r>
-      <w:r>
-        <w:rPr>
-          <w:rFonts w:ascii="Open Sans" w:hAnsi="Open Sans" w:cs="Arial"/>
-          <w:sz w:val="24"/>
-          <w:szCs w:val="24"/>
-        </w:rPr>
-        <w:t xml:space="preserve">plateformes ont été établis dans ce sens. </w:t>
-      </w:r>
-    </w:p>
-    <w:p>
-      <w:pPr>
-        <w:spacing w:line="276" w:lineRule="auto"/>
-        <w:rPr>
-          <w:rFonts w:ascii="Open Sans" w:hAnsi="Open Sans" w:cs="Arial"/>
-          <w:sz w:val="24"/>
-          <w:szCs w:val="24"/>
-        </w:rPr>
-      </w:pPr>
-      <w:r>
-        <w:rPr>
-          <w:rFonts w:ascii="Open Sans" w:hAnsi="Open Sans" w:cs="Arial"/>
-          <w:sz w:val="24"/>
-          <w:szCs w:val="24"/>
-        </w:rPr>
-        <w:t xml:space="preserve">Comme la propagation du virus a obligé les gouvernements a imposé un confinement total, ce </w:t>
-      </w:r>
-      <w:r>
-        <w:rPr>
-          <w:rFonts w:ascii="Open Sans" w:hAnsi="Open Sans" w:cs="Arial"/>
-          <w:sz w:val="24"/>
-          <w:szCs w:val="24"/>
-        </w:rPr>
-        <w:t>dernier a</w:t>
-      </w:r>
-      <w:r>
-        <w:rPr>
-          <w:rFonts w:ascii="Open Sans" w:hAnsi="Open Sans" w:cs="Arial"/>
-          <w:sz w:val="24"/>
-          <w:szCs w:val="24"/>
-        </w:rPr>
-        <w:t xml:space="preserve"> produit des impacts phycologiques, sociaux</w:t>
-      </w:r>
-      <w:r>
-        <w:rPr>
-          <w:rFonts w:ascii="Open Sans" w:hAnsi="Open Sans" w:cs="Arial"/>
-          <w:sz w:val="24"/>
-          <w:szCs w:val="24"/>
-        </w:rPr>
-        <w:t>,</w:t>
-      </w:r>
-      <w:r>
-        <w:rPr>
-          <w:rFonts w:ascii="Open Sans" w:hAnsi="Open Sans" w:cs="Arial"/>
-          <w:sz w:val="24"/>
-          <w:szCs w:val="24"/>
-        </w:rPr>
-        <w:t xml:space="preserve"> économiques</w:t>
-      </w:r>
-      <w:r>
-        <w:rPr>
-          <w:rFonts w:ascii="Open Sans" w:hAnsi="Open Sans" w:cs="Arial"/>
-          <w:sz w:val="24"/>
-          <w:szCs w:val="24"/>
-        </w:rPr>
-        <w:t>….</w:t>
-      </w:r>
-      <w:r>
-        <w:rPr>
-          <w:rFonts w:ascii="Open Sans" w:hAnsi="Open Sans" w:cs="Arial"/>
-          <w:sz w:val="24"/>
-          <w:szCs w:val="24"/>
-        </w:rPr>
-        <w:t xml:space="preserve"> </w:t>
-      </w:r>
-      <w:r>
-        <w:rPr>
-          <w:rFonts w:ascii="Open Sans" w:hAnsi="Open Sans" w:cs="Arial"/>
-          <w:sz w:val="24"/>
-          <w:szCs w:val="24"/>
-        </w:rPr>
-        <w:t>Qu’</w:t>
-      </w:r>
-      <w:r>
-        <w:rPr>
-          <w:rFonts w:ascii="Open Sans" w:hAnsi="Open Sans" w:cs="Arial"/>
-          <w:sz w:val="24"/>
-          <w:szCs w:val="24"/>
-        </w:rPr>
-        <w:t xml:space="preserve">ils </w:t>
-      </w:r>
-      <w:r>
-        <w:rPr>
-          <w:rFonts w:ascii="Open Sans" w:hAnsi="Open Sans" w:cs="Arial"/>
-          <w:sz w:val="24"/>
-          <w:szCs w:val="24"/>
-        </w:rPr>
-        <w:t>ont affecté</w:t>
-      </w:r>
-      <w:r>
-        <w:rPr>
-          <w:rFonts w:ascii="Open Sans" w:hAnsi="Open Sans" w:cs="Arial"/>
-          <w:sz w:val="24"/>
-          <w:szCs w:val="24"/>
-        </w:rPr>
-        <w:t xml:space="preserve"> tous les pays du monde</w:t>
-      </w:r>
-      <w:r>
-        <w:rPr>
-          <w:rFonts w:ascii="Open Sans" w:hAnsi="Open Sans" w:cs="Arial"/>
-          <w:sz w:val="24"/>
-          <w:szCs w:val="24"/>
-        </w:rPr>
-        <w:t>. Ces aspects n’ont pas été traite</w:t>
-      </w:r>
-      <w:r>
-        <w:rPr>
-          <w:rFonts w:ascii="Open Sans" w:hAnsi="Open Sans" w:cs="Arial"/>
-          <w:sz w:val="24"/>
-          <w:szCs w:val="24"/>
-        </w:rPr>
-        <w:t>r</w:t>
-      </w:r>
-      <w:r>
-        <w:rPr>
-          <w:rFonts w:ascii="Open Sans" w:hAnsi="Open Sans" w:cs="Arial"/>
-          <w:sz w:val="24"/>
-          <w:szCs w:val="24"/>
-        </w:rPr>
-        <w:t xml:space="preserve"> bien de la part des informaticiens ou bien les développeurs</w:t>
-      </w:r>
-      <w:r>
-        <w:rPr>
-          <w:rFonts w:ascii="Open Sans" w:hAnsi="Open Sans" w:cs="Arial"/>
-          <w:sz w:val="24"/>
-          <w:szCs w:val="24"/>
-        </w:rPr>
-        <w:t>.</w:t>
-      </w:r>
-    </w:p>
-    <w:p>
-      <w:pPr>
-        <w:spacing w:line="276" w:lineRule="auto"/>
-        <w:rPr>
-          <w:rFonts w:ascii="Open Sans" w:hAnsi="Open Sans" w:cs="Open Sans"/>
-          <w:sz w:val="24"/>
-          <w:szCs w:val="24"/>
-        </w:rPr>
-      </w:pPr>
-      <w:r>
-        <w:rPr>
-          <w:rFonts w:ascii="Open Sans" w:hAnsi="Open Sans" w:cs="Arial"/>
-          <w:sz w:val="24"/>
-          <w:szCs w:val="24"/>
-        </w:rPr>
-        <w:t xml:space="preserve">Parlant de l’Algérie, les programmes qui traitent ces aspects n’existent pas pratiquement </w:t>
-      </w:r>
-      <w:r>
-        <w:rPr>
-          <w:rFonts w:ascii="Open Sans" w:hAnsi="Open Sans" w:cs="Arial"/>
-          <w:sz w:val="24"/>
-          <w:szCs w:val="24"/>
-        </w:rPr>
-        <w:t xml:space="preserve">et </w:t>
-      </w:r>
-      <w:r>
-        <w:rPr>
-          <w:rFonts w:ascii="Open Sans" w:hAnsi="Open Sans" w:cs="Arial"/>
-          <w:sz w:val="24"/>
-          <w:szCs w:val="24"/>
-        </w:rPr>
-        <w:t>leurs utilisations</w:t>
-      </w:r>
-      <w:r>
-        <w:rPr>
-          <w:rFonts w:ascii="Open Sans" w:hAnsi="Open Sans" w:cs="Arial"/>
-          <w:sz w:val="24"/>
-          <w:szCs w:val="24"/>
-        </w:rPr>
-        <w:t xml:space="preserve"> dans les différent</w:t>
-      </w:r>
-      <w:r>
-        <w:rPr>
-          <w:rFonts w:ascii="Open Sans" w:hAnsi="Open Sans" w:cs="Arial"/>
-          <w:sz w:val="24"/>
-          <w:szCs w:val="24"/>
-        </w:rPr>
-        <w:t>e</w:t>
-      </w:r>
-      <w:r>
-        <w:rPr>
-          <w:rFonts w:ascii="Open Sans" w:hAnsi="Open Sans" w:cs="Arial"/>
-          <w:sz w:val="24"/>
-          <w:szCs w:val="24"/>
-        </w:rPr>
-        <w:t xml:space="preserve">s administrations est peu fréquentes.  </w:t>
-      </w:r>
-      <w:r>
-        <w:rPr>
-          <w:rFonts w:ascii="Open Sans" w:hAnsi="Open Sans" w:cs="Arial"/>
-          <w:sz w:val="24"/>
-          <w:szCs w:val="24"/>
-        </w:rPr>
-        <w:t xml:space="preserve">  </w:t>
+        <w:t>langage</w:t>
+      </w:r>
+      <w:r>
+        <w:rPr>
+          <w:rFonts w:ascii="Open Sans" w:hAnsi="Open Sans" w:cs="Open Sans"/>
+          <w:sz w:val="24"/>
+          <w:szCs w:val="24"/>
+        </w:rPr>
+        <w:t xml:space="preserve"> J</w:t>
+      </w:r>
+      <w:r>
+        <w:rPr>
+          <w:rFonts w:ascii="Open Sans" w:hAnsi="Open Sans" w:cs="Open Sans"/>
+          <w:sz w:val="24"/>
+          <w:szCs w:val="24"/>
+        </w:rPr>
+        <w:t xml:space="preserve">ava, aussi on est besoin </w:t>
+      </w:r>
+      <w:bookmarkStart w:id="1" w:name="_GoBack"/>
+      <w:bookmarkEnd w:id="1"/>
+      <w:r>
+        <w:rPr>
+          <w:rFonts w:ascii="Open Sans" w:hAnsi="Open Sans" w:cs="Open Sans"/>
+          <w:sz w:val="24"/>
+          <w:szCs w:val="24"/>
+        </w:rPr>
+        <w:t>d’utiliser</w:t>
+      </w:r>
+      <w:r>
+        <w:rPr>
+          <w:rFonts w:ascii="Open Sans" w:hAnsi="Open Sans" w:cs="Open Sans"/>
+          <w:sz w:val="24"/>
+          <w:szCs w:val="24"/>
+        </w:rPr>
+        <w:t xml:space="preserve"> une base de données de celle d’Oracle.</w:t>
       </w:r>
     </w:p>
     <w:p/>
@@ -1670,6 +1681,7 @@
           <w:szCs w:val="36"/>
         </w:rPr>
       </w:pPr>
+      <w:bookmarkStart w:id="2" w:name="_Toc60686339"/>
       <w:r>
         <w:rPr>
           <w:rFonts w:ascii="Open Sans" w:hAnsi="Open Sans" w:cs="Open Sans"/>
@@ -1689,7 +1701,9 @@
         </w:rPr>
         <w:t> :</w:t>
       </w:r>
-    </w:p>
+      <w:bookmarkEnd w:id="2"/>
+    </w:p>
+    <w:p/>
     <w:p>
       <w:pPr>
         <w:pStyle w:val="Heading2"/>
@@ -1708,6 +1722,7 @@
         </w:rPr>
         <w:tab/>
       </w:r>
+      <w:bookmarkStart w:id="3" w:name="_Toc60686340"/>
       <w:r>
         <w:rPr>
           <w:rFonts w:ascii="Open Sans" w:hAnsi="Open Sans" w:cs="Open Sans"/>
@@ -1716,11 +1731,14 @@
         </w:rPr>
         <w:t>1. CONTEXTE :</w:t>
       </w:r>
-    </w:p>
-    <w:p>
-      <w:pPr>
-        <w:rPr>
-          <w:rFonts w:ascii="Open Sans" w:hAnsi="Open Sans" w:cs="Open Sans"/>
+      <w:bookmarkEnd w:id="3"/>
+    </w:p>
+    <w:p/>
+    <w:p>
+      <w:pPr>
+        <w:spacing w:line="276" w:lineRule="auto"/>
+        <w:rPr>
+          <w:rFonts w:ascii="Open Sans" w:hAnsi="Open Sans" w:cs="Arial"/>
           <w:sz w:val="24"/>
           <w:szCs w:val="24"/>
         </w:rPr>
@@ -1734,21 +1752,741 @@
           <w:sz w:val="24"/>
           <w:szCs w:val="24"/>
         </w:rPr>
-        <w:t>Dont le but de traiter les impacts sociaux de la pandémie</w:t>
-      </w:r>
-      <w:r>
-        <w:rPr>
-          <w:rFonts w:ascii="Open Sans" w:hAnsi="Open Sans" w:cs="Open Sans"/>
-          <w:sz w:val="24"/>
-          <w:szCs w:val="24"/>
-        </w:rPr>
-        <w:t xml:space="preserve">, on propose le thème de gestion des dons et d’aides </w:t>
-      </w:r>
-      <w:bookmarkStart w:id="0" w:name="_GoBack"/>
-      <w:bookmarkEnd w:id="0"/>
+        <w:t>En</w:t>
+      </w:r>
+      <w:r>
+        <w:rPr>
+          <w:rFonts w:ascii="Open Sans" w:hAnsi="Open Sans" w:cs="Open Sans"/>
+          <w:sz w:val="24"/>
+          <w:szCs w:val="24"/>
+        </w:rPr>
+        <w:t xml:space="preserve"> 2020, </w:t>
+      </w:r>
+      <w:r>
+        <w:rPr>
+          <w:rFonts w:ascii="Open Sans" w:hAnsi="Open Sans" w:cs="Open Sans"/>
+          <w:sz w:val="24"/>
+          <w:szCs w:val="24"/>
+        </w:rPr>
+        <w:t>l’humanité</w:t>
+      </w:r>
+      <w:r>
+        <w:rPr>
+          <w:rFonts w:ascii="Open Sans" w:hAnsi="Open Sans" w:cs="Open Sans"/>
+          <w:sz w:val="24"/>
+          <w:szCs w:val="24"/>
+        </w:rPr>
+        <w:t xml:space="preserve"> a</w:t>
+      </w:r>
+      <w:r>
+        <w:rPr>
+          <w:rFonts w:ascii="Open Sans" w:hAnsi="Open Sans" w:cs="Open Sans"/>
+          <w:sz w:val="24"/>
+          <w:szCs w:val="24"/>
+        </w:rPr>
+        <w:t xml:space="preserve"> vécu</w:t>
+      </w:r>
+      <w:r>
+        <w:rPr>
+          <w:rFonts w:ascii="Open Sans" w:hAnsi="Open Sans" w:cs="Open Sans"/>
+          <w:sz w:val="24"/>
+          <w:szCs w:val="24"/>
+        </w:rPr>
+        <w:t xml:space="preserve"> une </w:t>
+      </w:r>
+      <w:r>
+        <w:rPr>
+          <w:rFonts w:ascii="Open Sans" w:hAnsi="Open Sans" w:cs="Open Sans"/>
+          <w:sz w:val="24"/>
+          <w:szCs w:val="24"/>
+        </w:rPr>
+        <w:t xml:space="preserve">pandémie nommée </w:t>
+      </w:r>
+      <w:r>
+        <w:rPr>
+          <w:rFonts w:ascii="Open Sans" w:hAnsi="Open Sans" w:cs="Open Sans"/>
+          <w:sz w:val="24"/>
+          <w:szCs w:val="24"/>
+        </w:rPr>
+        <w:t>«</w:t>
+      </w:r>
+      <w:r>
+        <w:rPr>
+          <w:rFonts w:ascii="Open Sans" w:hAnsi="Open Sans" w:cs="Open Sans"/>
+          <w:b/>
+          <w:bCs/>
+          <w:sz w:val="24"/>
+          <w:szCs w:val="24"/>
+        </w:rPr>
+        <w:t> Corona virus </w:t>
+      </w:r>
+      <w:r>
+        <w:rPr>
+          <w:rFonts w:ascii="Open Sans" w:hAnsi="Open Sans" w:cs="Open Sans"/>
+          <w:sz w:val="24"/>
+          <w:szCs w:val="24"/>
+        </w:rPr>
+        <w:t>»</w:t>
+      </w:r>
+      <w:r>
+        <w:rPr>
+          <w:rFonts w:ascii="Open Sans" w:hAnsi="Open Sans" w:cs="Open Sans"/>
+          <w:sz w:val="24"/>
+          <w:szCs w:val="24"/>
+        </w:rPr>
+        <w:t xml:space="preserve"> ou bien l’abréviation </w:t>
+      </w:r>
+      <w:r>
+        <w:rPr>
+          <w:rFonts w:ascii="Open Sans" w:hAnsi="Open Sans" w:cs="Open Sans"/>
+          <w:sz w:val="24"/>
+          <w:szCs w:val="24"/>
+        </w:rPr>
+        <w:t>«</w:t>
+      </w:r>
+      <w:r>
+        <w:rPr>
+          <w:rFonts w:ascii="Open Sans" w:hAnsi="Open Sans" w:cs="Open Sans"/>
+          <w:b/>
+          <w:bCs/>
+          <w:sz w:val="24"/>
+          <w:szCs w:val="24"/>
+        </w:rPr>
+        <w:t> Covid-19 </w:t>
+      </w:r>
+      <w:r>
+        <w:rPr>
+          <w:rFonts w:ascii="Open Sans" w:hAnsi="Open Sans" w:cs="Open Sans"/>
+          <w:sz w:val="24"/>
+          <w:szCs w:val="24"/>
+        </w:rPr>
+        <w:t>».</w:t>
+      </w:r>
+      <w:r>
+        <w:rPr>
+          <w:rFonts w:ascii="Open Sans" w:hAnsi="Open Sans" w:cs="Open Sans"/>
+          <w:sz w:val="24"/>
+          <w:szCs w:val="24"/>
+        </w:rPr>
+        <w:t xml:space="preserve"> Ce virus a touché presque tous les pays dont le nombre de cas touchés par le virus a dépassé 80 millions de la population mondiale, </w:t>
+      </w:r>
+      <w:r>
+        <w:rPr>
+          <w:rFonts w:ascii="Open Sans" w:hAnsi="Open Sans" w:cs="Open Sans"/>
+          <w:b/>
+          <w:bCs/>
+          <w:sz w:val="24"/>
+          <w:szCs w:val="24"/>
+        </w:rPr>
+        <w:t>2.5%</w:t>
+      </w:r>
+      <w:r>
+        <w:rPr>
+          <w:rFonts w:ascii="Open Sans" w:hAnsi="Open Sans" w:cs="Open Sans"/>
+          <w:sz w:val="24"/>
+          <w:szCs w:val="24"/>
+        </w:rPr>
+        <w:t xml:space="preserve"> des cas sont des décès. Malheureusement ces statistiques augmentent jour par jour et avec des pourcentages énormes. Les informaticiens n’ont pas resté </w:t>
+      </w:r>
+      <w:r>
+        <w:rPr>
+          <w:rFonts w:ascii="Open Sans" w:hAnsi="Open Sans" w:cs="Arial"/>
+          <w:sz w:val="24"/>
+          <w:szCs w:val="24"/>
+        </w:rPr>
+        <w:t xml:space="preserve">les bras croisés, donc </w:t>
+      </w:r>
+      <w:r>
+        <w:rPr>
+          <w:rFonts w:ascii="Open Sans" w:hAnsi="Open Sans" w:cs="Arial"/>
+          <w:sz w:val="24"/>
+          <w:szCs w:val="24"/>
+        </w:rPr>
+        <w:t xml:space="preserve">plusieurs systèmes et plateformes ont été créer pendant cette épidémie comme les sites qui suivent le nombre des cas par jours, les décès …. Mêmes en Algérie plusieurs plateformes ont été établis dans ce sens. </w:t>
+      </w:r>
+    </w:p>
+    <w:p>
+      <w:pPr>
+        <w:spacing w:line="276" w:lineRule="auto"/>
+        <w:ind w:firstLine="720"/>
+        <w:rPr>
+          <w:rFonts w:ascii="Open Sans" w:hAnsi="Open Sans" w:cs="Arial"/>
+          <w:sz w:val="24"/>
+          <w:szCs w:val="24"/>
+        </w:rPr>
+      </w:pPr>
+      <w:r>
+        <w:rPr>
+          <w:rFonts w:ascii="Open Sans" w:hAnsi="Open Sans" w:cs="Arial"/>
+          <w:sz w:val="24"/>
+          <w:szCs w:val="24"/>
+        </w:rPr>
+        <w:t>Comme la propagation du virus a obligé les gouvernements a imposé un confinement total, ce dernier a produit des impacts phycologiques, sociaux, économiques…. Qu’ils ont affecté tous les pays du monde. Ces aspects n’ont pas été traiter bien de la part des informaticiens ou bien les développeurs.</w:t>
+      </w:r>
+    </w:p>
+    <w:p>
+      <w:pPr>
+        <w:spacing w:line="276" w:lineRule="auto"/>
+        <w:ind w:firstLine="720"/>
+        <w:rPr>
+          <w:rFonts w:ascii="Open Sans" w:hAnsi="Open Sans" w:cs="Open Sans"/>
+          <w:sz w:val="24"/>
+          <w:szCs w:val="24"/>
+        </w:rPr>
+      </w:pPr>
+      <w:r>
+        <w:rPr>
+          <w:rFonts w:ascii="Open Sans" w:hAnsi="Open Sans" w:cs="Arial"/>
+          <w:sz w:val="24"/>
+          <w:szCs w:val="24"/>
+        </w:rPr>
+        <w:t xml:space="preserve">Parlant de l’Algérie, les programmes qui traitent ces aspects n’existent pas pratiquement et leurs utilisations dans les différentes administrations est peu fréquentes.    </w:t>
+      </w:r>
+    </w:p>
+    <w:p>
+      <w:pPr>
+        <w:rPr>
+          <w:rFonts w:ascii="Open Sans" w:hAnsi="Open Sans"/>
+          <w:sz w:val="24"/>
+          <w:szCs w:val="24"/>
+          <w:lang w:bidi="ar-DZ"/>
+        </w:rPr>
+      </w:pPr>
+      <w:r>
+        <w:tab/>
+      </w:r>
+      <w:r>
+        <w:rPr>
+          <w:rFonts w:ascii="Open Sans" w:hAnsi="Open Sans" w:cs="Open Sans"/>
+          <w:sz w:val="24"/>
+          <w:szCs w:val="24"/>
+        </w:rPr>
+        <w:t>Dans</w:t>
+      </w:r>
+      <w:r>
+        <w:rPr>
+          <w:rFonts w:ascii="Open Sans" w:hAnsi="Open Sans" w:cs="Open Sans"/>
+          <w:sz w:val="24"/>
+          <w:szCs w:val="24"/>
+        </w:rPr>
+        <w:t xml:space="preserve"> le but de traiter les impacts sociaux de la pandémie</w:t>
+      </w:r>
+      <w:r>
+        <w:rPr>
+          <w:rFonts w:ascii="Open Sans" w:hAnsi="Open Sans" w:cs="Open Sans"/>
+          <w:sz w:val="24"/>
+          <w:szCs w:val="24"/>
+        </w:rPr>
+        <w:t>, on propose le thème de gestion des dons et d’aides</w:t>
+      </w:r>
+      <w:r>
+        <w:rPr>
+          <w:rFonts w:ascii="Open Sans" w:hAnsi="Open Sans" w:cs="Open Sans"/>
+          <w:sz w:val="24"/>
+          <w:szCs w:val="24"/>
+        </w:rPr>
+        <w:t xml:space="preserve"> dans le territoire national. Comme on sait, </w:t>
+      </w:r>
+      <w:r>
+        <w:rPr>
+          <w:rFonts w:ascii="Open Sans" w:hAnsi="Open Sans" w:cs="Open Sans"/>
+          <w:sz w:val="24"/>
+          <w:szCs w:val="24"/>
+        </w:rPr>
+        <w:t>à</w:t>
+      </w:r>
+      <w:r>
+        <w:rPr>
+          <w:rFonts w:ascii="Open Sans" w:hAnsi="Open Sans" w:cs="Open Sans"/>
+          <w:sz w:val="24"/>
+          <w:szCs w:val="24"/>
+        </w:rPr>
+        <w:t xml:space="preserve"> cause </w:t>
+      </w:r>
+      <w:r>
+        <w:rPr>
+          <w:rFonts w:ascii="Open Sans" w:hAnsi="Open Sans" w:cs="Open Sans"/>
+          <w:sz w:val="24"/>
+          <w:szCs w:val="24"/>
+        </w:rPr>
+        <w:t>de</w:t>
+      </w:r>
+      <w:r>
+        <w:rPr>
+          <w:rFonts w:ascii="Open Sans" w:hAnsi="Open Sans" w:hint="cs"/>
+          <w:sz w:val="24"/>
+          <w:szCs w:val="24"/>
+          <w:rtl/>
+          <w:lang w:bidi="ar-DZ"/>
+        </w:rPr>
+        <w:t xml:space="preserve"> </w:t>
+      </w:r>
+      <w:r>
+        <w:rPr>
+          <w:rFonts w:ascii="Open Sans" w:hAnsi="Open Sans"/>
+          <w:sz w:val="24"/>
+          <w:szCs w:val="24"/>
+          <w:lang w:bidi="ar-DZ"/>
+        </w:rPr>
+        <w:t>la propagation du virus dans le pays, le gouvernement a décidé</w:t>
+      </w:r>
+      <w:r>
+        <w:rPr>
+          <w:rFonts w:ascii="Open Sans" w:hAnsi="Open Sans"/>
+          <w:sz w:val="24"/>
+          <w:szCs w:val="24"/>
+          <w:lang w:bidi="ar-DZ"/>
+        </w:rPr>
+        <w:t xml:space="preserve"> de limiter</w:t>
+      </w:r>
+      <w:r>
+        <w:rPr>
+          <w:rFonts w:ascii="Open Sans" w:hAnsi="Open Sans"/>
+          <w:sz w:val="24"/>
+          <w:szCs w:val="24"/>
+          <w:lang w:bidi="ar-DZ"/>
+        </w:rPr>
+        <w:t xml:space="preserve"> les mouvements des perso</w:t>
+      </w:r>
+      <w:r>
+        <w:rPr>
+          <w:rFonts w:ascii="Open Sans" w:hAnsi="Open Sans"/>
+          <w:sz w:val="24"/>
+          <w:szCs w:val="24"/>
+          <w:lang w:bidi="ar-DZ"/>
+        </w:rPr>
+        <w:t xml:space="preserve">nnes </w:t>
+      </w:r>
+      <w:r>
+        <w:rPr>
+          <w:rFonts w:ascii="Open Sans" w:hAnsi="Open Sans"/>
+          <w:sz w:val="24"/>
+          <w:szCs w:val="24"/>
+          <w:lang w:bidi="ar-DZ"/>
+        </w:rPr>
+        <w:t>dans tous</w:t>
+      </w:r>
+      <w:r>
+        <w:rPr>
+          <w:rFonts w:ascii="Open Sans" w:hAnsi="Open Sans"/>
+          <w:sz w:val="24"/>
+          <w:szCs w:val="24"/>
+          <w:lang w:bidi="ar-DZ"/>
+        </w:rPr>
+        <w:t xml:space="preserve"> les secteurs</w:t>
+      </w:r>
+      <w:r>
+        <w:rPr>
+          <w:rFonts w:ascii="Open Sans" w:hAnsi="Open Sans"/>
+          <w:sz w:val="24"/>
+          <w:szCs w:val="24"/>
+          <w:lang w:bidi="ar-DZ"/>
+        </w:rPr>
+        <w:t xml:space="preserve">, </w:t>
+      </w:r>
+      <w:r>
+        <w:rPr>
+          <w:rFonts w:ascii="Open Sans" w:hAnsi="Open Sans"/>
+          <w:sz w:val="24"/>
+          <w:szCs w:val="24"/>
+          <w:lang w:bidi="ar-DZ"/>
+        </w:rPr>
+        <w:t xml:space="preserve">ce </w:t>
+      </w:r>
+      <w:r>
+        <w:rPr>
+          <w:rFonts w:ascii="Open Sans" w:hAnsi="Open Sans"/>
+          <w:sz w:val="24"/>
+          <w:szCs w:val="24"/>
+          <w:lang w:bidi="ar-DZ"/>
+        </w:rPr>
+        <w:t xml:space="preserve">qui a causé </w:t>
+      </w:r>
+      <w:r>
+        <w:rPr>
+          <w:rFonts w:ascii="Open Sans" w:hAnsi="Open Sans"/>
+          <w:sz w:val="24"/>
+          <w:szCs w:val="24"/>
+          <w:lang w:bidi="ar-DZ"/>
+        </w:rPr>
+        <w:t xml:space="preserve">un chômage inattendu </w:t>
+      </w:r>
+      <w:r>
+        <w:rPr>
+          <w:rFonts w:ascii="Open Sans" w:hAnsi="Open Sans"/>
+          <w:sz w:val="24"/>
+          <w:szCs w:val="24"/>
+          <w:lang w:bidi="ar-DZ"/>
+        </w:rPr>
+        <w:t>d’</w:t>
+      </w:r>
+      <w:r>
+        <w:rPr>
+          <w:rFonts w:ascii="Open Sans" w:hAnsi="Open Sans"/>
+          <w:sz w:val="24"/>
+          <w:szCs w:val="24"/>
+          <w:lang w:bidi="ar-DZ"/>
+        </w:rPr>
+        <w:t>une grande tranche</w:t>
+      </w:r>
+      <w:r>
+        <w:rPr>
+          <w:rFonts w:ascii="Open Sans" w:hAnsi="Open Sans"/>
+          <w:sz w:val="24"/>
+          <w:szCs w:val="24"/>
+          <w:lang w:bidi="ar-DZ"/>
+        </w:rPr>
+        <w:t xml:space="preserve"> de </w:t>
+      </w:r>
+      <w:r>
+        <w:rPr>
+          <w:rFonts w:ascii="Open Sans" w:hAnsi="Open Sans"/>
+          <w:sz w:val="24"/>
+          <w:szCs w:val="24"/>
+          <w:lang w:bidi="ar-DZ"/>
+        </w:rPr>
+        <w:t>la population</w:t>
+      </w:r>
+      <w:r>
+        <w:rPr>
+          <w:rFonts w:ascii="Open Sans" w:hAnsi="Open Sans"/>
+          <w:sz w:val="24"/>
+          <w:szCs w:val="24"/>
+          <w:lang w:bidi="ar-DZ"/>
+        </w:rPr>
+        <w:t xml:space="preserve"> comme les artisans, les taxieurs entre les wilayas …. Et comme la durée du confinement a dépassé 9 mois</w:t>
+      </w:r>
+      <w:r>
+        <w:rPr>
+          <w:rFonts w:ascii="Open Sans" w:hAnsi="Open Sans"/>
+          <w:sz w:val="24"/>
+          <w:szCs w:val="24"/>
+          <w:lang w:bidi="ar-DZ"/>
+        </w:rPr>
+        <w:t>,</w:t>
+      </w:r>
+      <w:r>
+        <w:rPr>
+          <w:rFonts w:ascii="Open Sans" w:hAnsi="Open Sans"/>
+          <w:sz w:val="24"/>
+          <w:szCs w:val="24"/>
+          <w:lang w:bidi="ar-DZ"/>
+        </w:rPr>
+        <w:t xml:space="preserve"> ces gens n’ont pas trouvé les moyens pour </w:t>
+      </w:r>
+      <w:r>
+        <w:rPr>
+          <w:rFonts w:ascii="Open Sans" w:hAnsi="Open Sans"/>
+          <w:sz w:val="24"/>
+          <w:szCs w:val="24"/>
+          <w:lang w:bidi="ar-DZ"/>
+        </w:rPr>
+        <w:t xml:space="preserve">assurer les choses </w:t>
+      </w:r>
+      <w:r>
+        <w:rPr>
+          <w:rFonts w:ascii="Open Sans" w:hAnsi="Open Sans"/>
+          <w:sz w:val="24"/>
+          <w:szCs w:val="24"/>
+          <w:lang w:bidi="ar-DZ"/>
+        </w:rPr>
+        <w:t>nécessaires</w:t>
+      </w:r>
+      <w:r>
+        <w:rPr>
+          <w:rFonts w:ascii="Open Sans" w:hAnsi="Open Sans"/>
+          <w:sz w:val="24"/>
+          <w:szCs w:val="24"/>
+          <w:lang w:bidi="ar-DZ"/>
+        </w:rPr>
+        <w:t xml:space="preserve"> pour leur</w:t>
+      </w:r>
+      <w:r>
+        <w:rPr>
+          <w:rFonts w:ascii="Open Sans" w:hAnsi="Open Sans"/>
+          <w:sz w:val="24"/>
+          <w:szCs w:val="24"/>
+          <w:lang w:bidi="ar-DZ"/>
+        </w:rPr>
+        <w:t>s</w:t>
+      </w:r>
+      <w:r>
+        <w:rPr>
+          <w:rFonts w:ascii="Open Sans" w:hAnsi="Open Sans"/>
+          <w:sz w:val="24"/>
+          <w:szCs w:val="24"/>
+          <w:lang w:bidi="ar-DZ"/>
+        </w:rPr>
+        <w:t xml:space="preserve"> familles (nourritures, médicaments, vêtements …)</w:t>
+      </w:r>
+      <w:r>
+        <w:rPr>
+          <w:rFonts w:ascii="Open Sans" w:hAnsi="Open Sans"/>
+          <w:sz w:val="24"/>
+          <w:szCs w:val="24"/>
+          <w:lang w:bidi="ar-DZ"/>
+        </w:rPr>
+        <w:t>.</w:t>
+      </w:r>
+    </w:p>
+    <w:p>
+      <w:pPr>
+        <w:rPr>
+          <w:rFonts w:ascii="Open Sans" w:hAnsi="Open Sans"/>
+          <w:sz w:val="24"/>
+          <w:szCs w:val="24"/>
+          <w:lang w:bidi="ar-DZ"/>
+        </w:rPr>
+      </w:pPr>
+    </w:p>
+    <w:p>
+      <w:pPr>
+        <w:pStyle w:val="Heading2"/>
+        <w:ind w:firstLine="720"/>
+        <w:rPr>
+          <w:rFonts w:ascii="Open Sans" w:hAnsi="Open Sans" w:cs="Open Sans"/>
+          <w:sz w:val="24"/>
+          <w:szCs w:val="24"/>
+        </w:rPr>
+      </w:pPr>
+      <w:bookmarkStart w:id="4" w:name="_Toc60686341"/>
+      <w:r>
+        <w:rPr>
+          <w:rFonts w:ascii="Open Sans" w:hAnsi="Open Sans" w:cs="Open Sans"/>
+          <w:sz w:val="24"/>
+          <w:szCs w:val="24"/>
+        </w:rPr>
+        <w:t>2. OBJECTIFS DU PROJET :</w:t>
+      </w:r>
+      <w:bookmarkEnd w:id="4"/>
+    </w:p>
+    <w:p/>
+    <w:p>
+      <w:pPr>
+        <w:rPr>
+          <w:rFonts w:ascii="Open Sans" w:hAnsi="Open Sans" w:cs="Open Sans"/>
+          <w:sz w:val="24"/>
+          <w:szCs w:val="24"/>
+        </w:rPr>
+      </w:pPr>
+      <w:r>
+        <w:tab/>
+      </w:r>
+      <w:r>
+        <w:rPr>
+          <w:rFonts w:ascii="Open Sans" w:hAnsi="Open Sans" w:cs="Open Sans"/>
+          <w:sz w:val="24"/>
+          <w:szCs w:val="24"/>
+        </w:rPr>
+        <w:t xml:space="preserve">Le but </w:t>
+      </w:r>
+      <w:r>
+        <w:rPr>
+          <w:rFonts w:ascii="Open Sans" w:hAnsi="Open Sans" w:cs="Open Sans"/>
+          <w:sz w:val="24"/>
+          <w:szCs w:val="24"/>
+        </w:rPr>
+        <w:t xml:space="preserve">le plus </w:t>
+      </w:r>
+      <w:r>
+        <w:rPr>
+          <w:rFonts w:ascii="Open Sans" w:hAnsi="Open Sans" w:cs="Open Sans"/>
+          <w:sz w:val="24"/>
+          <w:szCs w:val="24"/>
+        </w:rPr>
+        <w:t>important de ce logiciel e</w:t>
+      </w:r>
+      <w:r>
+        <w:rPr>
+          <w:rFonts w:ascii="Open Sans" w:hAnsi="Open Sans" w:cs="Open Sans"/>
+          <w:sz w:val="24"/>
+          <w:szCs w:val="24"/>
+        </w:rPr>
+        <w:t>s</w:t>
+      </w:r>
+      <w:r>
+        <w:rPr>
+          <w:rFonts w:ascii="Open Sans" w:hAnsi="Open Sans" w:cs="Open Sans"/>
+          <w:sz w:val="24"/>
+          <w:szCs w:val="24"/>
+        </w:rPr>
+        <w:t xml:space="preserve">t </w:t>
+      </w:r>
+      <w:r>
+        <w:rPr>
+          <w:rFonts w:ascii="Open Sans" w:hAnsi="Open Sans" w:cs="Open Sans"/>
+          <w:sz w:val="24"/>
+          <w:szCs w:val="24"/>
+        </w:rPr>
+        <w:t>d’</w:t>
+      </w:r>
+      <w:r>
+        <w:rPr>
+          <w:rFonts w:ascii="Open Sans" w:hAnsi="Open Sans" w:cs="Open Sans"/>
+          <w:sz w:val="24"/>
+          <w:szCs w:val="24"/>
+        </w:rPr>
+        <w:t xml:space="preserve">aider les gens pour trouver </w:t>
+      </w:r>
+      <w:r>
+        <w:rPr>
+          <w:rFonts w:ascii="Open Sans" w:hAnsi="Open Sans" w:cs="Open Sans"/>
+          <w:sz w:val="24"/>
+          <w:szCs w:val="24"/>
+        </w:rPr>
+        <w:t>ce qu’ils</w:t>
+      </w:r>
+      <w:r>
+        <w:rPr>
+          <w:rFonts w:ascii="Open Sans" w:hAnsi="Open Sans" w:cs="Open Sans"/>
+          <w:sz w:val="24"/>
+          <w:szCs w:val="24"/>
+        </w:rPr>
+        <w:t xml:space="preserve"> ont besoin et donner l’opportunité pour une autre partie pour faire du bien et faciliter le partage de leurs dons</w:t>
+      </w:r>
+      <w:r>
+        <w:rPr>
+          <w:rFonts w:ascii="Open Sans" w:hAnsi="Open Sans" w:cs="Open Sans"/>
+          <w:sz w:val="24"/>
+          <w:szCs w:val="24"/>
+        </w:rPr>
+        <w:t xml:space="preserve">. Donc ce programme fait </w:t>
+      </w:r>
+      <w:r>
+        <w:rPr>
+          <w:rFonts w:ascii="Open Sans" w:hAnsi="Open Sans" w:cs="Open Sans"/>
+          <w:sz w:val="24"/>
+          <w:szCs w:val="24"/>
+        </w:rPr>
+        <w:t>la liaison</w:t>
+      </w:r>
+      <w:r>
+        <w:rPr>
+          <w:rFonts w:ascii="Open Sans" w:hAnsi="Open Sans" w:cs="Open Sans"/>
+          <w:sz w:val="24"/>
+          <w:szCs w:val="24"/>
+        </w:rPr>
+        <w:t xml:space="preserve"> entre </w:t>
+      </w:r>
+      <w:r>
+        <w:rPr>
+          <w:rFonts w:ascii="Open Sans" w:hAnsi="Open Sans" w:cs="Open Sans"/>
+          <w:sz w:val="24"/>
+          <w:szCs w:val="24"/>
+        </w:rPr>
+        <w:t xml:space="preserve">le </w:t>
+      </w:r>
+      <w:r>
+        <w:rPr>
+          <w:rFonts w:ascii="Open Sans" w:hAnsi="Open Sans" w:cs="Open Sans"/>
+          <w:sz w:val="24"/>
+          <w:szCs w:val="24"/>
+        </w:rPr>
+        <w:t>nécessiteux et le donneur.</w:t>
+      </w:r>
+    </w:p>
+    <w:p>
+      <w:pPr>
+        <w:rPr>
+          <w:rFonts w:ascii="Open Sans" w:hAnsi="Open Sans" w:cs="Open Sans"/>
+          <w:sz w:val="24"/>
+          <w:szCs w:val="24"/>
+        </w:rPr>
+      </w:pPr>
+      <w:r>
+        <w:rPr>
+          <w:rFonts w:ascii="Open Sans" w:hAnsi="Open Sans" w:cs="Open Sans"/>
+          <w:sz w:val="24"/>
+          <w:szCs w:val="24"/>
+        </w:rPr>
+        <w:t>Un autre objectif de ce programme est de permet aux utilisateurs de poster des mini jobs aux personnes qui ont besoins</w:t>
+      </w:r>
+      <w:r>
+        <w:rPr>
+          <w:rFonts w:ascii="Open Sans" w:hAnsi="Open Sans" w:cs="Open Sans"/>
+          <w:sz w:val="24"/>
+          <w:szCs w:val="24"/>
+        </w:rPr>
+        <w:t xml:space="preserve"> d’un aide d’un côté financier</w:t>
+      </w:r>
+      <w:r>
+        <w:rPr>
+          <w:rFonts w:ascii="Open Sans" w:hAnsi="Open Sans" w:cs="Open Sans"/>
+          <w:sz w:val="24"/>
+          <w:szCs w:val="24"/>
+        </w:rPr>
+        <w:t xml:space="preserve">, se </w:t>
+      </w:r>
+      <w:r>
+        <w:rPr>
+          <w:rFonts w:ascii="Open Sans" w:hAnsi="Open Sans" w:cs="Open Sans"/>
+          <w:sz w:val="24"/>
+          <w:szCs w:val="24"/>
+        </w:rPr>
+        <w:t xml:space="preserve">la permet à l’utilisateur de choisi un travail selon ces compétences </w:t>
+      </w:r>
+      <w:r>
+        <w:rPr>
+          <w:rFonts w:ascii="Open Sans" w:hAnsi="Open Sans" w:cs="Open Sans"/>
+          <w:sz w:val="24"/>
+          <w:szCs w:val="24"/>
+        </w:rPr>
+        <w:t xml:space="preserve">et ces capacités techniques au niveau </w:t>
+      </w:r>
+      <w:r>
+        <w:rPr>
+          <w:rFonts w:ascii="Open Sans" w:hAnsi="Open Sans" w:cs="Open Sans"/>
+          <w:sz w:val="24"/>
+          <w:szCs w:val="24"/>
+        </w:rPr>
+        <w:t>professionnel</w:t>
+      </w:r>
+      <w:r>
+        <w:rPr>
+          <w:rFonts w:ascii="Open Sans" w:hAnsi="Open Sans" w:cs="Open Sans"/>
+          <w:sz w:val="24"/>
+          <w:szCs w:val="24"/>
+        </w:rPr>
+        <w:t>.</w:t>
+      </w:r>
+    </w:p>
+    <w:p>
+      <w:pPr>
+        <w:pStyle w:val="Heading1"/>
+        <w:rPr>
+          <w:rFonts w:ascii="Open Sans" w:hAnsi="Open Sans" w:cs="Open Sans"/>
+          <w:sz w:val="36"/>
+          <w:szCs w:val="36"/>
+        </w:rPr>
+      </w:pPr>
+      <w:bookmarkStart w:id="5" w:name="_Toc60686342"/>
+      <w:r>
+        <w:rPr>
+          <w:rFonts w:ascii="Open Sans" w:hAnsi="Open Sans" w:cs="Open Sans"/>
+          <w:sz w:val="36"/>
+          <w:szCs w:val="36"/>
+        </w:rPr>
+        <w:lastRenderedPageBreak/>
+        <w:t>3. CONCEPTION DU PROJET :</w:t>
+      </w:r>
+      <w:bookmarkEnd w:id="5"/>
+    </w:p>
+    <w:p>
+      <w:pPr>
+        <w:rPr>
+          <w:rFonts w:ascii="Open Sans" w:hAnsi="Open Sans" w:cs="Open Sans"/>
+          <w:sz w:val="24"/>
+          <w:szCs w:val="24"/>
+        </w:rPr>
+      </w:pPr>
+    </w:p>
+    <w:p>
+      <w:r>
+        <w:tab/>
+      </w:r>
     </w:p>
     <w:sectPr>
-      <w:footerReference w:type="default" r:id="rId9"/>
+      <w:footerReference w:type="default" r:id="rId10"/>
       <w:pgSz w:w="12240" w:h="15840"/>
       <w:pgMar w:top="720" w:right="720" w:bottom="720" w:left="720" w:header="720" w:footer="720" w:gutter="0"/>
       <w:pgBorders w:display="firstPage" w:offsetFrom="page">
@@ -1766,7 +2504,7 @@
 </file>
 
 <file path=word/endnotes.xml><?xml version="1.0" encoding="utf-8"?>
-<w:endnotes xmlns:wpc="http://schemas.microsoft.com/office/word/2010/wordprocessingCanvas" xmlns:cx="http://schemas.microsoft.com/office/drawing/2014/chartex" xmlns:cx1="http://schemas.microsoft.com/office/drawing/2015/9/8/chartex" xmlns:cx2="http://schemas.microsoft.com/office/drawing/2015/10/21/chartex" xmlns:cx3="http://schemas.microsoft.com/office/drawing/2016/5/9/chartex" xmlns:cx4="http://schemas.microsoft.com/office/drawing/2016/5/10/chartex" xmlns:cx5="http://schemas.microsoft.com/office/drawing/2016/5/11/chartex" xmlns:cx6="http://schemas.microsoft.com/office/drawing/2016/5/12/chartex" xmlns:cx7="http://schemas.microsoft.com/office/drawing/2016/5/13/chartex" xmlns:cx8="http://schemas.microsoft.com/office/drawing/2016/5/14/chartex" xmlns:mc="http://schemas.openxmlformats.org/markup-compatibility/2006" xmlns:aink="http://schemas.microsoft.com/office/drawing/2016/ink" xmlns:am3d="http://schemas.microsoft.com/office/drawing/2017/model3d" xmlns:o="urn:schemas-microsoft-com:office:office" xmlns:r="http://schemas.openxmlformats.org/officeDocument/2006/relationships" xmlns:m="http://schemas.openxmlformats.org/officeDocument/2006/math" xmlns:v="urn:schemas-microsoft-com:vml" xmlns:wp14="http://schemas.microsoft.com/office/word/2010/wordprocessingDrawing" xmlns:wp="http://schemas.openxmlformats.org/drawingml/2006/wordprocessingDrawing" xmlns:w10="urn:schemas-microsoft-com:office:word" xmlns:w="http://schemas.openxmlformats.org/wordprocessingml/2006/main" xmlns:w14="http://schemas.microsoft.com/office/word/2010/wordml" xmlns:w15="http://schemas.microsoft.com/office/word/2012/wordml" xmlns:w16cid="http://schemas.microsoft.com/office/word/2016/wordml/cid" xmlns:w16se="http://schemas.microsoft.com/office/word/2015/wordml/symex" xmlns:wpg="http://schemas.microsoft.com/office/word/2010/wordprocessingGroup" xmlns:wpi="http://schemas.microsoft.com/office/word/2010/wordprocessingInk" xmlns:wne="http://schemas.microsoft.com/office/word/2006/wordml" xmlns:wps="http://schemas.microsoft.com/office/word/2010/wordprocessingShape" mc:Ignorable="w14 w15 w16se w16cid wp14">
+<w:endnotes xmlns:wpc="http://schemas.microsoft.com/office/word/2010/wordprocessingCanvas" xmlns:cx="http://schemas.microsoft.com/office/drawing/2014/chartex" xmlns:cx1="http://schemas.microsoft.com/office/drawing/2015/9/8/chartex" xmlns:mc="http://schemas.openxmlformats.org/markup-compatibility/2006" xmlns:o="urn:schemas-microsoft-com:office:office" xmlns:r="http://schemas.openxmlformats.org/officeDocument/2006/relationships" xmlns:m="http://schemas.openxmlformats.org/officeDocument/2006/math" xmlns:v="urn:schemas-microsoft-com:vml" xmlns:wp14="http://schemas.microsoft.com/office/word/2010/wordprocessingDrawing" xmlns:wp="http://schemas.openxmlformats.org/drawingml/2006/wordprocessingDrawing" xmlns:w10="urn:schemas-microsoft-com:office:word" xmlns:w="http://schemas.openxmlformats.org/wordprocessingml/2006/main" xmlns:w14="http://schemas.microsoft.com/office/word/2010/wordml" xmlns:w15="http://schemas.microsoft.com/office/word/2012/wordml" xmlns:w16se="http://schemas.microsoft.com/office/word/2015/wordml/symex" xmlns:wpg="http://schemas.microsoft.com/office/word/2010/wordprocessingGroup" xmlns:wpi="http://schemas.microsoft.com/office/word/2010/wordprocessingInk" xmlns:wne="http://schemas.microsoft.com/office/word/2006/wordml" xmlns:wps="http://schemas.microsoft.com/office/word/2010/wordprocessingShape" mc:Ignorable="w14 w15 w16se wp14">
   <w:endnote w:type="separator" w:id="-1">
     <w:p>
       <w:pPr>
@@ -1791,7 +2529,7 @@
 </file>
 
 <file path=word/footer1.xml><?xml version="1.0" encoding="utf-8"?>
-<w:ftr xmlns:wpc="http://schemas.microsoft.com/office/word/2010/wordprocessingCanvas" xmlns:cx="http://schemas.microsoft.com/office/drawing/2014/chartex" xmlns:cx1="http://schemas.microsoft.com/office/drawing/2015/9/8/chartex" xmlns:cx2="http://schemas.microsoft.com/office/drawing/2015/10/21/chartex" xmlns:cx3="http://schemas.microsoft.com/office/drawing/2016/5/9/chartex" xmlns:cx4="http://schemas.microsoft.com/office/drawing/2016/5/10/chartex" xmlns:cx5="http://schemas.microsoft.com/office/drawing/2016/5/11/chartex" xmlns:cx6="http://schemas.microsoft.com/office/drawing/2016/5/12/chartex" xmlns:cx7="http://schemas.microsoft.com/office/drawing/2016/5/13/chartex" xmlns:cx8="http://schemas.microsoft.com/office/drawing/2016/5/14/chartex" xmlns:mc="http://schemas.openxmlformats.org/markup-compatibility/2006" xmlns:aink="http://schemas.microsoft.com/office/drawing/2016/ink" xmlns:am3d="http://schemas.microsoft.com/office/drawing/2017/model3d" xmlns:o="urn:schemas-microsoft-com:office:office" xmlns:r="http://schemas.openxmlformats.org/officeDocument/2006/relationships" xmlns:m="http://schemas.openxmlformats.org/officeDocument/2006/math" xmlns:v="urn:schemas-microsoft-com:vml" xmlns:wp14="http://schemas.microsoft.com/office/word/2010/wordprocessingDrawing" xmlns:wp="http://schemas.openxmlformats.org/drawingml/2006/wordprocessingDrawing" xmlns:w10="urn:schemas-microsoft-com:office:word" xmlns:w="http://schemas.openxmlformats.org/wordprocessingml/2006/main" xmlns:w14="http://schemas.microsoft.com/office/word/2010/wordml" xmlns:w15="http://schemas.microsoft.com/office/word/2012/wordml" xmlns:w16cid="http://schemas.microsoft.com/office/word/2016/wordml/cid" xmlns:w16se="http://schemas.microsoft.com/office/word/2015/wordml/symex" xmlns:wpg="http://schemas.microsoft.com/office/word/2010/wordprocessingGroup" xmlns:wpi="http://schemas.microsoft.com/office/word/2010/wordprocessingInk" xmlns:wne="http://schemas.microsoft.com/office/word/2006/wordml" xmlns:wps="http://schemas.microsoft.com/office/word/2010/wordprocessingShape" mc:Ignorable="w14 w15 w16se w16cid wp14">
+<w:ftr xmlns:wpc="http://schemas.microsoft.com/office/word/2010/wordprocessingCanvas" xmlns:cx="http://schemas.microsoft.com/office/drawing/2014/chartex" xmlns:cx1="http://schemas.microsoft.com/office/drawing/2015/9/8/chartex" xmlns:mc="http://schemas.openxmlformats.org/markup-compatibility/2006" xmlns:o="urn:schemas-microsoft-com:office:office" xmlns:r="http://schemas.openxmlformats.org/officeDocument/2006/relationships" xmlns:m="http://schemas.openxmlformats.org/officeDocument/2006/math" xmlns:v="urn:schemas-microsoft-com:vml" xmlns:wp14="http://schemas.microsoft.com/office/word/2010/wordprocessingDrawing" xmlns:wp="http://schemas.openxmlformats.org/drawingml/2006/wordprocessingDrawing" xmlns:w10="urn:schemas-microsoft-com:office:word" xmlns:w="http://schemas.openxmlformats.org/wordprocessingml/2006/main" xmlns:w14="http://schemas.microsoft.com/office/word/2010/wordml" xmlns:w15="http://schemas.microsoft.com/office/word/2012/wordml" xmlns:w16se="http://schemas.microsoft.com/office/word/2015/wordml/symex" xmlns:wpg="http://schemas.microsoft.com/office/word/2010/wordprocessingGroup" xmlns:wpi="http://schemas.microsoft.com/office/word/2010/wordprocessingInk" xmlns:wne="http://schemas.microsoft.com/office/word/2006/wordml" xmlns:wps="http://schemas.microsoft.com/office/word/2010/wordprocessingShape" mc:Ignorable="w14 w15 w16se wp14">
   <w:sdt>
     <w:sdtPr>
       <w:id w:val="553430685"/>
@@ -1824,7 +2562,7 @@
           <w:rPr>
             <w:noProof/>
           </w:rPr>
-          <w:t>3</w:t>
+          <w:t>5</w:t>
         </w:r>
         <w:r>
           <w:rPr>
@@ -1844,7 +2582,7 @@
 </file>
 
 <file path=word/footnotes.xml><?xml version="1.0" encoding="utf-8"?>
-<w:footnotes xmlns:wpc="http://schemas.microsoft.com/office/word/2010/wordprocessingCanvas" xmlns:cx="http://schemas.microsoft.com/office/drawing/2014/chartex" xmlns:cx1="http://schemas.microsoft.com/office/drawing/2015/9/8/chartex" xmlns:cx2="http://schemas.microsoft.com/office/drawing/2015/10/21/chartex" xmlns:cx3="http://schemas.microsoft.com/office/drawing/2016/5/9/chartex" xmlns:cx4="http://schemas.microsoft.com/office/drawing/2016/5/10/chartex" xmlns:cx5="http://schemas.microsoft.com/office/drawing/2016/5/11/chartex" xmlns:cx6="http://schemas.microsoft.com/office/drawing/2016/5/12/chartex" xmlns:cx7="http://schemas.microsoft.com/office/drawing/2016/5/13/chartex" xmlns:cx8="http://schemas.microsoft.com/office/drawing/2016/5/14/chartex" xmlns:mc="http://schemas.openxmlformats.org/markup-compatibility/2006" xmlns:aink="http://schemas.microsoft.com/office/drawing/2016/ink" xmlns:am3d="http://schemas.microsoft.com/office/drawing/2017/model3d" xmlns:o="urn:schemas-microsoft-com:office:office" xmlns:r="http://schemas.openxmlformats.org/officeDocument/2006/relationships" xmlns:m="http://schemas.openxmlformats.org/officeDocument/2006/math" xmlns:v="urn:schemas-microsoft-com:vml" xmlns:wp14="http://schemas.microsoft.com/office/word/2010/wordprocessingDrawing" xmlns:wp="http://schemas.openxmlformats.org/drawingml/2006/wordprocessingDrawing" xmlns:w10="urn:schemas-microsoft-com:office:word" xmlns:w="http://schemas.openxmlformats.org/wordprocessingml/2006/main" xmlns:w14="http://schemas.microsoft.com/office/word/2010/wordml" xmlns:w15="http://schemas.microsoft.com/office/word/2012/wordml" xmlns:w16cid="http://schemas.microsoft.com/office/word/2016/wordml/cid" xmlns:w16se="http://schemas.microsoft.com/office/word/2015/wordml/symex" xmlns:wpg="http://schemas.microsoft.com/office/word/2010/wordprocessingGroup" xmlns:wpi="http://schemas.microsoft.com/office/word/2010/wordprocessingInk" xmlns:wne="http://schemas.microsoft.com/office/word/2006/wordml" xmlns:wps="http://schemas.microsoft.com/office/word/2010/wordprocessingShape" mc:Ignorable="w14 w15 w16se w16cid wp14">
+<w:footnotes xmlns:wpc="http://schemas.microsoft.com/office/word/2010/wordprocessingCanvas" xmlns:cx="http://schemas.microsoft.com/office/drawing/2014/chartex" xmlns:cx1="http://schemas.microsoft.com/office/drawing/2015/9/8/chartex" xmlns:mc="http://schemas.openxmlformats.org/markup-compatibility/2006" xmlns:o="urn:schemas-microsoft-com:office:office" xmlns:r="http://schemas.openxmlformats.org/officeDocument/2006/relationships" xmlns:m="http://schemas.openxmlformats.org/officeDocument/2006/math" xmlns:v="urn:schemas-microsoft-com:vml" xmlns:wp14="http://schemas.microsoft.com/office/word/2010/wordprocessingDrawing" xmlns:wp="http://schemas.openxmlformats.org/drawingml/2006/wordprocessingDrawing" xmlns:w10="urn:schemas-microsoft-com:office:word" xmlns:w="http://schemas.openxmlformats.org/wordprocessingml/2006/main" xmlns:w14="http://schemas.microsoft.com/office/word/2010/wordml" xmlns:w15="http://schemas.microsoft.com/office/word/2012/wordml" xmlns:w16se="http://schemas.microsoft.com/office/word/2015/wordml/symex" xmlns:wpg="http://schemas.microsoft.com/office/word/2010/wordprocessingGroup" xmlns:wpi="http://schemas.microsoft.com/office/word/2010/wordprocessingInk" xmlns:wne="http://schemas.microsoft.com/office/word/2006/wordml" xmlns:wps="http://schemas.microsoft.com/office/word/2010/wordprocessingShape" mc:Ignorable="w14 w15 w16se wp14">
   <w:footnote w:type="separator" w:id="-1">
     <w:p>
       <w:pPr>
@@ -1869,7 +2607,7 @@
 </file>
 
 <file path=word/numbering.xml><?xml version="1.0" encoding="utf-8"?>
-<w:numbering xmlns:wpc="http://schemas.microsoft.com/office/word/2010/wordprocessingCanvas" xmlns:cx="http://schemas.microsoft.com/office/drawing/2014/chartex" xmlns:cx1="http://schemas.microsoft.com/office/drawing/2015/9/8/chartex" xmlns:cx2="http://schemas.microsoft.com/office/drawing/2015/10/21/chartex" xmlns:cx3="http://schemas.microsoft.com/office/drawing/2016/5/9/chartex" xmlns:cx4="http://schemas.microsoft.com/office/drawing/2016/5/10/chartex" xmlns:cx5="http://schemas.microsoft.com/office/drawing/2016/5/11/chartex" xmlns:cx6="http://schemas.microsoft.com/office/drawing/2016/5/12/chartex" xmlns:cx7="http://schemas.microsoft.com/office/drawing/2016/5/13/chartex" xmlns:cx8="http://schemas.microsoft.com/office/drawing/2016/5/14/chartex" xmlns:mc="http://schemas.openxmlformats.org/markup-compatibility/2006" xmlns:aink="http://schemas.microsoft.com/office/drawing/2016/ink" xmlns:am3d="http://schemas.microsoft.com/office/drawing/2017/model3d" xmlns:o="urn:schemas-microsoft-com:office:office" xmlns:r="http://schemas.openxmlformats.org/officeDocument/2006/relationships" xmlns:m="http://schemas.openxmlformats.org/officeDocument/2006/math" xmlns:v="urn:schemas-microsoft-com:vml" xmlns:wp14="http://schemas.microsoft.com/office/word/2010/wordprocessingDrawing" xmlns:wp="http://schemas.openxmlformats.org/drawingml/2006/wordprocessingDrawing" xmlns:w10="urn:schemas-microsoft-com:office:word" xmlns:w="http://schemas.openxmlformats.org/wordprocessingml/2006/main" xmlns:w14="http://schemas.microsoft.com/office/word/2010/wordml" xmlns:w15="http://schemas.microsoft.com/office/word/2012/wordml" xmlns:w16cid="http://schemas.microsoft.com/office/word/2016/wordml/cid" xmlns:w16se="http://schemas.microsoft.com/office/word/2015/wordml/symex" xmlns:wpg="http://schemas.microsoft.com/office/word/2010/wordprocessingGroup" xmlns:wpi="http://schemas.microsoft.com/office/word/2010/wordprocessingInk" xmlns:wne="http://schemas.microsoft.com/office/word/2006/wordml" xmlns:wps="http://schemas.microsoft.com/office/word/2010/wordprocessingShape" mc:Ignorable="w14 w15 w16se w16cid wp14">
+<w:numbering xmlns:wpc="http://schemas.microsoft.com/office/word/2010/wordprocessingCanvas" xmlns:cx="http://schemas.microsoft.com/office/drawing/2014/chartex" xmlns:cx1="http://schemas.microsoft.com/office/drawing/2015/9/8/chartex" xmlns:mc="http://schemas.openxmlformats.org/markup-compatibility/2006" xmlns:o="urn:schemas-microsoft-com:office:office" xmlns:r="http://schemas.openxmlformats.org/officeDocument/2006/relationships" xmlns:m="http://schemas.openxmlformats.org/officeDocument/2006/math" xmlns:v="urn:schemas-microsoft-com:vml" xmlns:wp14="http://schemas.microsoft.com/office/word/2010/wordprocessingDrawing" xmlns:wp="http://schemas.openxmlformats.org/drawingml/2006/wordprocessingDrawing" xmlns:w10="urn:schemas-microsoft-com:office:word" xmlns:w="http://schemas.openxmlformats.org/wordprocessingml/2006/main" xmlns:w14="http://schemas.microsoft.com/office/word/2010/wordml" xmlns:w15="http://schemas.microsoft.com/office/word/2012/wordml" xmlns:w16se="http://schemas.microsoft.com/office/word/2015/wordml/symex" xmlns:wpg="http://schemas.microsoft.com/office/word/2010/wordprocessingGroup" xmlns:wpi="http://schemas.microsoft.com/office/word/2010/wordprocessingInk" xmlns:wne="http://schemas.microsoft.com/office/word/2006/wordml" xmlns:wps="http://schemas.microsoft.com/office/word/2010/wordprocessingShape" mc:Ignorable="w14 w15 w16se wp14">
   <w:abstractNum w:abstractNumId="0" w15:restartNumberingAfterBreak="0">
     <w:nsid w:val="06661E21"/>
     <w:multiLevelType w:val="hybridMultilevel"/>
@@ -2658,7 +3396,7 @@
 </file>
 
 <file path=word/styles.xml><?xml version="1.0" encoding="utf-8"?>
-<w:styles xmlns:mc="http://schemas.openxmlformats.org/markup-compatibility/2006" xmlns:r="http://schemas.openxmlformats.org/officeDocument/2006/relationships" xmlns:w="http://schemas.openxmlformats.org/wordprocessingml/2006/main" xmlns:w14="http://schemas.microsoft.com/office/word/2010/wordml" xmlns:w15="http://schemas.microsoft.com/office/word/2012/wordml" xmlns:w16cid="http://schemas.microsoft.com/office/word/2016/wordml/cid" xmlns:w16se="http://schemas.microsoft.com/office/word/2015/wordml/symex" mc:Ignorable="w14 w15 w16se w16cid">
+<w:styles xmlns:mc="http://schemas.openxmlformats.org/markup-compatibility/2006" xmlns:r="http://schemas.openxmlformats.org/officeDocument/2006/relationships" xmlns:w="http://schemas.openxmlformats.org/wordprocessingml/2006/main" xmlns:w14="http://schemas.microsoft.com/office/word/2010/wordml" xmlns:w15="http://schemas.microsoft.com/office/word/2012/wordml" xmlns:w16se="http://schemas.microsoft.com/office/word/2015/wordml/symex" mc:Ignorable="w14 w15 w16se">
   <w:docDefaults>
     <w:rPrDefault>
       <w:rPr>
@@ -2674,7 +3412,7 @@
       </w:pPr>
     </w:pPrDefault>
   </w:docDefaults>
-  <w:latentStyles w:defLockedState="0" w:defUIPriority="99" w:defSemiHidden="0" w:defUnhideWhenUsed="0" w:defQFormat="0" w:count="376">
+  <w:latentStyles w:defLockedState="0" w:defUIPriority="99" w:defSemiHidden="0" w:defUnhideWhenUsed="0" w:defQFormat="0" w:count="371">
     <w:lsdException w:name="Normal" w:uiPriority="0" w:qFormat="1"/>
     <w:lsdException w:name="heading 1" w:uiPriority="9" w:qFormat="1"/>
     <w:lsdException w:name="heading 2" w:semiHidden="1" w:uiPriority="9" w:unhideWhenUsed="1" w:qFormat="1"/>
@@ -3046,11 +3784,6 @@
     <w:lsdException w:name="List Table 5 Dark Accent 6" w:uiPriority="50"/>
     <w:lsdException w:name="List Table 6 Colorful Accent 6" w:uiPriority="51"/>
     <w:lsdException w:name="List Table 7 Colorful Accent 6" w:uiPriority="52"/>
-    <w:lsdException w:name="Mention" w:semiHidden="1" w:unhideWhenUsed="1"/>
-    <w:lsdException w:name="Smart Hyperlink" w:semiHidden="1" w:unhideWhenUsed="1"/>
-    <w:lsdException w:name="Hashtag" w:semiHidden="1" w:unhideWhenUsed="1"/>
-    <w:lsdException w:name="Unresolved Mention" w:semiHidden="1" w:unhideWhenUsed="1"/>
-    <w:lsdException w:name="Smart Link" w:semiHidden="1" w:unhideWhenUsed="1"/>
   </w:latentStyles>
   <w:style w:type="paragraph" w:default="1" w:styleId="Normal">
     <w:name w:val="Normal"/>
@@ -3267,6 +4000,42 @@
       <w:szCs w:val="26"/>
       <w:lang w:val="fr-FR"/>
     </w:rPr>
+  </w:style>
+  <w:style w:type="character" w:styleId="Hyperlink">
+    <w:name w:val="Hyperlink"/>
+    <w:basedOn w:val="DefaultParagraphFont"/>
+    <w:uiPriority w:val="99"/>
+    <w:unhideWhenUsed/>
+    <w:rsid w:val="001A5378"/>
+    <w:rPr>
+      <w:color w:val="0000FF"/>
+      <w:u w:val="single"/>
+    </w:rPr>
+  </w:style>
+  <w:style w:type="paragraph" w:styleId="TOC1">
+    <w:name w:val="toc 1"/>
+    <w:basedOn w:val="Normal"/>
+    <w:next w:val="Normal"/>
+    <w:autoRedefine/>
+    <w:uiPriority w:val="39"/>
+    <w:unhideWhenUsed/>
+    <w:rsid w:val="002E01AC"/>
+    <w:pPr>
+      <w:spacing w:after="100"/>
+    </w:pPr>
+  </w:style>
+  <w:style w:type="paragraph" w:styleId="TOC2">
+    <w:name w:val="toc 2"/>
+    <w:basedOn w:val="Normal"/>
+    <w:next w:val="Normal"/>
+    <w:autoRedefine/>
+    <w:uiPriority w:val="39"/>
+    <w:unhideWhenUsed/>
+    <w:rsid w:val="002E01AC"/>
+    <w:pPr>
+      <w:spacing w:after="100"/>
+      <w:ind w:left="220"/>
+    </w:pPr>
   </w:style>
 </w:styles>
 </file>
@@ -3537,7 +4306,7 @@
 </file>
 
 <file path=customXml/itemProps1.xml><?xml version="1.0" encoding="utf-8"?>
-<ds:datastoreItem xmlns:ds="http://schemas.openxmlformats.org/officeDocument/2006/customXml" ds:itemID="{63781D5B-577F-424A-901D-B01EAD517098}">
+<ds:datastoreItem xmlns:ds="http://schemas.openxmlformats.org/officeDocument/2006/customXml" ds:itemID="{9E54856C-1704-4CA4-8C5F-0C40B60FABB0}">
   <ds:schemaRefs>
     <ds:schemaRef ds:uri="http://schemas.openxmlformats.org/officeDocument/2006/bibliography"/>
   </ds:schemaRefs>

</xml_diff>